<commit_message>
My Changes (Bryan Diaz)
</commit_message>
<xml_diff>
--- a/Functional Specs.docx
+++ b/Functional Specs.docx
@@ -1,6 +1,6 @@
 
 <file path=word/document.xml><?xml version="1.0" encoding="utf-8"?>
-<w:document xmlns:wpc="http://schemas.microsoft.com/office/word/2010/wordprocessingCanvas" xmlns:mc="http://schemas.openxmlformats.org/markup-compatibility/2006" xmlns:o="urn:schemas-microsoft-com:office:office" xmlns:r="http://schemas.openxmlformats.org/officeDocument/2006/relationships" xmlns:m="http://schemas.openxmlformats.org/officeDocument/2006/math" xmlns:v="urn:schemas-microsoft-com:vml" xmlns:wp14="http://schemas.microsoft.com/office/word/2010/wordprocessingDrawing" xmlns:wp="http://schemas.openxmlformats.org/drawingml/2006/wordprocessingDrawing" xmlns:w10="urn:schemas-microsoft-com:office:word" xmlns:w="http://schemas.openxmlformats.org/wordprocessingml/2006/main" xmlns:w14="http://schemas.microsoft.com/office/word/2010/wordml" xmlns:wpg="http://schemas.microsoft.com/office/word/2010/wordprocessingGroup" xmlns:wpi="http://schemas.microsoft.com/office/word/2010/wordprocessingInk" xmlns:wne="http://schemas.microsoft.com/office/word/2006/wordml" xmlns:wps="http://schemas.microsoft.com/office/word/2010/wordprocessingShape" mc:Ignorable="w14 wp14">
+<w:document xmlns:wpc="http://schemas.microsoft.com/office/word/2010/wordprocessingCanvas" xmlns:mc="http://schemas.openxmlformats.org/markup-compatibility/2006" xmlns:o="urn:schemas-microsoft-com:office:office" xmlns:r="http://schemas.openxmlformats.org/officeDocument/2006/relationships" xmlns:m="http://schemas.openxmlformats.org/officeDocument/2006/math" xmlns:v="urn:schemas-microsoft-com:vml" xmlns:wp14="http://schemas.microsoft.com/office/word/2010/wordprocessingDrawing" xmlns:wp="http://schemas.openxmlformats.org/drawingml/2006/wordprocessingDrawing" xmlns:w10="urn:schemas-microsoft-com:office:word" xmlns:w="http://schemas.openxmlformats.org/wordprocessingml/2006/main" xmlns:w14="http://schemas.microsoft.com/office/word/2010/wordml" xmlns:w15="http://schemas.microsoft.com/office/word/2012/wordml" xmlns:wpg="http://schemas.microsoft.com/office/word/2010/wordprocessingGroup" xmlns:wpi="http://schemas.microsoft.com/office/word/2010/wordprocessingInk" xmlns:wne="http://schemas.microsoft.com/office/word/2006/wordml" xmlns:wps="http://schemas.microsoft.com/office/word/2010/wordprocessingShape" mc:Ignorable="w14 w15 wp14">
   <w:body>
     <w:p>
       <w:pPr>
@@ -373,7 +373,15 @@
           <w:rFonts w:ascii="Garamond" w:hAnsi="Garamond"/>
           <w:sz w:val="24"/>
         </w:rPr>
-        <w:t xml:space="preserve"> worth 3 points, 3</w:t>
+        <w:t xml:space="preserve"> worth 3 points, </w:t>
+      </w:r>
+      <w:proofErr w:type="gramStart"/>
+      <w:r>
+        <w:rPr>
+          <w:rFonts w:ascii="Garamond" w:hAnsi="Garamond"/>
+          <w:sz w:val="24"/>
+        </w:rPr>
+        <w:t>3</w:t>
       </w:r>
       <w:r>
         <w:rPr>
@@ -383,12 +391,136 @@
         </w:rPr>
         <w:t>rd</w:t>
       </w:r>
-      <w:r>
-        <w:rPr>
-          <w:rFonts w:ascii="Garamond" w:hAnsi="Garamond"/>
-          <w:sz w:val="24"/>
-        </w:rPr>
-        <w:t xml:space="preserve"> worth 1 point). Rankings should be broken down into top 10 in world rankings, country rankings, and local (within 50 miles) rankings. User’s should also be able to see their own rankings.</w:t>
+      <w:proofErr w:type="gramEnd"/>
+      <w:r>
+        <w:rPr>
+          <w:rFonts w:ascii="Garamond" w:hAnsi="Garamond"/>
+          <w:sz w:val="24"/>
+        </w:rPr>
+        <w:t xml:space="preserve"> worth 1 point). Rankings should be broken down into top 10 in world rankings, country rankings, and local (within 50 miles) rankings. </w:t>
+      </w:r>
+      <w:proofErr w:type="gramStart"/>
+      <w:r>
+        <w:rPr>
+          <w:rFonts w:ascii="Garamond" w:hAnsi="Garamond"/>
+          <w:sz w:val="24"/>
+        </w:rPr>
+        <w:t>User’s</w:t>
+      </w:r>
+      <w:proofErr w:type="gramEnd"/>
+      <w:r>
+        <w:rPr>
+          <w:rFonts w:ascii="Garamond" w:hAnsi="Garamond"/>
+          <w:sz w:val="24"/>
+        </w:rPr>
+        <w:t xml:space="preserve"> should also be able to see their own rankings.</w:t>
+      </w:r>
+      <w:r>
+        <w:rPr>
+          <w:rFonts w:ascii="Garamond" w:hAnsi="Garamond"/>
+          <w:sz w:val="24"/>
+        </w:rPr>
+        <w:t xml:space="preserve"> </w:t>
+      </w:r>
+    </w:p>
+    <w:p>
+      <w:pPr>
+        <w:pStyle w:val="ListParagraph"/>
+        <w:numPr>
+          <w:ilvl w:val="1"/>
+          <w:numId w:val="1"/>
+        </w:numPr>
+        <w:spacing w:after="0" w:line="360" w:lineRule="auto"/>
+        <w:rPr>
+          <w:rFonts w:ascii="Garamond" w:hAnsi="Garamond"/>
+          <w:sz w:val="24"/>
+        </w:rPr>
+      </w:pPr>
+      <w:r>
+        <w:rPr>
+          <w:rFonts w:ascii="Garamond" w:hAnsi="Garamond"/>
+          <w:sz w:val="24"/>
+        </w:rPr>
+        <w:t xml:space="preserve">Instead of static points based on placement, we should consider a hidden </w:t>
+      </w:r>
+      <w:proofErr w:type="spellStart"/>
+      <w:r>
+        <w:rPr>
+          <w:rFonts w:ascii="Garamond" w:hAnsi="Garamond"/>
+          <w:sz w:val="24"/>
+        </w:rPr>
+        <w:t>elo</w:t>
+      </w:r>
+      <w:proofErr w:type="spellEnd"/>
+      <w:r>
+        <w:rPr>
+          <w:rFonts w:ascii="Garamond" w:hAnsi="Garamond"/>
+          <w:sz w:val="24"/>
+        </w:rPr>
+        <w:t xml:space="preserve"> to allow for higher/lower ranking increase/decrease based on outcome of match, player ranking, and opponent ranking</w:t>
+      </w:r>
+    </w:p>
+    <w:p>
+      <w:pPr>
+        <w:pStyle w:val="ListParagraph"/>
+        <w:numPr>
+          <w:ilvl w:val="0"/>
+          <w:numId w:val="1"/>
+        </w:numPr>
+        <w:spacing w:after="0" w:line="360" w:lineRule="auto"/>
+        <w:rPr>
+          <w:rFonts w:ascii="Garamond" w:hAnsi="Garamond"/>
+          <w:sz w:val="24"/>
+        </w:rPr>
+      </w:pPr>
+      <w:r>
+        <w:rPr>
+          <w:rFonts w:ascii="Garamond" w:hAnsi="Garamond"/>
+          <w:sz w:val="24"/>
+        </w:rPr>
+        <w:t>Should allow players to indicate games that they play based on those supported by our platform</w:t>
+      </w:r>
+    </w:p>
+    <w:p>
+      <w:pPr>
+        <w:pStyle w:val="ListParagraph"/>
+        <w:numPr>
+          <w:ilvl w:val="0"/>
+          <w:numId w:val="1"/>
+        </w:numPr>
+        <w:spacing w:after="0" w:line="360" w:lineRule="auto"/>
+        <w:rPr>
+          <w:rFonts w:ascii="Garamond" w:hAnsi="Garamond"/>
+          <w:sz w:val="24"/>
+        </w:rPr>
+      </w:pPr>
+      <w:r>
+        <w:rPr>
+          <w:rFonts w:ascii="Garamond" w:hAnsi="Garamond"/>
+          <w:sz w:val="24"/>
+        </w:rPr>
+        <w:t>Should allow players to create teams with other players dependent on game (ex. League of Legends – 5 player team, Rocket League – 3 player team, Super Smash Bros. Doubles – 2 player team)</w:t>
+      </w:r>
+    </w:p>
+    <w:p>
+      <w:pPr>
+        <w:pStyle w:val="ListParagraph"/>
+        <w:numPr>
+          <w:ilvl w:val="0"/>
+          <w:numId w:val="1"/>
+        </w:numPr>
+        <w:spacing w:after="0" w:line="360" w:lineRule="auto"/>
+        <w:rPr>
+          <w:rFonts w:ascii="Garamond" w:hAnsi="Garamond"/>
+          <w:sz w:val="24"/>
+        </w:rPr>
+      </w:pPr>
+      <w:r>
+        <w:rPr>
+          <w:rFonts w:ascii="Garamond" w:hAnsi="Garamond"/>
+          <w:sz w:val="24"/>
+        </w:rPr>
+        <w:t>Should allow players to declare characters/roles they play dependent on game</w:t>
       </w:r>
       <w:bookmarkStart w:id="0" w:name="_GoBack"/>
       <w:bookmarkEnd w:id="0"/>
@@ -404,8 +536,8 @@
 </file>
 
 <file path=word/numbering.xml><?xml version="1.0" encoding="utf-8"?>
-<w:numbering xmlns:wpc="http://schemas.microsoft.com/office/word/2010/wordprocessingCanvas" xmlns:mc="http://schemas.openxmlformats.org/markup-compatibility/2006" xmlns:o="urn:schemas-microsoft-com:office:office" xmlns:r="http://schemas.openxmlformats.org/officeDocument/2006/relationships" xmlns:m="http://schemas.openxmlformats.org/officeDocument/2006/math" xmlns:v="urn:schemas-microsoft-com:vml" xmlns:wp14="http://schemas.microsoft.com/office/word/2010/wordprocessingDrawing" xmlns:wp="http://schemas.openxmlformats.org/drawingml/2006/wordprocessingDrawing" xmlns:w10="urn:schemas-microsoft-com:office:word" xmlns:w="http://schemas.openxmlformats.org/wordprocessingml/2006/main" xmlns:w14="http://schemas.microsoft.com/office/word/2010/wordml" xmlns:wpg="http://schemas.microsoft.com/office/word/2010/wordprocessingGroup" xmlns:wpi="http://schemas.microsoft.com/office/word/2010/wordprocessingInk" xmlns:wne="http://schemas.microsoft.com/office/word/2006/wordml" xmlns:wps="http://schemas.microsoft.com/office/word/2010/wordprocessingShape" mc:Ignorable="w14 wp14">
-  <w:abstractNum w:abstractNumId="0">
+<w:numbering xmlns:wpc="http://schemas.microsoft.com/office/word/2010/wordprocessingCanvas" xmlns:mc="http://schemas.openxmlformats.org/markup-compatibility/2006" xmlns:o="urn:schemas-microsoft-com:office:office" xmlns:r="http://schemas.openxmlformats.org/officeDocument/2006/relationships" xmlns:m="http://schemas.openxmlformats.org/officeDocument/2006/math" xmlns:v="urn:schemas-microsoft-com:vml" xmlns:wp14="http://schemas.microsoft.com/office/word/2010/wordprocessingDrawing" xmlns:wp="http://schemas.openxmlformats.org/drawingml/2006/wordprocessingDrawing" xmlns:w10="urn:schemas-microsoft-com:office:word" xmlns:w="http://schemas.openxmlformats.org/wordprocessingml/2006/main" xmlns:w14="http://schemas.microsoft.com/office/word/2010/wordml" xmlns:w15="http://schemas.microsoft.com/office/word/2012/wordml" xmlns:wpg="http://schemas.microsoft.com/office/word/2010/wordprocessingGroup" xmlns:wpi="http://schemas.microsoft.com/office/word/2010/wordprocessingInk" xmlns:wne="http://schemas.microsoft.com/office/word/2006/wordml" xmlns:wps="http://schemas.microsoft.com/office/word/2010/wordprocessingShape" mc:Ignorable="w14 w15 wp14">
+  <w:abstractNum w:abstractNumId="0" w15:restartNumberingAfterBreak="0">
     <w:nsid w:val="535A79D2"/>
     <w:multiLevelType w:val="hybridMultilevel"/>
     <w:tmpl w:val="26A2865C"/>
@@ -421,7 +553,7 @@
         <w:rFonts w:ascii="Symbol" w:hAnsi="Symbol" w:hint="default"/>
       </w:rPr>
     </w:lvl>
-    <w:lvl w:ilvl="1" w:tplc="04090003" w:tentative="1">
+    <w:lvl w:ilvl="1" w:tplc="04090003">
       <w:start w:val="1"/>
       <w:numFmt w:val="bullet"/>
       <w:lvlText w:val="o"/>
@@ -433,7 +565,7 @@
         <w:rFonts w:ascii="Courier New" w:hAnsi="Courier New" w:cs="Courier New" w:hint="default"/>
       </w:rPr>
     </w:lvl>
-    <w:lvl w:ilvl="2" w:tplc="04090005" w:tentative="1">
+    <w:lvl w:ilvl="2" w:tplc="04090005">
       <w:start w:val="1"/>
       <w:numFmt w:val="bullet"/>
       <w:lvlText w:val=""/>
@@ -525,7 +657,7 @@
 </file>
 
 <file path=word/styles.xml><?xml version="1.0" encoding="utf-8"?>
-<w:styles xmlns:mc="http://schemas.openxmlformats.org/markup-compatibility/2006" xmlns:r="http://schemas.openxmlformats.org/officeDocument/2006/relationships" xmlns:w="http://schemas.openxmlformats.org/wordprocessingml/2006/main" xmlns:w14="http://schemas.microsoft.com/office/word/2010/wordml" mc:Ignorable="w14">
+<w:styles xmlns:mc="http://schemas.openxmlformats.org/markup-compatibility/2006" xmlns:r="http://schemas.openxmlformats.org/officeDocument/2006/relationships" xmlns:w="http://schemas.openxmlformats.org/wordprocessingml/2006/main" xmlns:w14="http://schemas.microsoft.com/office/word/2010/wordml" xmlns:w15="http://schemas.microsoft.com/office/word/2012/wordml" mc:Ignorable="w14 w15">
   <w:docDefaults>
     <w:rPrDefault>
       <w:rPr>
@@ -541,345 +673,378 @@
       </w:pPr>
     </w:pPrDefault>
   </w:docDefaults>
-  <w:latentStyles w:defLockedState="0" w:defUIPriority="99" w:defSemiHidden="1" w:defUnhideWhenUsed="1" w:defQFormat="0" w:count="267">
-    <w:lsdException w:name="Normal" w:semiHidden="0" w:uiPriority="0" w:unhideWhenUsed="0" w:qFormat="1"/>
-    <w:lsdException w:name="heading 1" w:semiHidden="0" w:uiPriority="9" w:unhideWhenUsed="0" w:qFormat="1"/>
-    <w:lsdException w:name="heading 2" w:uiPriority="9" w:qFormat="1"/>
-    <w:lsdException w:name="heading 3" w:uiPriority="9" w:qFormat="1"/>
-    <w:lsdException w:name="heading 4" w:uiPriority="9" w:qFormat="1"/>
-    <w:lsdException w:name="heading 5" w:uiPriority="9" w:qFormat="1"/>
-    <w:lsdException w:name="heading 6" w:uiPriority="9" w:qFormat="1"/>
-    <w:lsdException w:name="heading 7" w:uiPriority="9" w:qFormat="1"/>
-    <w:lsdException w:name="heading 8" w:uiPriority="9" w:qFormat="1"/>
-    <w:lsdException w:name="heading 9" w:uiPriority="9" w:qFormat="1"/>
-    <w:lsdException w:name="toc 1" w:uiPriority="39"/>
-    <w:lsdException w:name="toc 2" w:uiPriority="39"/>
-    <w:lsdException w:name="toc 3" w:uiPriority="39"/>
-    <w:lsdException w:name="toc 4" w:uiPriority="39"/>
-    <w:lsdException w:name="toc 5" w:uiPriority="39"/>
-    <w:lsdException w:name="toc 6" w:uiPriority="39"/>
-    <w:lsdException w:name="toc 7" w:uiPriority="39"/>
-    <w:lsdException w:name="toc 8" w:uiPriority="39"/>
-    <w:lsdException w:name="toc 9" w:uiPriority="39"/>
-    <w:lsdException w:name="caption" w:uiPriority="35" w:qFormat="1"/>
-    <w:lsdException w:name="Title" w:semiHidden="0" w:uiPriority="10" w:unhideWhenUsed="0" w:qFormat="1"/>
-    <w:lsdException w:name="Default Paragraph Font" w:uiPriority="1"/>
-    <w:lsdException w:name="Subtitle" w:semiHidden="0" w:uiPriority="11" w:unhideWhenUsed="0" w:qFormat="1"/>
-    <w:lsdException w:name="Strong" w:semiHidden="0" w:uiPriority="22" w:unhideWhenUsed="0" w:qFormat="1"/>
-    <w:lsdException w:name="Emphasis" w:semiHidden="0" w:uiPriority="20" w:unhideWhenUsed="0" w:qFormat="1"/>
-    <w:lsdException w:name="Table Grid" w:semiHidden="0" w:uiPriority="59" w:unhideWhenUsed="0"/>
-    <w:lsdException w:name="Placeholder Text" w:unhideWhenUsed="0"/>
-    <w:lsdException w:name="No Spacing" w:semiHidden="0" w:uiPriority="1" w:unhideWhenUsed="0" w:qFormat="1"/>
-    <w:lsdException w:name="Light Shading" w:semiHidden="0" w:uiPriority="60" w:unhideWhenUsed="0"/>
-    <w:lsdException w:name="Light List" w:semiHidden="0" w:uiPriority="61" w:unhideWhenUsed="0"/>
-    <w:lsdException w:name="Light Grid" w:semiHidden="0" w:uiPriority="62" w:unhideWhenUsed="0"/>
-    <w:lsdException w:name="Medium Shading 1" w:semiHidden="0" w:uiPriority="63" w:unhideWhenUsed="0"/>
-    <w:lsdException w:name="Medium Shading 2" w:semiHidden="0" w:uiPriority="64" w:unhideWhenUsed="0"/>
-    <w:lsdException w:name="Medium List 1" w:semiHidden="0" w:uiPriority="65" w:unhideWhenUsed="0"/>
-    <w:lsdException w:name="Medium List 2" w:semiHidden="0" w:uiPriority="66" w:unhideWhenUsed="0"/>
-    <w:lsdException w:name="Medium Grid 1" w:semiHidden="0" w:uiPriority="67" w:unhideWhenUsed="0"/>
-    <w:lsdException w:name="Medium Grid 2" w:semiHidden="0" w:uiPriority="68" w:unhideWhenUsed="0"/>
-    <w:lsdException w:name="Medium Grid 3" w:semiHidden="0" w:uiPriority="69" w:unhideWhenUsed="0"/>
-    <w:lsdException w:name="Dark List" w:semiHidden="0" w:uiPriority="70" w:unhideWhenUsed="0"/>
-    <w:lsdException w:name="Colorful Shading" w:semiHidden="0" w:uiPriority="71" w:unhideWhenUsed="0"/>
-    <w:lsdException w:name="Colorful List" w:semiHidden="0" w:uiPriority="72" w:unhideWhenUsed="0"/>
-    <w:lsdException w:name="Colorful Grid" w:semiHidden="0" w:uiPriority="73" w:unhideWhenUsed="0"/>
-    <w:lsdException w:name="Light Shading Accent 1" w:semiHidden="0" w:uiPriority="60" w:unhideWhenUsed="0"/>
-    <w:lsdException w:name="Light List Accent 1" w:semiHidden="0" w:uiPriority="61" w:unhideWhenUsed="0"/>
-    <w:lsdException w:name="Light Grid Accent 1" w:semiHidden="0" w:uiPriority="62" w:unhideWhenUsed="0"/>
-    <w:lsdException w:name="Medium Shading 1 Accent 1" w:semiHidden="0" w:uiPriority="63" w:unhideWhenUsed="0"/>
-    <w:lsdException w:name="Medium Shading 2 Accent 1" w:semiHidden="0" w:uiPriority="64" w:unhideWhenUsed="0"/>
-    <w:lsdException w:name="Medium List 1 Accent 1" w:semiHidden="0" w:uiPriority="65" w:unhideWhenUsed="0"/>
-    <w:lsdException w:name="Revision" w:unhideWhenUsed="0"/>
-    <w:lsdException w:name="List Paragraph" w:semiHidden="0" w:uiPriority="34" w:unhideWhenUsed="0" w:qFormat="1"/>
-    <w:lsdException w:name="Quote" w:semiHidden="0" w:uiPriority="29" w:unhideWhenUsed="0" w:qFormat="1"/>
-    <w:lsdException w:name="Intense Quote" w:semiHidden="0" w:uiPriority="30" w:unhideWhenUsed="0" w:qFormat="1"/>
-    <w:lsdException w:name="Medium List 2 Accent 1" w:semiHidden="0" w:uiPriority="66" w:unhideWhenUsed="0"/>
-    <w:lsdException w:name="Medium Grid 1 Accent 1" w:semiHidden="0" w:uiPriority="67" w:unhideWhenUsed="0"/>
-    <w:lsdException w:name="Medium Grid 2 Accent 1" w:semiHidden="0" w:uiPriority="68" w:unhideWhenUsed="0"/>
-    <w:lsdException w:name="Medium Grid 3 Accent 1" w:semiHidden="0" w:uiPriority="69" w:unhideWhenUsed="0"/>
-    <w:lsdException w:name="Dark List Accent 1" w:semiHidden="0" w:uiPriority="70" w:unhideWhenUsed="0"/>
-    <w:lsdException w:name="Colorful Shading Accent 1" w:semiHidden="0" w:uiPriority="71" w:unhideWhenUsed="0"/>
-    <w:lsdException w:name="Colorful List Accent 1" w:semiHidden="0" w:uiPriority="72" w:unhideWhenUsed="0"/>
-    <w:lsdException w:name="Colorful Grid Accent 1" w:semiHidden="0" w:uiPriority="73" w:unhideWhenUsed="0"/>
-    <w:lsdException w:name="Light Shading Accent 2" w:semiHidden="0" w:uiPriority="60" w:unhideWhenUsed="0"/>
-    <w:lsdException w:name="Light List Accent 2" w:semiHidden="0" w:uiPriority="61" w:unhideWhenUsed="0"/>
-    <w:lsdException w:name="Light Grid Accent 2" w:semiHidden="0" w:uiPriority="62" w:unhideWhenUsed="0"/>
-    <w:lsdException w:name="Medium Shading 1 Accent 2" w:semiHidden="0" w:uiPriority="63" w:unhideWhenUsed="0"/>
-    <w:lsdException w:name="Medium Shading 2 Accent 2" w:semiHidden="0" w:uiPriority="64" w:unhideWhenUsed="0"/>
-    <w:lsdException w:name="Medium List 1 Accent 2" w:semiHidden="0" w:uiPriority="65" w:unhideWhenUsed="0"/>
-    <w:lsdException w:name="Medium List 2 Accent 2" w:semiHidden="0" w:uiPriority="66" w:unhideWhenUsed="0"/>
-    <w:lsdException w:name="Medium Grid 1 Accent 2" w:semiHidden="0" w:uiPriority="67" w:unhideWhenUsed="0"/>
-    <w:lsdException w:name="Medium Grid 2 Accent 2" w:semiHidden="0" w:uiPriority="68" w:unhideWhenUsed="0"/>
-    <w:lsdException w:name="Medium Grid 3 Accent 2" w:semiHidden="0" w:uiPriority="69" w:unhideWhenUsed="0"/>
-    <w:lsdException w:name="Dark List Accent 2" w:semiHidden="0" w:uiPriority="70" w:unhideWhenUsed="0"/>
-    <w:lsdException w:name="Colorful Shading Accent 2" w:semiHidden="0" w:uiPriority="71" w:unhideWhenUsed="0"/>
-    <w:lsdException w:name="Colorful List Accent 2" w:semiHidden="0" w:uiPriority="72" w:unhideWhenUsed="0"/>
-    <w:lsdException w:name="Colorful Grid Accent 2" w:semiHidden="0" w:uiPriority="73" w:unhideWhenUsed="0"/>
-    <w:lsdException w:name="Light Shading Accent 3" w:semiHidden="0" w:uiPriority="60" w:unhideWhenUsed="0"/>
-    <w:lsdException w:name="Light List Accent 3" w:semiHidden="0" w:uiPriority="61" w:unhideWhenUsed="0"/>
-    <w:lsdException w:name="Light Grid Accent 3" w:semiHidden="0" w:uiPriority="62" w:unhideWhenUsed="0"/>
-    <w:lsdException w:name="Medium Shading 1 Accent 3" w:semiHidden="0" w:uiPriority="63" w:unhideWhenUsed="0"/>
-    <w:lsdException w:name="Medium Shading 2 Accent 3" w:semiHidden="0" w:uiPriority="64" w:unhideWhenUsed="0"/>
-    <w:lsdException w:name="Medium List 1 Accent 3" w:semiHidden="0" w:uiPriority="65" w:unhideWhenUsed="0"/>
-    <w:lsdException w:name="Medium List 2 Accent 3" w:semiHidden="0" w:uiPriority="66" w:unhideWhenUsed="0"/>
-    <w:lsdException w:name="Medium Grid 1 Accent 3" w:semiHidden="0" w:uiPriority="67" w:unhideWhenUsed="0"/>
-    <w:lsdException w:name="Medium Grid 2 Accent 3" w:semiHidden="0" w:uiPriority="68" w:unhideWhenUsed="0"/>
-    <w:lsdException w:name="Medium Grid 3 Accent 3" w:semiHidden="0" w:uiPriority="69" w:unhideWhenUsed="0"/>
-    <w:lsdException w:name="Dark List Accent 3" w:semiHidden="0" w:uiPriority="70" w:unhideWhenUsed="0"/>
-    <w:lsdException w:name="Colorful Shading Accent 3" w:semiHidden="0" w:uiPriority="71" w:unhideWhenUsed="0"/>
-    <w:lsdException w:name="Colorful List Accent 3" w:semiHidden="0" w:uiPriority="72" w:unhideWhenUsed="0"/>
-    <w:lsdException w:name="Colorful Grid Accent 3" w:semiHidden="0" w:uiPriority="73" w:unhideWhenUsed="0"/>
-    <w:lsdException w:name="Light Shading Accent 4" w:semiHidden="0" w:uiPriority="60" w:unhideWhenUsed="0"/>
-    <w:lsdException w:name="Light List Accent 4" w:semiHidden="0" w:uiPriority="61" w:unhideWhenUsed="0"/>
-    <w:lsdException w:name="Light Grid Accent 4" w:semiHidden="0" w:uiPriority="62" w:unhideWhenUsed="0"/>
-    <w:lsdException w:name="Medium Shading 1 Accent 4" w:semiHidden="0" w:uiPriority="63" w:unhideWhenUsed="0"/>
-    <w:lsdException w:name="Medium Shading 2 Accent 4" w:semiHidden="0" w:uiPriority="64" w:unhideWhenUsed="0"/>
-    <w:lsdException w:name="Medium List 1 Accent 4" w:semiHidden="0" w:uiPriority="65" w:unhideWhenUsed="0"/>
-    <w:lsdException w:name="Medium List 2 Accent 4" w:semiHidden="0" w:uiPriority="66" w:unhideWhenUsed="0"/>
-    <w:lsdException w:name="Medium Grid 1 Accent 4" w:semiHidden="0" w:uiPriority="67" w:unhideWhenUsed="0"/>
-    <w:lsdException w:name="Medium Grid 2 Accent 4" w:semiHidden="0" w:uiPriority="68" w:unhideWhenUsed="0"/>
-    <w:lsdException w:name="Medium Grid 3 Accent 4" w:semiHidden="0" w:uiPriority="69" w:unhideWhenUsed="0"/>
-    <w:lsdException w:name="Dark List Accent 4" w:semiHidden="0" w:uiPriority="70" w:unhideWhenUsed="0"/>
-    <w:lsdException w:name="Colorful Shading Accent 4" w:semiHidden="0" w:uiPriority="71" w:unhideWhenUsed="0"/>
-    <w:lsdException w:name="Colorful List Accent 4" w:semiHidden="0" w:uiPriority="72" w:unhideWhenUsed="0"/>
-    <w:lsdException w:name="Colorful Grid Accent 4" w:semiHidden="0" w:uiPriority="73" w:unhideWhenUsed="0"/>
-    <w:lsdException w:name="Light Shading Accent 5" w:semiHidden="0" w:uiPriority="60" w:unhideWhenUsed="0"/>
-    <w:lsdException w:name="Light List Accent 5" w:semiHidden="0" w:uiPriority="61" w:unhideWhenUsed="0"/>
-    <w:lsdException w:name="Light Grid Accent 5" w:semiHidden="0" w:uiPriority="62" w:unhideWhenUsed="0"/>
-    <w:lsdException w:name="Medium Shading 1 Accent 5" w:semiHidden="0" w:uiPriority="63" w:unhideWhenUsed="0"/>
-    <w:lsdException w:name="Medium Shading 2 Accent 5" w:semiHidden="0" w:uiPriority="64" w:unhideWhenUsed="0"/>
-    <w:lsdException w:name="Medium List 1 Accent 5" w:semiHidden="0" w:uiPriority="65" w:unhideWhenUsed="0"/>
-    <w:lsdException w:name="Medium List 2 Accent 5" w:semiHidden="0" w:uiPriority="66" w:unhideWhenUsed="0"/>
-    <w:lsdException w:name="Medium Grid 1 Accent 5" w:semiHidden="0" w:uiPriority="67" w:unhideWhenUsed="0"/>
-    <w:lsdException w:name="Medium Grid 2 Accent 5" w:semiHidden="0" w:uiPriority="68" w:unhideWhenUsed="0"/>
-    <w:lsdException w:name="Medium Grid 3 Accent 5" w:semiHidden="0" w:uiPriority="69" w:unhideWhenUsed="0"/>
-    <w:lsdException w:name="Dark List Accent 5" w:semiHidden="0" w:uiPriority="70" w:unhideWhenUsed="0"/>
-    <w:lsdException w:name="Colorful Shading Accent 5" w:semiHidden="0" w:uiPriority="71" w:unhideWhenUsed="0"/>
-    <w:lsdException w:name="Colorful List Accent 5" w:semiHidden="0" w:uiPriority="72" w:unhideWhenUsed="0"/>
-    <w:lsdException w:name="Colorful Grid Accent 5" w:semiHidden="0" w:uiPriority="73" w:unhideWhenUsed="0"/>
-    <w:lsdException w:name="Light Shading Accent 6" w:semiHidden="0" w:uiPriority="60" w:unhideWhenUsed="0"/>
-    <w:lsdException w:name="Light List Accent 6" w:semiHidden="0" w:uiPriority="61" w:unhideWhenUsed="0"/>
-    <w:lsdException w:name="Light Grid Accent 6" w:semiHidden="0" w:uiPriority="62" w:unhideWhenUsed="0"/>
-    <w:lsdException w:name="Medium Shading 1 Accent 6" w:semiHidden="0" w:uiPriority="63" w:unhideWhenUsed="0"/>
-    <w:lsdException w:name="Medium Shading 2 Accent 6" w:semiHidden="0" w:uiPriority="64" w:unhideWhenUsed="0"/>
-    <w:lsdException w:name="Medium List 1 Accent 6" w:semiHidden="0" w:uiPriority="65" w:unhideWhenUsed="0"/>
-    <w:lsdException w:name="Medium List 2 Accent 6" w:semiHidden="0" w:uiPriority="66" w:unhideWhenUsed="0"/>
-    <w:lsdException w:name="Medium Grid 1 Accent 6" w:semiHidden="0" w:uiPriority="67" w:unhideWhenUsed="0"/>
-    <w:lsdException w:name="Medium Grid 2 Accent 6" w:semiHidden="0" w:uiPriority="68" w:unhideWhenUsed="0"/>
-    <w:lsdException w:name="Medium Grid 3 Accent 6" w:semiHidden="0" w:uiPriority="69" w:unhideWhenUsed="0"/>
-    <w:lsdException w:name="Dark List Accent 6" w:semiHidden="0" w:uiPriority="70" w:unhideWhenUsed="0"/>
-    <w:lsdException w:name="Colorful Shading Accent 6" w:semiHidden="0" w:uiPriority="71" w:unhideWhenUsed="0"/>
-    <w:lsdException w:name="Colorful List Accent 6" w:semiHidden="0" w:uiPriority="72" w:unhideWhenUsed="0"/>
-    <w:lsdException w:name="Colorful Grid Accent 6" w:semiHidden="0" w:uiPriority="73" w:unhideWhenUsed="0"/>
-    <w:lsdException w:name="Subtle Emphasis" w:semiHidden="0" w:uiPriority="19" w:unhideWhenUsed="0" w:qFormat="1"/>
-    <w:lsdException w:name="Intense Emphasis" w:semiHidden="0" w:uiPriority="21" w:unhideWhenUsed="0" w:qFormat="1"/>
-    <w:lsdException w:name="Subtle Reference" w:semiHidden="0" w:uiPriority="31" w:unhideWhenUsed="0" w:qFormat="1"/>
-    <w:lsdException w:name="Intense Reference" w:semiHidden="0" w:uiPriority="32" w:unhideWhenUsed="0" w:qFormat="1"/>
-    <w:lsdException w:name="Book Title" w:semiHidden="0" w:uiPriority="33" w:unhideWhenUsed="0" w:qFormat="1"/>
-    <w:lsdException w:name="Bibliography" w:uiPriority="37"/>
-    <w:lsdException w:name="TOC Heading" w:uiPriority="39" w:qFormat="1"/>
-  </w:latentStyles>
-  <w:style w:type="paragraph" w:default="1" w:styleId="Normal">
-    <w:name w:val="Normal"/>
-    <w:qFormat/>
-  </w:style>
-  <w:style w:type="character" w:default="1" w:styleId="DefaultParagraphFont">
-    <w:name w:val="Default Paragraph Font"/>
-    <w:uiPriority w:val="1"/>
-    <w:semiHidden/>
-    <w:unhideWhenUsed/>
-  </w:style>
-  <w:style w:type="table" w:default="1" w:styleId="TableNormal">
-    <w:name w:val="Normal Table"/>
-    <w:uiPriority w:val="99"/>
-    <w:semiHidden/>
-    <w:unhideWhenUsed/>
-    <w:tblPr>
-      <w:tblInd w:w="0" w:type="dxa"/>
-      <w:tblCellMar>
-        <w:top w:w="0" w:type="dxa"/>
-        <w:left w:w="108" w:type="dxa"/>
-        <w:bottom w:w="0" w:type="dxa"/>
-        <w:right w:w="108" w:type="dxa"/>
-      </w:tblCellMar>
-    </w:tblPr>
-  </w:style>
-  <w:style w:type="numbering" w:default="1" w:styleId="NoList">
-    <w:name w:val="No List"/>
-    <w:uiPriority w:val="99"/>
-    <w:semiHidden/>
-    <w:unhideWhenUsed/>
-  </w:style>
-  <w:style w:type="paragraph" w:styleId="ListParagraph">
-    <w:name w:val="List Paragraph"/>
-    <w:basedOn w:val="Normal"/>
-    <w:uiPriority w:val="34"/>
-    <w:qFormat/>
-    <w:rsid w:val="00593019"/>
-    <w:pPr>
-      <w:ind w:left="720"/>
-      <w:contextualSpacing/>
-    </w:pPr>
-  </w:style>
-</w:styles>
-</file>
-
-<file path=word/stylesWithEffects.xml><?xml version="1.0" encoding="utf-8"?>
-<w:styles xmlns:wpc="http://schemas.microsoft.com/office/word/2010/wordprocessingCanvas" xmlns:mc="http://schemas.openxmlformats.org/markup-compatibility/2006" xmlns:o="urn:schemas-microsoft-com:office:office" xmlns:r="http://schemas.openxmlformats.org/officeDocument/2006/relationships" xmlns:m="http://schemas.openxmlformats.org/officeDocument/2006/math" xmlns:v="urn:schemas-microsoft-com:vml" xmlns:wp14="http://schemas.microsoft.com/office/word/2010/wordprocessingDrawing" xmlns:wp="http://schemas.openxmlformats.org/drawingml/2006/wordprocessingDrawing" xmlns:w10="urn:schemas-microsoft-com:office:word" xmlns:w="http://schemas.openxmlformats.org/wordprocessingml/2006/main" xmlns:w14="http://schemas.microsoft.com/office/word/2010/wordml" xmlns:wpg="http://schemas.microsoft.com/office/word/2010/wordprocessingGroup" xmlns:wpi="http://schemas.microsoft.com/office/word/2010/wordprocessingInk" xmlns:wne="http://schemas.microsoft.com/office/word/2006/wordml" xmlns:wps="http://schemas.microsoft.com/office/word/2010/wordprocessingShape" mc:Ignorable="w14 wp14">
-  <w:docDefaults>
-    <w:rPrDefault>
-      <w:rPr>
-        <w:rFonts w:asciiTheme="minorHAnsi" w:eastAsiaTheme="minorHAnsi" w:hAnsiTheme="minorHAnsi" w:cstheme="minorBidi"/>
-        <w:sz w:val="22"/>
-        <w:szCs w:val="22"/>
-        <w:lang w:val="en-US" w:eastAsia="en-US" w:bidi="ar-SA"/>
-      </w:rPr>
-    </w:rPrDefault>
-    <w:pPrDefault>
-      <w:pPr>
-        <w:spacing w:after="200" w:line="276" w:lineRule="auto"/>
-      </w:pPr>
-    </w:pPrDefault>
-  </w:docDefaults>
-  <w:latentStyles w:defLockedState="0" w:defUIPriority="99" w:defSemiHidden="1" w:defUnhideWhenUsed="1" w:defQFormat="0" w:count="267">
-    <w:lsdException w:name="Normal" w:semiHidden="0" w:uiPriority="0" w:unhideWhenUsed="0" w:qFormat="1"/>
-    <w:lsdException w:name="heading 1" w:semiHidden="0" w:uiPriority="9" w:unhideWhenUsed="0" w:qFormat="1"/>
-    <w:lsdException w:name="heading 2" w:uiPriority="9" w:qFormat="1"/>
-    <w:lsdException w:name="heading 3" w:uiPriority="9" w:qFormat="1"/>
-    <w:lsdException w:name="heading 4" w:uiPriority="9" w:qFormat="1"/>
-    <w:lsdException w:name="heading 5" w:uiPriority="9" w:qFormat="1"/>
-    <w:lsdException w:name="heading 6" w:uiPriority="9" w:qFormat="1"/>
-    <w:lsdException w:name="heading 7" w:uiPriority="9" w:qFormat="1"/>
-    <w:lsdException w:name="heading 8" w:uiPriority="9" w:qFormat="1"/>
-    <w:lsdException w:name="heading 9" w:uiPriority="9" w:qFormat="1"/>
-    <w:lsdException w:name="toc 1" w:uiPriority="39"/>
-    <w:lsdException w:name="toc 2" w:uiPriority="39"/>
-    <w:lsdException w:name="toc 3" w:uiPriority="39"/>
-    <w:lsdException w:name="toc 4" w:uiPriority="39"/>
-    <w:lsdException w:name="toc 5" w:uiPriority="39"/>
-    <w:lsdException w:name="toc 6" w:uiPriority="39"/>
-    <w:lsdException w:name="toc 7" w:uiPriority="39"/>
-    <w:lsdException w:name="toc 8" w:uiPriority="39"/>
-    <w:lsdException w:name="toc 9" w:uiPriority="39"/>
-    <w:lsdException w:name="caption" w:uiPriority="35" w:qFormat="1"/>
-    <w:lsdException w:name="Title" w:semiHidden="0" w:uiPriority="10" w:unhideWhenUsed="0" w:qFormat="1"/>
-    <w:lsdException w:name="Default Paragraph Font" w:uiPriority="1"/>
-    <w:lsdException w:name="Subtitle" w:semiHidden="0" w:uiPriority="11" w:unhideWhenUsed="0" w:qFormat="1"/>
-    <w:lsdException w:name="Strong" w:semiHidden="0" w:uiPriority="22" w:unhideWhenUsed="0" w:qFormat="1"/>
-    <w:lsdException w:name="Emphasis" w:semiHidden="0" w:uiPriority="20" w:unhideWhenUsed="0" w:qFormat="1"/>
-    <w:lsdException w:name="Table Grid" w:semiHidden="0" w:uiPriority="59" w:unhideWhenUsed="0"/>
-    <w:lsdException w:name="Placeholder Text" w:unhideWhenUsed="0"/>
-    <w:lsdException w:name="No Spacing" w:semiHidden="0" w:uiPriority="1" w:unhideWhenUsed="0" w:qFormat="1"/>
-    <w:lsdException w:name="Light Shading" w:semiHidden="0" w:uiPriority="60" w:unhideWhenUsed="0"/>
-    <w:lsdException w:name="Light List" w:semiHidden="0" w:uiPriority="61" w:unhideWhenUsed="0"/>
-    <w:lsdException w:name="Light Grid" w:semiHidden="0" w:uiPriority="62" w:unhideWhenUsed="0"/>
-    <w:lsdException w:name="Medium Shading 1" w:semiHidden="0" w:uiPriority="63" w:unhideWhenUsed="0"/>
-    <w:lsdException w:name="Medium Shading 2" w:semiHidden="0" w:uiPriority="64" w:unhideWhenUsed="0"/>
-    <w:lsdException w:name="Medium List 1" w:semiHidden="0" w:uiPriority="65" w:unhideWhenUsed="0"/>
-    <w:lsdException w:name="Medium List 2" w:semiHidden="0" w:uiPriority="66" w:unhideWhenUsed="0"/>
-    <w:lsdException w:name="Medium Grid 1" w:semiHidden="0" w:uiPriority="67" w:unhideWhenUsed="0"/>
-    <w:lsdException w:name="Medium Grid 2" w:semiHidden="0" w:uiPriority="68" w:unhideWhenUsed="0"/>
-    <w:lsdException w:name="Medium Grid 3" w:semiHidden="0" w:uiPriority="69" w:unhideWhenUsed="0"/>
-    <w:lsdException w:name="Dark List" w:semiHidden="0" w:uiPriority="70" w:unhideWhenUsed="0"/>
-    <w:lsdException w:name="Colorful Shading" w:semiHidden="0" w:uiPriority="71" w:unhideWhenUsed="0"/>
-    <w:lsdException w:name="Colorful List" w:semiHidden="0" w:uiPriority="72" w:unhideWhenUsed="0"/>
-    <w:lsdException w:name="Colorful Grid" w:semiHidden="0" w:uiPriority="73" w:unhideWhenUsed="0"/>
-    <w:lsdException w:name="Light Shading Accent 1" w:semiHidden="0" w:uiPriority="60" w:unhideWhenUsed="0"/>
-    <w:lsdException w:name="Light List Accent 1" w:semiHidden="0" w:uiPriority="61" w:unhideWhenUsed="0"/>
-    <w:lsdException w:name="Light Grid Accent 1" w:semiHidden="0" w:uiPriority="62" w:unhideWhenUsed="0"/>
-    <w:lsdException w:name="Medium Shading 1 Accent 1" w:semiHidden="0" w:uiPriority="63" w:unhideWhenUsed="0"/>
-    <w:lsdException w:name="Medium Shading 2 Accent 1" w:semiHidden="0" w:uiPriority="64" w:unhideWhenUsed="0"/>
-    <w:lsdException w:name="Medium List 1 Accent 1" w:semiHidden="0" w:uiPriority="65" w:unhideWhenUsed="0"/>
-    <w:lsdException w:name="Revision" w:unhideWhenUsed="0"/>
-    <w:lsdException w:name="List Paragraph" w:semiHidden="0" w:uiPriority="34" w:unhideWhenUsed="0" w:qFormat="1"/>
-    <w:lsdException w:name="Quote" w:semiHidden="0" w:uiPriority="29" w:unhideWhenUsed="0" w:qFormat="1"/>
-    <w:lsdException w:name="Intense Quote" w:semiHidden="0" w:uiPriority="30" w:unhideWhenUsed="0" w:qFormat="1"/>
-    <w:lsdException w:name="Medium List 2 Accent 1" w:semiHidden="0" w:uiPriority="66" w:unhideWhenUsed="0"/>
-    <w:lsdException w:name="Medium Grid 1 Accent 1" w:semiHidden="0" w:uiPriority="67" w:unhideWhenUsed="0"/>
-    <w:lsdException w:name="Medium Grid 2 Accent 1" w:semiHidden="0" w:uiPriority="68" w:unhideWhenUsed="0"/>
-    <w:lsdException w:name="Medium Grid 3 Accent 1" w:semiHidden="0" w:uiPriority="69" w:unhideWhenUsed="0"/>
-    <w:lsdException w:name="Dark List Accent 1" w:semiHidden="0" w:uiPriority="70" w:unhideWhenUsed="0"/>
-    <w:lsdException w:name="Colorful Shading Accent 1" w:semiHidden="0" w:uiPriority="71" w:unhideWhenUsed="0"/>
-    <w:lsdException w:name="Colorful List Accent 1" w:semiHidden="0" w:uiPriority="72" w:unhideWhenUsed="0"/>
-    <w:lsdException w:name="Colorful Grid Accent 1" w:semiHidden="0" w:uiPriority="73" w:unhideWhenUsed="0"/>
-    <w:lsdException w:name="Light Shading Accent 2" w:semiHidden="0" w:uiPriority="60" w:unhideWhenUsed="0"/>
-    <w:lsdException w:name="Light List Accent 2" w:semiHidden="0" w:uiPriority="61" w:unhideWhenUsed="0"/>
-    <w:lsdException w:name="Light Grid Accent 2" w:semiHidden="0" w:uiPriority="62" w:unhideWhenUsed="0"/>
-    <w:lsdException w:name="Medium Shading 1 Accent 2" w:semiHidden="0" w:uiPriority="63" w:unhideWhenUsed="0"/>
-    <w:lsdException w:name="Medium Shading 2 Accent 2" w:semiHidden="0" w:uiPriority="64" w:unhideWhenUsed="0"/>
-    <w:lsdException w:name="Medium List 1 Accent 2" w:semiHidden="0" w:uiPriority="65" w:unhideWhenUsed="0"/>
-    <w:lsdException w:name="Medium List 2 Accent 2" w:semiHidden="0" w:uiPriority="66" w:unhideWhenUsed="0"/>
-    <w:lsdException w:name="Medium Grid 1 Accent 2" w:semiHidden="0" w:uiPriority="67" w:unhideWhenUsed="0"/>
-    <w:lsdException w:name="Medium Grid 2 Accent 2" w:semiHidden="0" w:uiPriority="68" w:unhideWhenUsed="0"/>
-    <w:lsdException w:name="Medium Grid 3 Accent 2" w:semiHidden="0" w:uiPriority="69" w:unhideWhenUsed="0"/>
-    <w:lsdException w:name="Dark List Accent 2" w:semiHidden="0" w:uiPriority="70" w:unhideWhenUsed="0"/>
-    <w:lsdException w:name="Colorful Shading Accent 2" w:semiHidden="0" w:uiPriority="71" w:unhideWhenUsed="0"/>
-    <w:lsdException w:name="Colorful List Accent 2" w:semiHidden="0" w:uiPriority="72" w:unhideWhenUsed="0"/>
-    <w:lsdException w:name="Colorful Grid Accent 2" w:semiHidden="0" w:uiPriority="73" w:unhideWhenUsed="0"/>
-    <w:lsdException w:name="Light Shading Accent 3" w:semiHidden="0" w:uiPriority="60" w:unhideWhenUsed="0"/>
-    <w:lsdException w:name="Light List Accent 3" w:semiHidden="0" w:uiPriority="61" w:unhideWhenUsed="0"/>
-    <w:lsdException w:name="Light Grid Accent 3" w:semiHidden="0" w:uiPriority="62" w:unhideWhenUsed="0"/>
-    <w:lsdException w:name="Medium Shading 1 Accent 3" w:semiHidden="0" w:uiPriority="63" w:unhideWhenUsed="0"/>
-    <w:lsdException w:name="Medium Shading 2 Accent 3" w:semiHidden="0" w:uiPriority="64" w:unhideWhenUsed="0"/>
-    <w:lsdException w:name="Medium List 1 Accent 3" w:semiHidden="0" w:uiPriority="65" w:unhideWhenUsed="0"/>
-    <w:lsdException w:name="Medium List 2 Accent 3" w:semiHidden="0" w:uiPriority="66" w:unhideWhenUsed="0"/>
-    <w:lsdException w:name="Medium Grid 1 Accent 3" w:semiHidden="0" w:uiPriority="67" w:unhideWhenUsed="0"/>
-    <w:lsdException w:name="Medium Grid 2 Accent 3" w:semiHidden="0" w:uiPriority="68" w:unhideWhenUsed="0"/>
-    <w:lsdException w:name="Medium Grid 3 Accent 3" w:semiHidden="0" w:uiPriority="69" w:unhideWhenUsed="0"/>
-    <w:lsdException w:name="Dark List Accent 3" w:semiHidden="0" w:uiPriority="70" w:unhideWhenUsed="0"/>
-    <w:lsdException w:name="Colorful Shading Accent 3" w:semiHidden="0" w:uiPriority="71" w:unhideWhenUsed="0"/>
-    <w:lsdException w:name="Colorful List Accent 3" w:semiHidden="0" w:uiPriority="72" w:unhideWhenUsed="0"/>
-    <w:lsdException w:name="Colorful Grid Accent 3" w:semiHidden="0" w:uiPriority="73" w:unhideWhenUsed="0"/>
-    <w:lsdException w:name="Light Shading Accent 4" w:semiHidden="0" w:uiPriority="60" w:unhideWhenUsed="0"/>
-    <w:lsdException w:name="Light List Accent 4" w:semiHidden="0" w:uiPriority="61" w:unhideWhenUsed="0"/>
-    <w:lsdException w:name="Light Grid Accent 4" w:semiHidden="0" w:uiPriority="62" w:unhideWhenUsed="0"/>
-    <w:lsdException w:name="Medium Shading 1 Accent 4" w:semiHidden="0" w:uiPriority="63" w:unhideWhenUsed="0"/>
-    <w:lsdException w:name="Medium Shading 2 Accent 4" w:semiHidden="0" w:uiPriority="64" w:unhideWhenUsed="0"/>
-    <w:lsdException w:name="Medium List 1 Accent 4" w:semiHidden="0" w:uiPriority="65" w:unhideWhenUsed="0"/>
-    <w:lsdException w:name="Medium List 2 Accent 4" w:semiHidden="0" w:uiPriority="66" w:unhideWhenUsed="0"/>
-    <w:lsdException w:name="Medium Grid 1 Accent 4" w:semiHidden="0" w:uiPriority="67" w:unhideWhenUsed="0"/>
-    <w:lsdException w:name="Medium Grid 2 Accent 4" w:semiHidden="0" w:uiPriority="68" w:unhideWhenUsed="0"/>
-    <w:lsdException w:name="Medium Grid 3 Accent 4" w:semiHidden="0" w:uiPriority="69" w:unhideWhenUsed="0"/>
-    <w:lsdException w:name="Dark List Accent 4" w:semiHidden="0" w:uiPriority="70" w:unhideWhenUsed="0"/>
-    <w:lsdException w:name="Colorful Shading Accent 4" w:semiHidden="0" w:uiPriority="71" w:unhideWhenUsed="0"/>
-    <w:lsdException w:name="Colorful List Accent 4" w:semiHidden="0" w:uiPriority="72" w:unhideWhenUsed="0"/>
-    <w:lsdException w:name="Colorful Grid Accent 4" w:semiHidden="0" w:uiPriority="73" w:unhideWhenUsed="0"/>
-    <w:lsdException w:name="Light Shading Accent 5" w:semiHidden="0" w:uiPriority="60" w:unhideWhenUsed="0"/>
-    <w:lsdException w:name="Light List Accent 5" w:semiHidden="0" w:uiPriority="61" w:unhideWhenUsed="0"/>
-    <w:lsdException w:name="Light Grid Accent 5" w:semiHidden="0" w:uiPriority="62" w:unhideWhenUsed="0"/>
-    <w:lsdException w:name="Medium Shading 1 Accent 5" w:semiHidden="0" w:uiPriority="63" w:unhideWhenUsed="0"/>
-    <w:lsdException w:name="Medium Shading 2 Accent 5" w:semiHidden="0" w:uiPriority="64" w:unhideWhenUsed="0"/>
-    <w:lsdException w:name="Medium List 1 Accent 5" w:semiHidden="0" w:uiPriority="65" w:unhideWhenUsed="0"/>
-    <w:lsdException w:name="Medium List 2 Accent 5" w:semiHidden="0" w:uiPriority="66" w:unhideWhenUsed="0"/>
-    <w:lsdException w:name="Medium Grid 1 Accent 5" w:semiHidden="0" w:uiPriority="67" w:unhideWhenUsed="0"/>
-    <w:lsdException w:name="Medium Grid 2 Accent 5" w:semiHidden="0" w:uiPriority="68" w:unhideWhenUsed="0"/>
-    <w:lsdException w:name="Medium Grid 3 Accent 5" w:semiHidden="0" w:uiPriority="69" w:unhideWhenUsed="0"/>
-    <w:lsdException w:name="Dark List Accent 5" w:semiHidden="0" w:uiPriority="70" w:unhideWhenUsed="0"/>
-    <w:lsdException w:name="Colorful Shading Accent 5" w:semiHidden="0" w:uiPriority="71" w:unhideWhenUsed="0"/>
-    <w:lsdException w:name="Colorful List Accent 5" w:semiHidden="0" w:uiPriority="72" w:unhideWhenUsed="0"/>
-    <w:lsdException w:name="Colorful Grid Accent 5" w:semiHidden="0" w:uiPriority="73" w:unhideWhenUsed="0"/>
-    <w:lsdException w:name="Light Shading Accent 6" w:semiHidden="0" w:uiPriority="60" w:unhideWhenUsed="0"/>
-    <w:lsdException w:name="Light List Accent 6" w:semiHidden="0" w:uiPriority="61" w:unhideWhenUsed="0"/>
-    <w:lsdException w:name="Light Grid Accent 6" w:semiHidden="0" w:uiPriority="62" w:unhideWhenUsed="0"/>
-    <w:lsdException w:name="Medium Shading 1 Accent 6" w:semiHidden="0" w:uiPriority="63" w:unhideWhenUsed="0"/>
-    <w:lsdException w:name="Medium Shading 2 Accent 6" w:semiHidden="0" w:uiPriority="64" w:unhideWhenUsed="0"/>
-    <w:lsdException w:name="Medium List 1 Accent 6" w:semiHidden="0" w:uiPriority="65" w:unhideWhenUsed="0"/>
-    <w:lsdException w:name="Medium List 2 Accent 6" w:semiHidden="0" w:uiPriority="66" w:unhideWhenUsed="0"/>
-    <w:lsdException w:name="Medium Grid 1 Accent 6" w:semiHidden="0" w:uiPriority="67" w:unhideWhenUsed="0"/>
-    <w:lsdException w:name="Medium Grid 2 Accent 6" w:semiHidden="0" w:uiPriority="68" w:unhideWhenUsed="0"/>
-    <w:lsdException w:name="Medium Grid 3 Accent 6" w:semiHidden="0" w:uiPriority="69" w:unhideWhenUsed="0"/>
-    <w:lsdException w:name="Dark List Accent 6" w:semiHidden="0" w:uiPriority="70" w:unhideWhenUsed="0"/>
-    <w:lsdException w:name="Colorful Shading Accent 6" w:semiHidden="0" w:uiPriority="71" w:unhideWhenUsed="0"/>
-    <w:lsdException w:name="Colorful List Accent 6" w:semiHidden="0" w:uiPriority="72" w:unhideWhenUsed="0"/>
-    <w:lsdException w:name="Colorful Grid Accent 6" w:semiHidden="0" w:uiPriority="73" w:unhideWhenUsed="0"/>
-    <w:lsdException w:name="Subtle Emphasis" w:semiHidden="0" w:uiPriority="19" w:unhideWhenUsed="0" w:qFormat="1"/>
-    <w:lsdException w:name="Intense Emphasis" w:semiHidden="0" w:uiPriority="21" w:unhideWhenUsed="0" w:qFormat="1"/>
-    <w:lsdException w:name="Subtle Reference" w:semiHidden="0" w:uiPriority="31" w:unhideWhenUsed="0" w:qFormat="1"/>
-    <w:lsdException w:name="Intense Reference" w:semiHidden="0" w:uiPriority="32" w:unhideWhenUsed="0" w:qFormat="1"/>
-    <w:lsdException w:name="Book Title" w:semiHidden="0" w:uiPriority="33" w:unhideWhenUsed="0" w:qFormat="1"/>
-    <w:lsdException w:name="Bibliography" w:uiPriority="37"/>
-    <w:lsdException w:name="TOC Heading" w:uiPriority="39" w:qFormat="1"/>
+  <w:latentStyles w:defLockedState="0" w:defUIPriority="99" w:defSemiHidden="0" w:defUnhideWhenUsed="0" w:defQFormat="0" w:count="371">
+    <w:lsdException w:name="Normal" w:uiPriority="0" w:qFormat="1"/>
+    <w:lsdException w:name="heading 1" w:uiPriority="9" w:qFormat="1"/>
+    <w:lsdException w:name="heading 2" w:semiHidden="1" w:uiPriority="9" w:unhideWhenUsed="1" w:qFormat="1"/>
+    <w:lsdException w:name="heading 3" w:semiHidden="1" w:uiPriority="9" w:unhideWhenUsed="1" w:qFormat="1"/>
+    <w:lsdException w:name="heading 4" w:semiHidden="1" w:uiPriority="9" w:unhideWhenUsed="1" w:qFormat="1"/>
+    <w:lsdException w:name="heading 5" w:semiHidden="1" w:uiPriority="9" w:unhideWhenUsed="1" w:qFormat="1"/>
+    <w:lsdException w:name="heading 6" w:semiHidden="1" w:uiPriority="9" w:unhideWhenUsed="1" w:qFormat="1"/>
+    <w:lsdException w:name="heading 7" w:semiHidden="1" w:uiPriority="9" w:unhideWhenUsed="1" w:qFormat="1"/>
+    <w:lsdException w:name="heading 8" w:semiHidden="1" w:uiPriority="9" w:unhideWhenUsed="1" w:qFormat="1"/>
+    <w:lsdException w:name="heading 9" w:semiHidden="1" w:uiPriority="9" w:unhideWhenUsed="1" w:qFormat="1"/>
+    <w:lsdException w:name="index 1" w:semiHidden="1" w:unhideWhenUsed="1"/>
+    <w:lsdException w:name="index 2" w:semiHidden="1" w:unhideWhenUsed="1"/>
+    <w:lsdException w:name="index 3" w:semiHidden="1" w:unhideWhenUsed="1"/>
+    <w:lsdException w:name="index 4" w:semiHidden="1" w:unhideWhenUsed="1"/>
+    <w:lsdException w:name="index 5" w:semiHidden="1" w:unhideWhenUsed="1"/>
+    <w:lsdException w:name="index 6" w:semiHidden="1" w:unhideWhenUsed="1"/>
+    <w:lsdException w:name="index 7" w:semiHidden="1" w:unhideWhenUsed="1"/>
+    <w:lsdException w:name="index 8" w:semiHidden="1" w:unhideWhenUsed="1"/>
+    <w:lsdException w:name="index 9" w:semiHidden="1" w:unhideWhenUsed="1"/>
+    <w:lsdException w:name="toc 1" w:semiHidden="1" w:uiPriority="39" w:unhideWhenUsed="1"/>
+    <w:lsdException w:name="toc 2" w:semiHidden="1" w:uiPriority="39" w:unhideWhenUsed="1"/>
+    <w:lsdException w:name="toc 3" w:semiHidden="1" w:uiPriority="39" w:unhideWhenUsed="1"/>
+    <w:lsdException w:name="toc 4" w:semiHidden="1" w:uiPriority="39" w:unhideWhenUsed="1"/>
+    <w:lsdException w:name="toc 5" w:semiHidden="1" w:uiPriority="39" w:unhideWhenUsed="1"/>
+    <w:lsdException w:name="toc 6" w:semiHidden="1" w:uiPriority="39" w:unhideWhenUsed="1"/>
+    <w:lsdException w:name="toc 7" w:semiHidden="1" w:uiPriority="39" w:unhideWhenUsed="1"/>
+    <w:lsdException w:name="toc 8" w:semiHidden="1" w:uiPriority="39" w:unhideWhenUsed="1"/>
+    <w:lsdException w:name="toc 9" w:semiHidden="1" w:uiPriority="39" w:unhideWhenUsed="1"/>
+    <w:lsdException w:name="Normal Indent" w:semiHidden="1" w:unhideWhenUsed="1"/>
+    <w:lsdException w:name="footnote text" w:semiHidden="1" w:unhideWhenUsed="1"/>
+    <w:lsdException w:name="annotation text" w:semiHidden="1" w:unhideWhenUsed="1"/>
+    <w:lsdException w:name="header" w:semiHidden="1" w:unhideWhenUsed="1"/>
+    <w:lsdException w:name="footer" w:semiHidden="1" w:unhideWhenUsed="1"/>
+    <w:lsdException w:name="index heading" w:semiHidden="1" w:unhideWhenUsed="1"/>
+    <w:lsdException w:name="caption" w:semiHidden="1" w:uiPriority="35" w:unhideWhenUsed="1" w:qFormat="1"/>
+    <w:lsdException w:name="table of figures" w:semiHidden="1" w:unhideWhenUsed="1"/>
+    <w:lsdException w:name="envelope address" w:semiHidden="1" w:unhideWhenUsed="1"/>
+    <w:lsdException w:name="envelope return" w:semiHidden="1" w:unhideWhenUsed="1"/>
+    <w:lsdException w:name="footnote reference" w:semiHidden="1" w:unhideWhenUsed="1"/>
+    <w:lsdException w:name="annotation reference" w:semiHidden="1" w:unhideWhenUsed="1"/>
+    <w:lsdException w:name="line number" w:semiHidden="1" w:unhideWhenUsed="1"/>
+    <w:lsdException w:name="page number" w:semiHidden="1" w:unhideWhenUsed="1"/>
+    <w:lsdException w:name="endnote reference" w:semiHidden="1" w:unhideWhenUsed="1"/>
+    <w:lsdException w:name="endnote text" w:semiHidden="1" w:unhideWhenUsed="1"/>
+    <w:lsdException w:name="table of authorities" w:semiHidden="1" w:unhideWhenUsed="1"/>
+    <w:lsdException w:name="macro" w:semiHidden="1" w:unhideWhenUsed="1"/>
+    <w:lsdException w:name="toa heading" w:semiHidden="1" w:unhideWhenUsed="1"/>
+    <w:lsdException w:name="List" w:semiHidden="1" w:unhideWhenUsed="1"/>
+    <w:lsdException w:name="List Bullet" w:semiHidden="1" w:unhideWhenUsed="1"/>
+    <w:lsdException w:name="List Number" w:semiHidden="1" w:unhideWhenUsed="1"/>
+    <w:lsdException w:name="List 2" w:semiHidden="1" w:unhideWhenUsed="1"/>
+    <w:lsdException w:name="List 3" w:semiHidden="1" w:unhideWhenUsed="1"/>
+    <w:lsdException w:name="List 4" w:semiHidden="1" w:unhideWhenUsed="1"/>
+    <w:lsdException w:name="List 5" w:semiHidden="1" w:unhideWhenUsed="1"/>
+    <w:lsdException w:name="List Bullet 2" w:semiHidden="1" w:unhideWhenUsed="1"/>
+    <w:lsdException w:name="List Bullet 3" w:semiHidden="1" w:unhideWhenUsed="1"/>
+    <w:lsdException w:name="List Bullet 4" w:semiHidden="1" w:unhideWhenUsed="1"/>
+    <w:lsdException w:name="List Bullet 5" w:semiHidden="1" w:unhideWhenUsed="1"/>
+    <w:lsdException w:name="List Number 2" w:semiHidden="1" w:unhideWhenUsed="1"/>
+    <w:lsdException w:name="List Number 3" w:semiHidden="1" w:unhideWhenUsed="1"/>
+    <w:lsdException w:name="List Number 4" w:semiHidden="1" w:unhideWhenUsed="1"/>
+    <w:lsdException w:name="List Number 5" w:semiHidden="1" w:unhideWhenUsed="1"/>
+    <w:lsdException w:name="Title" w:uiPriority="10" w:qFormat="1"/>
+    <w:lsdException w:name="Closing" w:semiHidden="1" w:unhideWhenUsed="1"/>
+    <w:lsdException w:name="Signature" w:semiHidden="1" w:unhideWhenUsed="1"/>
+    <w:lsdException w:name="Default Paragraph Font" w:semiHidden="1" w:uiPriority="1" w:unhideWhenUsed="1"/>
+    <w:lsdException w:name="Body Text" w:semiHidden="1" w:unhideWhenUsed="1"/>
+    <w:lsdException w:name="Body Text Indent" w:semiHidden="1" w:unhideWhenUsed="1"/>
+    <w:lsdException w:name="List Continue" w:semiHidden="1" w:unhideWhenUsed="1"/>
+    <w:lsdException w:name="List Continue 2" w:semiHidden="1" w:unhideWhenUsed="1"/>
+    <w:lsdException w:name="List Continue 3" w:semiHidden="1" w:unhideWhenUsed="1"/>
+    <w:lsdException w:name="List Continue 4" w:semiHidden="1" w:unhideWhenUsed="1"/>
+    <w:lsdException w:name="List Continue 5" w:semiHidden="1" w:unhideWhenUsed="1"/>
+    <w:lsdException w:name="Message Header" w:semiHidden="1" w:unhideWhenUsed="1"/>
+    <w:lsdException w:name="Subtitle" w:uiPriority="11" w:qFormat="1"/>
+    <w:lsdException w:name="Salutation" w:semiHidden="1" w:unhideWhenUsed="1"/>
+    <w:lsdException w:name="Date" w:semiHidden="1" w:unhideWhenUsed="1"/>
+    <w:lsdException w:name="Body Text First Indent" w:semiHidden="1" w:unhideWhenUsed="1"/>
+    <w:lsdException w:name="Body Text First Indent 2" w:semiHidden="1" w:unhideWhenUsed="1"/>
+    <w:lsdException w:name="Note Heading" w:semiHidden="1" w:unhideWhenUsed="1"/>
+    <w:lsdException w:name="Body Text 2" w:semiHidden="1" w:unhideWhenUsed="1"/>
+    <w:lsdException w:name="Body Text 3" w:semiHidden="1" w:unhideWhenUsed="1"/>
+    <w:lsdException w:name="Body Text Indent 2" w:semiHidden="1" w:unhideWhenUsed="1"/>
+    <w:lsdException w:name="Body Text Indent 3" w:semiHidden="1" w:unhideWhenUsed="1"/>
+    <w:lsdException w:name="Block Text" w:semiHidden="1" w:unhideWhenUsed="1"/>
+    <w:lsdException w:name="Hyperlink" w:semiHidden="1" w:unhideWhenUsed="1"/>
+    <w:lsdException w:name="FollowedHyperlink" w:semiHidden="1" w:unhideWhenUsed="1"/>
+    <w:lsdException w:name="Strong" w:uiPriority="22" w:qFormat="1"/>
+    <w:lsdException w:name="Emphasis" w:uiPriority="20" w:qFormat="1"/>
+    <w:lsdException w:name="Document Map" w:semiHidden="1" w:unhideWhenUsed="1"/>
+    <w:lsdException w:name="Plain Text" w:semiHidden="1" w:unhideWhenUsed="1"/>
+    <w:lsdException w:name="E-mail Signature" w:semiHidden="1" w:unhideWhenUsed="1"/>
+    <w:lsdException w:name="HTML Top of Form" w:semiHidden="1" w:unhideWhenUsed="1"/>
+    <w:lsdException w:name="HTML Bottom of Form" w:semiHidden="1" w:unhideWhenUsed="1"/>
+    <w:lsdException w:name="Normal (Web)" w:semiHidden="1" w:unhideWhenUsed="1"/>
+    <w:lsdException w:name="HTML Acronym" w:semiHidden="1" w:unhideWhenUsed="1"/>
+    <w:lsdException w:name="HTML Address" w:semiHidden="1" w:unhideWhenUsed="1"/>
+    <w:lsdException w:name="HTML Cite" w:semiHidden="1" w:unhideWhenUsed="1"/>
+    <w:lsdException w:name="HTML Code" w:semiHidden="1" w:unhideWhenUsed="1"/>
+    <w:lsdException w:name="HTML Definition" w:semiHidden="1" w:unhideWhenUsed="1"/>
+    <w:lsdException w:name="HTML Keyboard" w:semiHidden="1" w:unhideWhenUsed="1"/>
+    <w:lsdException w:name="HTML Preformatted" w:semiHidden="1" w:unhideWhenUsed="1"/>
+    <w:lsdException w:name="HTML Sample" w:semiHidden="1" w:unhideWhenUsed="1"/>
+    <w:lsdException w:name="HTML Typewriter" w:semiHidden="1" w:unhideWhenUsed="1"/>
+    <w:lsdException w:name="HTML Variable" w:semiHidden="1" w:unhideWhenUsed="1"/>
+    <w:lsdException w:name="Normal Table" w:semiHidden="1" w:unhideWhenUsed="1"/>
+    <w:lsdException w:name="annotation subject" w:semiHidden="1" w:unhideWhenUsed="1"/>
+    <w:lsdException w:name="No List" w:semiHidden="1" w:unhideWhenUsed="1"/>
+    <w:lsdException w:name="Outline List 1" w:semiHidden="1" w:unhideWhenUsed="1"/>
+    <w:lsdException w:name="Outline List 2" w:semiHidden="1" w:unhideWhenUsed="1"/>
+    <w:lsdException w:name="Outline List 3" w:semiHidden="1" w:unhideWhenUsed="1"/>
+    <w:lsdException w:name="Table Simple 1" w:semiHidden="1" w:unhideWhenUsed="1"/>
+    <w:lsdException w:name="Table Simple 2" w:semiHidden="1" w:unhideWhenUsed="1"/>
+    <w:lsdException w:name="Table Simple 3" w:semiHidden="1" w:unhideWhenUsed="1"/>
+    <w:lsdException w:name="Table Classic 1" w:semiHidden="1" w:unhideWhenUsed="1"/>
+    <w:lsdException w:name="Table Classic 2" w:semiHidden="1" w:unhideWhenUsed="1"/>
+    <w:lsdException w:name="Table Classic 3" w:semiHidden="1" w:unhideWhenUsed="1"/>
+    <w:lsdException w:name="Table Classic 4" w:semiHidden="1" w:unhideWhenUsed="1"/>
+    <w:lsdException w:name="Table Colorful 1" w:semiHidden="1" w:unhideWhenUsed="1"/>
+    <w:lsdException w:name="Table Colorful 2" w:semiHidden="1" w:unhideWhenUsed="1"/>
+    <w:lsdException w:name="Table Colorful 3" w:semiHidden="1" w:unhideWhenUsed="1"/>
+    <w:lsdException w:name="Table Columns 1" w:semiHidden="1" w:unhideWhenUsed="1"/>
+    <w:lsdException w:name="Table Columns 2" w:semiHidden="1" w:unhideWhenUsed="1"/>
+    <w:lsdException w:name="Table Columns 3" w:semiHidden="1" w:unhideWhenUsed="1"/>
+    <w:lsdException w:name="Table Columns 4" w:semiHidden="1" w:unhideWhenUsed="1"/>
+    <w:lsdException w:name="Table Columns 5" w:semiHidden="1" w:unhideWhenUsed="1"/>
+    <w:lsdException w:name="Table Grid 1" w:semiHidden="1" w:unhideWhenUsed="1"/>
+    <w:lsdException w:name="Table Grid 2" w:semiHidden="1" w:unhideWhenUsed="1"/>
+    <w:lsdException w:name="Table Grid 3" w:semiHidden="1" w:unhideWhenUsed="1"/>
+    <w:lsdException w:name="Table Grid 4" w:semiHidden="1" w:unhideWhenUsed="1"/>
+    <w:lsdException w:name="Table Grid 5" w:semiHidden="1" w:unhideWhenUsed="1"/>
+    <w:lsdException w:name="Table Grid 6" w:semiHidden="1" w:unhideWhenUsed="1"/>
+    <w:lsdException w:name="Table Grid 7" w:semiHidden="1" w:unhideWhenUsed="1"/>
+    <w:lsdException w:name="Table Grid 8" w:semiHidden="1" w:unhideWhenUsed="1"/>
+    <w:lsdException w:name="Table List 1" w:semiHidden="1" w:unhideWhenUsed="1"/>
+    <w:lsdException w:name="Table List 2" w:semiHidden="1" w:unhideWhenUsed="1"/>
+    <w:lsdException w:name="Table List 3" w:semiHidden="1" w:unhideWhenUsed="1"/>
+    <w:lsdException w:name="Table List 4" w:semiHidden="1" w:unhideWhenUsed="1"/>
+    <w:lsdException w:name="Table List 5" w:semiHidden="1" w:unhideWhenUsed="1"/>
+    <w:lsdException w:name="Table List 6" w:semiHidden="1" w:unhideWhenUsed="1"/>
+    <w:lsdException w:name="Table List 7" w:semiHidden="1" w:unhideWhenUsed="1"/>
+    <w:lsdException w:name="Table List 8" w:semiHidden="1" w:unhideWhenUsed="1"/>
+    <w:lsdException w:name="Table 3D effects 1" w:semiHidden="1" w:unhideWhenUsed="1"/>
+    <w:lsdException w:name="Table 3D effects 2" w:semiHidden="1" w:unhideWhenUsed="1"/>
+    <w:lsdException w:name="Table 3D effects 3" w:semiHidden="1" w:unhideWhenUsed="1"/>
+    <w:lsdException w:name="Table Contemporary" w:semiHidden="1" w:unhideWhenUsed="1"/>
+    <w:lsdException w:name="Table Elegant" w:semiHidden="1" w:unhideWhenUsed="1"/>
+    <w:lsdException w:name="Table Professional" w:semiHidden="1" w:unhideWhenUsed="1"/>
+    <w:lsdException w:name="Table Subtle 1" w:semiHidden="1" w:unhideWhenUsed="1"/>
+    <w:lsdException w:name="Table Subtle 2" w:semiHidden="1" w:unhideWhenUsed="1"/>
+    <w:lsdException w:name="Table Web 1" w:semiHidden="1" w:unhideWhenUsed="1"/>
+    <w:lsdException w:name="Table Web 2" w:semiHidden="1" w:unhideWhenUsed="1"/>
+    <w:lsdException w:name="Table Web 3" w:semiHidden="1" w:unhideWhenUsed="1"/>
+    <w:lsdException w:name="Balloon Text" w:semiHidden="1" w:unhideWhenUsed="1"/>
+    <w:lsdException w:name="Table Grid" w:uiPriority="59"/>
+    <w:lsdException w:name="Table Theme" w:semiHidden="1" w:unhideWhenUsed="1"/>
+    <w:lsdException w:name="Placeholder Text" w:semiHidden="1"/>
+    <w:lsdException w:name="No Spacing" w:uiPriority="1" w:qFormat="1"/>
+    <w:lsdException w:name="Light Shading" w:uiPriority="60"/>
+    <w:lsdException w:name="Light List" w:uiPriority="61"/>
+    <w:lsdException w:name="Light Grid" w:uiPriority="62"/>
+    <w:lsdException w:name="Medium Shading 1" w:uiPriority="63"/>
+    <w:lsdException w:name="Medium Shading 2" w:uiPriority="64"/>
+    <w:lsdException w:name="Medium List 1" w:uiPriority="65"/>
+    <w:lsdException w:name="Medium List 2" w:uiPriority="66"/>
+    <w:lsdException w:name="Medium Grid 1" w:uiPriority="67"/>
+    <w:lsdException w:name="Medium Grid 2" w:uiPriority="68"/>
+    <w:lsdException w:name="Medium Grid 3" w:uiPriority="69"/>
+    <w:lsdException w:name="Dark List" w:uiPriority="70"/>
+    <w:lsdException w:name="Colorful Shading" w:uiPriority="71"/>
+    <w:lsdException w:name="Colorful List" w:uiPriority="72"/>
+    <w:lsdException w:name="Colorful Grid" w:uiPriority="73"/>
+    <w:lsdException w:name="Light Shading Accent 1" w:uiPriority="60"/>
+    <w:lsdException w:name="Light List Accent 1" w:uiPriority="61"/>
+    <w:lsdException w:name="Light Grid Accent 1" w:uiPriority="62"/>
+    <w:lsdException w:name="Medium Shading 1 Accent 1" w:uiPriority="63"/>
+    <w:lsdException w:name="Medium Shading 2 Accent 1" w:uiPriority="64"/>
+    <w:lsdException w:name="Medium List 1 Accent 1" w:uiPriority="65"/>
+    <w:lsdException w:name="Revision" w:semiHidden="1"/>
+    <w:lsdException w:name="List Paragraph" w:uiPriority="34" w:qFormat="1"/>
+    <w:lsdException w:name="Quote" w:uiPriority="29" w:qFormat="1"/>
+    <w:lsdException w:name="Intense Quote" w:uiPriority="30" w:qFormat="1"/>
+    <w:lsdException w:name="Medium List 2 Accent 1" w:uiPriority="66"/>
+    <w:lsdException w:name="Medium Grid 1 Accent 1" w:uiPriority="67"/>
+    <w:lsdException w:name="Medium Grid 2 Accent 1" w:uiPriority="68"/>
+    <w:lsdException w:name="Medium Grid 3 Accent 1" w:uiPriority="69"/>
+    <w:lsdException w:name="Dark List Accent 1" w:uiPriority="70"/>
+    <w:lsdException w:name="Colorful Shading Accent 1" w:uiPriority="71"/>
+    <w:lsdException w:name="Colorful List Accent 1" w:uiPriority="72"/>
+    <w:lsdException w:name="Colorful Grid Accent 1" w:uiPriority="73"/>
+    <w:lsdException w:name="Light Shading Accent 2" w:uiPriority="60"/>
+    <w:lsdException w:name="Light List Accent 2" w:uiPriority="61"/>
+    <w:lsdException w:name="Light Grid Accent 2" w:uiPriority="62"/>
+    <w:lsdException w:name="Medium Shading 1 Accent 2" w:uiPriority="63"/>
+    <w:lsdException w:name="Medium Shading 2 Accent 2" w:uiPriority="64"/>
+    <w:lsdException w:name="Medium List 1 Accent 2" w:uiPriority="65"/>
+    <w:lsdException w:name="Medium List 2 Accent 2" w:uiPriority="66"/>
+    <w:lsdException w:name="Medium Grid 1 Accent 2" w:uiPriority="67"/>
+    <w:lsdException w:name="Medium Grid 2 Accent 2" w:uiPriority="68"/>
+    <w:lsdException w:name="Medium Grid 3 Accent 2" w:uiPriority="69"/>
+    <w:lsdException w:name="Dark List Accent 2" w:uiPriority="70"/>
+    <w:lsdException w:name="Colorful Shading Accent 2" w:uiPriority="71"/>
+    <w:lsdException w:name="Colorful List Accent 2" w:uiPriority="72"/>
+    <w:lsdException w:name="Colorful Grid Accent 2" w:uiPriority="73"/>
+    <w:lsdException w:name="Light Shading Accent 3" w:uiPriority="60"/>
+    <w:lsdException w:name="Light List Accent 3" w:uiPriority="61"/>
+    <w:lsdException w:name="Light Grid Accent 3" w:uiPriority="62"/>
+    <w:lsdException w:name="Medium Shading 1 Accent 3" w:uiPriority="63"/>
+    <w:lsdException w:name="Medium Shading 2 Accent 3" w:uiPriority="64"/>
+    <w:lsdException w:name="Medium List 1 Accent 3" w:uiPriority="65"/>
+    <w:lsdException w:name="Medium List 2 Accent 3" w:uiPriority="66"/>
+    <w:lsdException w:name="Medium Grid 1 Accent 3" w:uiPriority="67"/>
+    <w:lsdException w:name="Medium Grid 2 Accent 3" w:uiPriority="68"/>
+    <w:lsdException w:name="Medium Grid 3 Accent 3" w:uiPriority="69"/>
+    <w:lsdException w:name="Dark List Accent 3" w:uiPriority="70"/>
+    <w:lsdException w:name="Colorful Shading Accent 3" w:uiPriority="71"/>
+    <w:lsdException w:name="Colorful List Accent 3" w:uiPriority="72"/>
+    <w:lsdException w:name="Colorful Grid Accent 3" w:uiPriority="73"/>
+    <w:lsdException w:name="Light Shading Accent 4" w:uiPriority="60"/>
+    <w:lsdException w:name="Light List Accent 4" w:uiPriority="61"/>
+    <w:lsdException w:name="Light Grid Accent 4" w:uiPriority="62"/>
+    <w:lsdException w:name="Medium Shading 1 Accent 4" w:uiPriority="63"/>
+    <w:lsdException w:name="Medium Shading 2 Accent 4" w:uiPriority="64"/>
+    <w:lsdException w:name="Medium List 1 Accent 4" w:uiPriority="65"/>
+    <w:lsdException w:name="Medium List 2 Accent 4" w:uiPriority="66"/>
+    <w:lsdException w:name="Medium Grid 1 Accent 4" w:uiPriority="67"/>
+    <w:lsdException w:name="Medium Grid 2 Accent 4" w:uiPriority="68"/>
+    <w:lsdException w:name="Medium Grid 3 Accent 4" w:uiPriority="69"/>
+    <w:lsdException w:name="Dark List Accent 4" w:uiPriority="70"/>
+    <w:lsdException w:name="Colorful Shading Accent 4" w:uiPriority="71"/>
+    <w:lsdException w:name="Colorful List Accent 4" w:uiPriority="72"/>
+    <w:lsdException w:name="Colorful Grid Accent 4" w:uiPriority="73"/>
+    <w:lsdException w:name="Light Shading Accent 5" w:uiPriority="60"/>
+    <w:lsdException w:name="Light List Accent 5" w:uiPriority="61"/>
+    <w:lsdException w:name="Light Grid Accent 5" w:uiPriority="62"/>
+    <w:lsdException w:name="Medium Shading 1 Accent 5" w:uiPriority="63"/>
+    <w:lsdException w:name="Medium Shading 2 Accent 5" w:uiPriority="64"/>
+    <w:lsdException w:name="Medium List 1 Accent 5" w:uiPriority="65"/>
+    <w:lsdException w:name="Medium List 2 Accent 5" w:uiPriority="66"/>
+    <w:lsdException w:name="Medium Grid 1 Accent 5" w:uiPriority="67"/>
+    <w:lsdException w:name="Medium Grid 2 Accent 5" w:uiPriority="68"/>
+    <w:lsdException w:name="Medium Grid 3 Accent 5" w:uiPriority="69"/>
+    <w:lsdException w:name="Dark List Accent 5" w:uiPriority="70"/>
+    <w:lsdException w:name="Colorful Shading Accent 5" w:uiPriority="71"/>
+    <w:lsdException w:name="Colorful List Accent 5" w:uiPriority="72"/>
+    <w:lsdException w:name="Colorful Grid Accent 5" w:uiPriority="73"/>
+    <w:lsdException w:name="Light Shading Accent 6" w:uiPriority="60"/>
+    <w:lsdException w:name="Light List Accent 6" w:uiPriority="61"/>
+    <w:lsdException w:name="Light Grid Accent 6" w:uiPriority="62"/>
+    <w:lsdException w:name="Medium Shading 1 Accent 6" w:uiPriority="63"/>
+    <w:lsdException w:name="Medium Shading 2 Accent 6" w:uiPriority="64"/>
+    <w:lsdException w:name="Medium List 1 Accent 6" w:uiPriority="65"/>
+    <w:lsdException w:name="Medium List 2 Accent 6" w:uiPriority="66"/>
+    <w:lsdException w:name="Medium Grid 1 Accent 6" w:uiPriority="67"/>
+    <w:lsdException w:name="Medium Grid 2 Accent 6" w:uiPriority="68"/>
+    <w:lsdException w:name="Medium Grid 3 Accent 6" w:uiPriority="69"/>
+    <w:lsdException w:name="Dark List Accent 6" w:uiPriority="70"/>
+    <w:lsdException w:name="Colorful Shading Accent 6" w:uiPriority="71"/>
+    <w:lsdException w:name="Colorful List Accent 6" w:uiPriority="72"/>
+    <w:lsdException w:name="Colorful Grid Accent 6" w:uiPriority="73"/>
+    <w:lsdException w:name="Subtle Emphasis" w:uiPriority="19" w:qFormat="1"/>
+    <w:lsdException w:name="Intense Emphasis" w:uiPriority="21" w:qFormat="1"/>
+    <w:lsdException w:name="Subtle Reference" w:uiPriority="31" w:qFormat="1"/>
+    <w:lsdException w:name="Intense Reference" w:uiPriority="32" w:qFormat="1"/>
+    <w:lsdException w:name="Book Title" w:uiPriority="33" w:qFormat="1"/>
+    <w:lsdException w:name="Bibliography" w:semiHidden="1" w:uiPriority="37" w:unhideWhenUsed="1"/>
+    <w:lsdException w:name="TOC Heading" w:semiHidden="1" w:uiPriority="39" w:unhideWhenUsed="1" w:qFormat="1"/>
+    <w:lsdException w:name="Plain Table 1" w:uiPriority="41"/>
+    <w:lsdException w:name="Plain Table 2" w:uiPriority="42"/>
+    <w:lsdException w:name="Plain Table 3" w:uiPriority="43"/>
+    <w:lsdException w:name="Plain Table 4" w:uiPriority="44"/>
+    <w:lsdException w:name="Plain Table 5" w:uiPriority="45"/>
+    <w:lsdException w:name="Grid Table Light" w:uiPriority="40"/>
+    <w:lsdException w:name="Grid Table 1 Light" w:uiPriority="46"/>
+    <w:lsdException w:name="Grid Table 2" w:uiPriority="47"/>
+    <w:lsdException w:name="Grid Table 3" w:uiPriority="48"/>
+    <w:lsdException w:name="Grid Table 4" w:uiPriority="49"/>
+    <w:lsdException w:name="Grid Table 5 Dark" w:uiPriority="50"/>
+    <w:lsdException w:name="Grid Table 6 Colorful" w:uiPriority="51"/>
+    <w:lsdException w:name="Grid Table 7 Colorful" w:uiPriority="52"/>
+    <w:lsdException w:name="Grid Table 1 Light Accent 1" w:uiPriority="46"/>
+    <w:lsdException w:name="Grid Table 2 Accent 1" w:uiPriority="47"/>
+    <w:lsdException w:name="Grid Table 3 Accent 1" w:uiPriority="48"/>
+    <w:lsdException w:name="Grid Table 4 Accent 1" w:uiPriority="49"/>
+    <w:lsdException w:name="Grid Table 5 Dark Accent 1" w:uiPriority="50"/>
+    <w:lsdException w:name="Grid Table 6 Colorful Accent 1" w:uiPriority="51"/>
+    <w:lsdException w:name="Grid Table 7 Colorful Accent 1" w:uiPriority="52"/>
+    <w:lsdException w:name="Grid Table 1 Light Accent 2" w:uiPriority="46"/>
+    <w:lsdException w:name="Grid Table 2 Accent 2" w:uiPriority="47"/>
+    <w:lsdException w:name="Grid Table 3 Accent 2" w:uiPriority="48"/>
+    <w:lsdException w:name="Grid Table 4 Accent 2" w:uiPriority="49"/>
+    <w:lsdException w:name="Grid Table 5 Dark Accent 2" w:uiPriority="50"/>
+    <w:lsdException w:name="Grid Table 6 Colorful Accent 2" w:uiPriority="51"/>
+    <w:lsdException w:name="Grid Table 7 Colorful Accent 2" w:uiPriority="52"/>
+    <w:lsdException w:name="Grid Table 1 Light Accent 3" w:uiPriority="46"/>
+    <w:lsdException w:name="Grid Table 2 Accent 3" w:uiPriority="47"/>
+    <w:lsdException w:name="Grid Table 3 Accent 3" w:uiPriority="48"/>
+    <w:lsdException w:name="Grid Table 4 Accent 3" w:uiPriority="49"/>
+    <w:lsdException w:name="Grid Table 5 Dark Accent 3" w:uiPriority="50"/>
+    <w:lsdException w:name="Grid Table 6 Colorful Accent 3" w:uiPriority="51"/>
+    <w:lsdException w:name="Grid Table 7 Colorful Accent 3" w:uiPriority="52"/>
+    <w:lsdException w:name="Grid Table 1 Light Accent 4" w:uiPriority="46"/>
+    <w:lsdException w:name="Grid Table 2 Accent 4" w:uiPriority="47"/>
+    <w:lsdException w:name="Grid Table 3 Accent 4" w:uiPriority="48"/>
+    <w:lsdException w:name="Grid Table 4 Accent 4" w:uiPriority="49"/>
+    <w:lsdException w:name="Grid Table 5 Dark Accent 4" w:uiPriority="50"/>
+    <w:lsdException w:name="Grid Table 6 Colorful Accent 4" w:uiPriority="51"/>
+    <w:lsdException w:name="Grid Table 7 Colorful Accent 4" w:uiPriority="52"/>
+    <w:lsdException w:name="Grid Table 1 Light Accent 5" w:uiPriority="46"/>
+    <w:lsdException w:name="Grid Table 2 Accent 5" w:uiPriority="47"/>
+    <w:lsdException w:name="Grid Table 3 Accent 5" w:uiPriority="48"/>
+    <w:lsdException w:name="Grid Table 4 Accent 5" w:uiPriority="49"/>
+    <w:lsdException w:name="Grid Table 5 Dark Accent 5" w:uiPriority="50"/>
+    <w:lsdException w:name="Grid Table 6 Colorful Accent 5" w:uiPriority="51"/>
+    <w:lsdException w:name="Grid Table 7 Colorful Accent 5" w:uiPriority="52"/>
+    <w:lsdException w:name="Grid Table 1 Light Accent 6" w:uiPriority="46"/>
+    <w:lsdException w:name="Grid Table 2 Accent 6" w:uiPriority="47"/>
+    <w:lsdException w:name="Grid Table 3 Accent 6" w:uiPriority="48"/>
+    <w:lsdException w:name="Grid Table 4 Accent 6" w:uiPriority="49"/>
+    <w:lsdException w:name="Grid Table 5 Dark Accent 6" w:uiPriority="50"/>
+    <w:lsdException w:name="Grid Table 6 Colorful Accent 6" w:uiPriority="51"/>
+    <w:lsdException w:name="Grid Table 7 Colorful Accent 6" w:uiPriority="52"/>
+    <w:lsdException w:name="List Table 1 Light" w:uiPriority="46"/>
+    <w:lsdException w:name="List Table 2" w:uiPriority="47"/>
+    <w:lsdException w:name="List Table 3" w:uiPriority="48"/>
+    <w:lsdException w:name="List Table 4" w:uiPriority="49"/>
+    <w:lsdException w:name="List Table 5 Dark" w:uiPriority="50"/>
+    <w:lsdException w:name="List Table 6 Colorful" w:uiPriority="51"/>
+    <w:lsdException w:name="List Table 7 Colorful" w:uiPriority="52"/>
+    <w:lsdException w:name="List Table 1 Light Accent 1" w:uiPriority="46"/>
+    <w:lsdException w:name="List Table 2 Accent 1" w:uiPriority="47"/>
+    <w:lsdException w:name="List Table 3 Accent 1" w:uiPriority="48"/>
+    <w:lsdException w:name="List Table 4 Accent 1" w:uiPriority="49"/>
+    <w:lsdException w:name="List Table 5 Dark Accent 1" w:uiPriority="50"/>
+    <w:lsdException w:name="List Table 6 Colorful Accent 1" w:uiPriority="51"/>
+    <w:lsdException w:name="List Table 7 Colorful Accent 1" w:uiPriority="52"/>
+    <w:lsdException w:name="List Table 1 Light Accent 2" w:uiPriority="46"/>
+    <w:lsdException w:name="List Table 2 Accent 2" w:uiPriority="47"/>
+    <w:lsdException w:name="List Table 3 Accent 2" w:uiPriority="48"/>
+    <w:lsdException w:name="List Table 4 Accent 2" w:uiPriority="49"/>
+    <w:lsdException w:name="List Table 5 Dark Accent 2" w:uiPriority="50"/>
+    <w:lsdException w:name="List Table 6 Colorful Accent 2" w:uiPriority="51"/>
+    <w:lsdException w:name="List Table 7 Colorful Accent 2" w:uiPriority="52"/>
+    <w:lsdException w:name="List Table 1 Light Accent 3" w:uiPriority="46"/>
+    <w:lsdException w:name="List Table 2 Accent 3" w:uiPriority="47"/>
+    <w:lsdException w:name="List Table 3 Accent 3" w:uiPriority="48"/>
+    <w:lsdException w:name="List Table 4 Accent 3" w:uiPriority="49"/>
+    <w:lsdException w:name="List Table 5 Dark Accent 3" w:uiPriority="50"/>
+    <w:lsdException w:name="List Table 6 Colorful Accent 3" w:uiPriority="51"/>
+    <w:lsdException w:name="List Table 7 Colorful Accent 3" w:uiPriority="52"/>
+    <w:lsdException w:name="List Table 1 Light Accent 4" w:uiPriority="46"/>
+    <w:lsdException w:name="List Table 2 Accent 4" w:uiPriority="47"/>
+    <w:lsdException w:name="List Table 3 Accent 4" w:uiPriority="48"/>
+    <w:lsdException w:name="List Table 4 Accent 4" w:uiPriority="49"/>
+    <w:lsdException w:name="List Table 5 Dark Accent 4" w:uiPriority="50"/>
+    <w:lsdException w:name="List Table 6 Colorful Accent 4" w:uiPriority="51"/>
+    <w:lsdException w:name="List Table 7 Colorful Accent 4" w:uiPriority="52"/>
+    <w:lsdException w:name="List Table 1 Light Accent 5" w:uiPriority="46"/>
+    <w:lsdException w:name="List Table 2 Accent 5" w:uiPriority="47"/>
+    <w:lsdException w:name="List Table 3 Accent 5" w:uiPriority="48"/>
+    <w:lsdException w:name="List Table 4 Accent 5" w:uiPriority="49"/>
+    <w:lsdException w:name="List Table 5 Dark Accent 5" w:uiPriority="50"/>
+    <w:lsdException w:name="List Table 6 Colorful Accent 5" w:uiPriority="51"/>
+    <w:lsdException w:name="List Table 7 Colorful Accent 5" w:uiPriority="52"/>
+    <w:lsdException w:name="List Table 1 Light Accent 6" w:uiPriority="46"/>
+    <w:lsdException w:name="List Table 2 Accent 6" w:uiPriority="47"/>
+    <w:lsdException w:name="List Table 3 Accent 6" w:uiPriority="48"/>
+    <w:lsdException w:name="List Table 4 Accent 6" w:uiPriority="49"/>
+    <w:lsdException w:name="List Table 5 Dark Accent 6" w:uiPriority="50"/>
+    <w:lsdException w:name="List Table 6 Colorful Accent 6" w:uiPriority="51"/>
+    <w:lsdException w:name="List Table 7 Colorful Accent 6" w:uiPriority="52"/>
   </w:latentStyles>
   <w:style w:type="paragraph" w:default="1" w:styleId="Normal">
     <w:name w:val="Normal"/>

</xml_diff>

<commit_message>
Updated Functional Spec Description
Added more information to the description, tweaked some of the Point requirements.
</commit_message>
<xml_diff>
--- a/Functional Specs.docx
+++ b/Functional Specs.docx
@@ -1,6 +1,6 @@
 
 <file path=word/document.xml><?xml version="1.0" encoding="utf-8"?>
-<w:document xmlns:wpc="http://schemas.microsoft.com/office/word/2010/wordprocessingCanvas" xmlns:mo="http://schemas.microsoft.com/office/mac/office/2008/main" xmlns:mc="http://schemas.openxmlformats.org/markup-compatibility/2006" xmlns:mv="urn:schemas-microsoft-com:mac:vml" xmlns:o="urn:schemas-microsoft-com:office:office" xmlns:r="http://schemas.openxmlformats.org/officeDocument/2006/relationships" xmlns:m="http://schemas.openxmlformats.org/officeDocument/2006/math" xmlns:v="urn:schemas-microsoft-com:vml" xmlns:wp14="http://schemas.microsoft.com/office/word/2010/wordprocessingDrawing" xmlns:wp="http://schemas.openxmlformats.org/drawingml/2006/wordprocessingDrawing" xmlns:w10="urn:schemas-microsoft-com:office:word" xmlns:w="http://schemas.openxmlformats.org/wordprocessingml/2006/main" xmlns:w14="http://schemas.microsoft.com/office/word/2010/wordml" xmlns:wpg="http://schemas.microsoft.com/office/word/2010/wordprocessingGroup" xmlns:wpi="http://schemas.microsoft.com/office/word/2010/wordprocessingInk" xmlns:wne="http://schemas.microsoft.com/office/word/2006/wordml" xmlns:wps="http://schemas.microsoft.com/office/word/2010/wordprocessingShape" mc:Ignorable="w14 wp14">
+<w:document xmlns:wpc="http://schemas.microsoft.com/office/word/2010/wordprocessingCanvas" xmlns:cx="http://schemas.microsoft.com/office/drawing/2014/chartex" xmlns:cx1="http://schemas.microsoft.com/office/drawing/2015/9/8/chartex" xmlns:cx2="http://schemas.microsoft.com/office/drawing/2015/10/21/chartex" xmlns:cx3="http://schemas.microsoft.com/office/drawing/2016/5/9/chartex" xmlns:cx4="http://schemas.microsoft.com/office/drawing/2016/5/10/chartex" xmlns:cx5="http://schemas.microsoft.com/office/drawing/2016/5/11/chartex" xmlns:mc="http://schemas.openxmlformats.org/markup-compatibility/2006" xmlns:o="urn:schemas-microsoft-com:office:office" xmlns:r="http://schemas.openxmlformats.org/officeDocument/2006/relationships" xmlns:m="http://schemas.openxmlformats.org/officeDocument/2006/math" xmlns:v="urn:schemas-microsoft-com:vml" xmlns:wp14="http://schemas.microsoft.com/office/word/2010/wordprocessingDrawing" xmlns:wp="http://schemas.openxmlformats.org/drawingml/2006/wordprocessingDrawing" xmlns:w10="urn:schemas-microsoft-com:office:word" xmlns:w="http://schemas.openxmlformats.org/wordprocessingml/2006/main" xmlns:w14="http://schemas.microsoft.com/office/word/2010/wordml" xmlns:w15="http://schemas.microsoft.com/office/word/2012/wordml" xmlns:w16se="http://schemas.microsoft.com/office/word/2015/wordml/symex" xmlns:wpg="http://schemas.microsoft.com/office/word/2010/wordprocessingGroup" xmlns:wpi="http://schemas.microsoft.com/office/word/2010/wordprocessingInk" xmlns:wne="http://schemas.microsoft.com/office/word/2006/wordml" xmlns:wps="http://schemas.microsoft.com/office/word/2010/wordprocessingShape" mc:Ignorable="w14 w15 w16se wp14">
   <w:body>
     <w:p>
       <w:pPr>
@@ -71,26 +71,49 @@
     <w:p>
       <w:pPr>
         <w:spacing w:after="0" w:line="360" w:lineRule="auto"/>
-        <w:rPr>
-          <w:rFonts w:ascii="Garamond" w:hAnsi="Garamond"/>
-          <w:sz w:val="24"/>
-        </w:rPr>
-      </w:pPr>
-      <w:r>
-        <w:rPr>
-          <w:rFonts w:ascii="Garamond" w:hAnsi="Garamond"/>
-          <w:sz w:val="24"/>
-        </w:rPr>
-        <w:t>Gamers currently lack effective methods of locally organizing. Most gaming communities are distributed across the country or world and there is not an</w:t>
-      </w:r>
-      <w:bookmarkStart w:id="0" w:name="_GoBack"/>
-      <w:bookmarkEnd w:id="0"/>
-      <w:r>
-        <w:rPr>
-          <w:rFonts w:ascii="Garamond" w:hAnsi="Garamond"/>
-          <w:sz w:val="24"/>
-        </w:rPr>
-        <w:t xml:space="preserve"> effective way of finding local gaming events and connecting with other gamers in the area. Our web app will address this problem by providing a platform for gamers to connect to other gamers in their area and host events for their community.</w:t>
+        <w:ind w:firstLine="720"/>
+        <w:rPr>
+          <w:rFonts w:ascii="Garamond" w:hAnsi="Garamond"/>
+          <w:sz w:val="24"/>
+        </w:rPr>
+      </w:pPr>
+      <w:r>
+        <w:rPr>
+          <w:rFonts w:ascii="Garamond" w:hAnsi="Garamond"/>
+          <w:sz w:val="24"/>
+        </w:rPr>
+        <w:t>Gamers currently lack effective methods of locally organizing. Most gaming communities are distributed across the country or world and there is not an effective way of finding local gaming events and connecting with other gamers in the area.</w:t>
+      </w:r>
+      <w:r>
+        <w:rPr>
+          <w:rFonts w:ascii="Garamond" w:hAnsi="Garamond"/>
+          <w:sz w:val="24"/>
+        </w:rPr>
+        <w:t xml:space="preserve"> It is similarly hard for event organizers (campus organizations, city committees, etc.) to keep up with what games are popular in their area.</w:t>
+      </w:r>
+    </w:p>
+    <w:p>
+      <w:pPr>
+        <w:spacing w:after="0" w:line="360" w:lineRule="auto"/>
+        <w:ind w:firstLine="720"/>
+        <w:rPr>
+          <w:rFonts w:ascii="Garamond" w:hAnsi="Garamond"/>
+          <w:sz w:val="24"/>
+        </w:rPr>
+      </w:pPr>
+      <w:r>
+        <w:rPr>
+          <w:rFonts w:ascii="Garamond" w:hAnsi="Garamond"/>
+          <w:sz w:val="24"/>
+        </w:rPr>
+        <w:t>Our web app will address this problem by providing a platform for gamers to connect to other gamers in their area and host events for their community.</w:t>
+      </w:r>
+      <w:r>
+        <w:rPr>
+          <w:rFonts w:ascii="Garamond" w:hAnsi="Garamond"/>
+          <w:sz w:val="24"/>
+        </w:rPr>
+        <w:t xml:space="preserve"> It will provide information about the number of gamers in area, what games they are playing, and events that are being held.</w:t>
       </w:r>
     </w:p>
     <w:p>
@@ -130,7 +153,28 @@
           <w:rFonts w:ascii="Garamond" w:hAnsi="Garamond"/>
           <w:sz w:val="24"/>
         </w:rPr>
-        <w:t>Must allow users to create profiles with name, address, country, age, gender, and description</w:t>
+        <w:t>Must allow users to create profiles with name, ad</w:t>
+      </w:r>
+      <w:r>
+        <w:rPr>
+          <w:rFonts w:ascii="Garamond" w:hAnsi="Garamond"/>
+          <w:sz w:val="24"/>
+        </w:rPr>
+        <w:t>dress, country, age, gender,</w:t>
+      </w:r>
+      <w:r>
+        <w:rPr>
+          <w:rFonts w:ascii="Garamond" w:hAnsi="Garamond"/>
+          <w:sz w:val="24"/>
+        </w:rPr>
+        <w:t xml:space="preserve"> description</w:t>
+      </w:r>
+      <w:r>
+        <w:rPr>
+          <w:rFonts w:ascii="Garamond" w:hAnsi="Garamond"/>
+          <w:sz w:val="24"/>
+        </w:rPr>
+        <w:t>, and what games they are interested in playing</w:t>
       </w:r>
     </w:p>
     <w:p>
@@ -187,16 +231,29 @@
         <w:spacing w:after="0" w:line="360" w:lineRule="auto"/>
         <w:rPr>
           <w:rFonts w:ascii="Garamond" w:hAnsi="Garamond"/>
-          <w:b/>
-          <w:sz w:val="24"/>
-        </w:rPr>
-      </w:pPr>
-      <w:r>
-        <w:rPr>
-          <w:rFonts w:ascii="Garamond" w:hAnsi="Garamond"/>
-          <w:sz w:val="24"/>
-        </w:rPr>
-        <w:t>Must allow users to lookup the next event within 50 miles of their location</w:t>
+          <w:sz w:val="24"/>
+        </w:rPr>
+      </w:pPr>
+      <w:r>
+        <w:rPr>
+          <w:rFonts w:ascii="Garamond" w:hAnsi="Garamond"/>
+          <w:sz w:val="24"/>
+        </w:rPr>
+        <w:t xml:space="preserve">Must allow users </w:t>
+      </w:r>
+      <w:r>
+        <w:rPr>
+          <w:rFonts w:ascii="Garamond" w:hAnsi="Garamond"/>
+          <w:sz w:val="24"/>
+        </w:rPr>
+        <w:t>to see aggregate demographics for</w:t>
+      </w:r>
+      <w:r>
+        <w:rPr>
+          <w:rFonts w:ascii="Garamond" w:hAnsi="Garamond"/>
+          <w:sz w:val="24"/>
+        </w:rPr>
+        <w:t xml:space="preserve"> gamers in their area</w:t>
       </w:r>
     </w:p>
     <w:p>
@@ -209,15 +266,30 @@
         <w:spacing w:after="0" w:line="360" w:lineRule="auto"/>
         <w:rPr>
           <w:rFonts w:ascii="Garamond" w:hAnsi="Garamond"/>
-          <w:sz w:val="24"/>
-        </w:rPr>
-      </w:pPr>
-      <w:r>
-        <w:rPr>
-          <w:rFonts w:ascii="Garamond" w:hAnsi="Garamond"/>
-          <w:sz w:val="24"/>
-        </w:rPr>
-        <w:t>Must allow users to create an event with a name, location, description, and time</w:t>
+          <w:b/>
+          <w:sz w:val="24"/>
+        </w:rPr>
+      </w:pPr>
+      <w:r>
+        <w:rPr>
+          <w:rFonts w:ascii="Garamond" w:hAnsi="Garamond"/>
+          <w:sz w:val="24"/>
+        </w:rPr>
+        <w:t xml:space="preserve">Must allow users to lookup </w:t>
+      </w:r>
+      <w:r>
+        <w:rPr>
+          <w:rFonts w:ascii="Garamond" w:hAnsi="Garamond"/>
+          <w:sz w:val="24"/>
+        </w:rPr>
+        <w:t>events</w:t>
+      </w:r>
+      <w:r>
+        <w:rPr>
+          <w:rFonts w:ascii="Garamond" w:hAnsi="Garamond"/>
+          <w:sz w:val="24"/>
+        </w:rPr>
+        <w:t xml:space="preserve"> within 50 miles of their location</w:t>
       </w:r>
     </w:p>
     <w:p>
@@ -238,7 +310,7 @@
           <w:rFonts w:ascii="Garamond" w:hAnsi="Garamond"/>
           <w:sz w:val="24"/>
         </w:rPr>
-        <w:t>Must allow users to delete events created by them</w:t>
+        <w:t>Must allow users to create an event with a name, location, description, and time</w:t>
       </w:r>
     </w:p>
     <w:p>
@@ -259,7 +331,7 @@
           <w:rFonts w:ascii="Garamond" w:hAnsi="Garamond"/>
           <w:sz w:val="24"/>
         </w:rPr>
-        <w:t>Must allow users to see all events created by their connections</w:t>
+        <w:t>Must allow users to delete events created by them</w:t>
       </w:r>
     </w:p>
     <w:p>
@@ -280,7 +352,7 @@
           <w:rFonts w:ascii="Garamond" w:hAnsi="Garamond"/>
           <w:sz w:val="24"/>
         </w:rPr>
-        <w:t>Must allow users to see all events created by an individual connection</w:t>
+        <w:t>Must allow users to see all events created by their connections</w:t>
       </w:r>
     </w:p>
     <w:p>
@@ -301,7 +373,7 @@
           <w:rFonts w:ascii="Garamond" w:hAnsi="Garamond"/>
           <w:sz w:val="24"/>
         </w:rPr>
-        <w:t>Must allow users to create comments linked to events</w:t>
+        <w:t>Must allow users to see all events created by an individual connection</w:t>
       </w:r>
     </w:p>
     <w:p>
@@ -322,7 +394,7 @@
           <w:rFonts w:ascii="Garamond" w:hAnsi="Garamond"/>
           <w:sz w:val="24"/>
         </w:rPr>
-        <w:t>Must allow users to send messages to other users</w:t>
+        <w:t>Must allow users to create comments linked to events</w:t>
       </w:r>
     </w:p>
     <w:p>
@@ -343,52 +415,7 @@
           <w:rFonts w:ascii="Garamond" w:hAnsi="Garamond"/>
           <w:sz w:val="24"/>
         </w:rPr>
-        <w:t>Must allow users to enter a 1</w:t>
-      </w:r>
-      <w:r>
-        <w:rPr>
-          <w:rFonts w:ascii="Garamond" w:hAnsi="Garamond"/>
-          <w:sz w:val="24"/>
-          <w:vertAlign w:val="superscript"/>
-        </w:rPr>
-        <w:t>st</w:t>
-      </w:r>
-      <w:r>
-        <w:rPr>
-          <w:rFonts w:ascii="Garamond" w:hAnsi="Garamond"/>
-          <w:sz w:val="24"/>
-        </w:rPr>
-        <w:t>, 2</w:t>
-      </w:r>
-      <w:r>
-        <w:rPr>
-          <w:rFonts w:ascii="Garamond" w:hAnsi="Garamond"/>
-          <w:sz w:val="24"/>
-          <w:vertAlign w:val="superscript"/>
-        </w:rPr>
-        <w:t>nd</w:t>
-      </w:r>
-      <w:r>
-        <w:rPr>
-          <w:rFonts w:ascii="Garamond" w:hAnsi="Garamond"/>
-          <w:sz w:val="24"/>
-        </w:rPr>
-        <w:t>, and 3</w:t>
-      </w:r>
-      <w:r>
-        <w:rPr>
-          <w:rFonts w:ascii="Garamond" w:hAnsi="Garamond"/>
-          <w:sz w:val="24"/>
-          <w:vertAlign w:val="superscript"/>
-        </w:rPr>
-        <w:t>rd</w:t>
-      </w:r>
-      <w:r>
-        <w:rPr>
-          <w:rFonts w:ascii="Garamond" w:hAnsi="Garamond"/>
-          <w:sz w:val="24"/>
-        </w:rPr>
-        <w:t xml:space="preserve"> place for all events</w:t>
+        <w:t>Must allow users to send messages to other users</w:t>
       </w:r>
     </w:p>
     <w:p>
@@ -409,68 +436,7 @@
           <w:rFonts w:ascii="Garamond" w:hAnsi="Garamond"/>
           <w:sz w:val="24"/>
         </w:rPr>
-        <w:t>Must allow users to see rankings based on event performance (1</w:t>
-      </w:r>
-      <w:r>
-        <w:rPr>
-          <w:rFonts w:ascii="Garamond" w:hAnsi="Garamond"/>
-          <w:sz w:val="24"/>
-          <w:vertAlign w:val="superscript"/>
-        </w:rPr>
-        <w:t>st</w:t>
-      </w:r>
-      <w:r>
-        <w:rPr>
-          <w:rFonts w:ascii="Garamond" w:hAnsi="Garamond"/>
-          <w:sz w:val="24"/>
-        </w:rPr>
-        <w:t xml:space="preserve"> worth 5 points, 2</w:t>
-      </w:r>
-      <w:r>
-        <w:rPr>
-          <w:rFonts w:ascii="Garamond" w:hAnsi="Garamond"/>
-          <w:sz w:val="24"/>
-          <w:vertAlign w:val="superscript"/>
-        </w:rPr>
-        <w:t>nd</w:t>
-      </w:r>
-      <w:r>
-        <w:rPr>
-          <w:rFonts w:ascii="Garamond" w:hAnsi="Garamond"/>
-          <w:sz w:val="24"/>
-        </w:rPr>
-        <w:t xml:space="preserve"> worth 3 points, 3</w:t>
-      </w:r>
-      <w:r>
-        <w:rPr>
-          <w:rFonts w:ascii="Garamond" w:hAnsi="Garamond"/>
-          <w:sz w:val="24"/>
-          <w:vertAlign w:val="superscript"/>
-        </w:rPr>
-        <w:t>rd</w:t>
-      </w:r>
-      <w:r>
-        <w:rPr>
-          <w:rFonts w:ascii="Garamond" w:hAnsi="Garamond"/>
-          <w:sz w:val="24"/>
-        </w:rPr>
-        <w:t xml:space="preserve"> worth 1 point). Rankings should be broken down into top 10 in world rankings, country rankings, and local (within 50 miles) rankings. </w:t>
-      </w:r>
-      <w:proofErr w:type="gramStart"/>
-      <w:r>
-        <w:rPr>
-          <w:rFonts w:ascii="Garamond" w:hAnsi="Garamond"/>
-          <w:sz w:val="24"/>
-        </w:rPr>
-        <w:t>User’s</w:t>
-      </w:r>
-      <w:proofErr w:type="gramEnd"/>
-      <w:r>
-        <w:rPr>
-          <w:rFonts w:ascii="Garamond" w:hAnsi="Garamond"/>
-          <w:sz w:val="24"/>
-        </w:rPr>
-        <w:t xml:space="preserve"> should also be able to see their own rankings. </w:t>
+        <w:t>Should allow players to create teams with other players dependent on game (ex. League of Legends – 5 player team, Super Smash Bros. Doubles – 2 player team)</w:t>
       </w:r>
     </w:p>
     <w:p>
@@ -491,7 +457,7 @@
           <w:rFonts w:ascii="Garamond" w:hAnsi="Garamond"/>
           <w:sz w:val="24"/>
         </w:rPr>
-        <w:t>Should allow players to indicate games that they play based on those supported by our platform</w:t>
+        <w:t>Should allow players to declare characters/roles they play dependent on game</w:t>
       </w:r>
     </w:p>
     <w:p>
@@ -512,7 +478,52 @@
           <w:rFonts w:ascii="Garamond" w:hAnsi="Garamond"/>
           <w:sz w:val="24"/>
         </w:rPr>
-        <w:t>Should allow players to create teams with other players dependent on game (ex. League of Legends – 5 player team, Rocket League – 3 player team, Super Smash Bros. Doubles – 2 player team)</w:t>
+        <w:t>Should allow users to enter a 1</w:t>
+      </w:r>
+      <w:r>
+        <w:rPr>
+          <w:rFonts w:ascii="Garamond" w:hAnsi="Garamond"/>
+          <w:sz w:val="24"/>
+          <w:vertAlign w:val="superscript"/>
+        </w:rPr>
+        <w:t>st</w:t>
+      </w:r>
+      <w:r>
+        <w:rPr>
+          <w:rFonts w:ascii="Garamond" w:hAnsi="Garamond"/>
+          <w:sz w:val="24"/>
+        </w:rPr>
+        <w:t>, 2</w:t>
+      </w:r>
+      <w:r>
+        <w:rPr>
+          <w:rFonts w:ascii="Garamond" w:hAnsi="Garamond"/>
+          <w:sz w:val="24"/>
+          <w:vertAlign w:val="superscript"/>
+        </w:rPr>
+        <w:t>nd</w:t>
+      </w:r>
+      <w:r>
+        <w:rPr>
+          <w:rFonts w:ascii="Garamond" w:hAnsi="Garamond"/>
+          <w:sz w:val="24"/>
+        </w:rPr>
+        <w:t>, and 3</w:t>
+      </w:r>
+      <w:r>
+        <w:rPr>
+          <w:rFonts w:ascii="Garamond" w:hAnsi="Garamond"/>
+          <w:sz w:val="24"/>
+          <w:vertAlign w:val="superscript"/>
+        </w:rPr>
+        <w:t>rd</w:t>
+      </w:r>
+      <w:r>
+        <w:rPr>
+          <w:rFonts w:ascii="Garamond" w:hAnsi="Garamond"/>
+          <w:sz w:val="24"/>
+        </w:rPr>
+        <w:t xml:space="preserve"> place for all events</w:t>
       </w:r>
     </w:p>
     <w:p>
@@ -533,10 +544,70 @@
           <w:rFonts w:ascii="Garamond" w:hAnsi="Garamond"/>
           <w:sz w:val="24"/>
         </w:rPr>
-        <w:t>Should allow players to declare characters/roles they play dependent on game</w:t>
-      </w:r>
-    </w:p>
-    <w:p/>
+        <w:t>Could allow users to see rankings based on event performance (1</w:t>
+      </w:r>
+      <w:r>
+        <w:rPr>
+          <w:rFonts w:ascii="Garamond" w:hAnsi="Garamond"/>
+          <w:sz w:val="24"/>
+          <w:vertAlign w:val="superscript"/>
+        </w:rPr>
+        <w:t>st</w:t>
+      </w:r>
+      <w:r>
+        <w:rPr>
+          <w:rFonts w:ascii="Garamond" w:hAnsi="Garamond"/>
+          <w:sz w:val="24"/>
+        </w:rPr>
+        <w:t xml:space="preserve"> worth 5 points, 2</w:t>
+      </w:r>
+      <w:r>
+        <w:rPr>
+          <w:rFonts w:ascii="Garamond" w:hAnsi="Garamond"/>
+          <w:sz w:val="24"/>
+          <w:vertAlign w:val="superscript"/>
+        </w:rPr>
+        <w:t>nd</w:t>
+      </w:r>
+      <w:r>
+        <w:rPr>
+          <w:rFonts w:ascii="Garamond" w:hAnsi="Garamond"/>
+          <w:sz w:val="24"/>
+        </w:rPr>
+        <w:t xml:space="preserve"> worth 3 points, 3</w:t>
+      </w:r>
+      <w:r>
+        <w:rPr>
+          <w:rFonts w:ascii="Garamond" w:hAnsi="Garamond"/>
+          <w:sz w:val="24"/>
+          <w:vertAlign w:val="superscript"/>
+        </w:rPr>
+        <w:t>rd</w:t>
+      </w:r>
+      <w:r>
+        <w:rPr>
+          <w:rFonts w:ascii="Garamond" w:hAnsi="Garamond"/>
+          <w:sz w:val="24"/>
+        </w:rPr>
+        <w:t xml:space="preserve"> worth 1 point). Rankings </w:t>
+      </w:r>
+      <w:r>
+        <w:rPr>
+          <w:rFonts w:ascii="Garamond" w:hAnsi="Garamond"/>
+          <w:sz w:val="24"/>
+        </w:rPr>
+        <w:t>could</w:t>
+      </w:r>
+      <w:r>
+        <w:rPr>
+          <w:rFonts w:ascii="Garamond" w:hAnsi="Garamond"/>
+          <w:sz w:val="24"/>
+        </w:rPr>
+        <w:t xml:space="preserve"> be broken down into top 10 in world rankings, country rankings, and local (within 50 miles) rankings. User’s should also be able to see their own rankings. </w:t>
+      </w:r>
+      <w:bookmarkStart w:id="0" w:name="_GoBack"/>
+      <w:bookmarkEnd w:id="0"/>
+    </w:p>
     <w:sectPr>
       <w:pgSz w:w="12240" w:h="15840"/>
       <w:pgMar w:top="1440" w:right="1440" w:bottom="1440" w:left="1440" w:header="720" w:footer="720" w:gutter="0"/>
@@ -548,8 +619,8 @@
 </file>
 
 <file path=word/numbering.xml><?xml version="1.0" encoding="utf-8"?>
-<w:numbering xmlns:wpc="http://schemas.microsoft.com/office/word/2010/wordprocessingCanvas" xmlns:mo="http://schemas.microsoft.com/office/mac/office/2008/main" xmlns:mc="http://schemas.openxmlformats.org/markup-compatibility/2006" xmlns:mv="urn:schemas-microsoft-com:mac:vml" xmlns:o="urn:schemas-microsoft-com:office:office" xmlns:r="http://schemas.openxmlformats.org/officeDocument/2006/relationships" xmlns:m="http://schemas.openxmlformats.org/officeDocument/2006/math" xmlns:v="urn:schemas-microsoft-com:vml" xmlns:wp14="http://schemas.microsoft.com/office/word/2010/wordprocessingDrawing" xmlns:wp="http://schemas.openxmlformats.org/drawingml/2006/wordprocessingDrawing" xmlns:w10="urn:schemas-microsoft-com:office:word" xmlns:w="http://schemas.openxmlformats.org/wordprocessingml/2006/main" xmlns:w14="http://schemas.microsoft.com/office/word/2010/wordml" xmlns:wpg="http://schemas.microsoft.com/office/word/2010/wordprocessingGroup" xmlns:wpi="http://schemas.microsoft.com/office/word/2010/wordprocessingInk" xmlns:wne="http://schemas.microsoft.com/office/word/2006/wordml" xmlns:wps="http://schemas.microsoft.com/office/word/2010/wordprocessingShape" mc:Ignorable="w14 wp14">
-  <w:abstractNum w:abstractNumId="0">
+<w:numbering xmlns:wpc="http://schemas.microsoft.com/office/word/2010/wordprocessingCanvas" xmlns:cx="http://schemas.microsoft.com/office/drawing/2014/chartex" xmlns:cx1="http://schemas.microsoft.com/office/drawing/2015/9/8/chartex" xmlns:cx2="http://schemas.microsoft.com/office/drawing/2015/10/21/chartex" xmlns:cx3="http://schemas.microsoft.com/office/drawing/2016/5/9/chartex" xmlns:cx4="http://schemas.microsoft.com/office/drawing/2016/5/10/chartex" xmlns:cx5="http://schemas.microsoft.com/office/drawing/2016/5/11/chartex" xmlns:mc="http://schemas.openxmlformats.org/markup-compatibility/2006" xmlns:o="urn:schemas-microsoft-com:office:office" xmlns:r="http://schemas.openxmlformats.org/officeDocument/2006/relationships" xmlns:m="http://schemas.openxmlformats.org/officeDocument/2006/math" xmlns:v="urn:schemas-microsoft-com:vml" xmlns:wp14="http://schemas.microsoft.com/office/word/2010/wordprocessingDrawing" xmlns:wp="http://schemas.openxmlformats.org/drawingml/2006/wordprocessingDrawing" xmlns:w10="urn:schemas-microsoft-com:office:word" xmlns:w="http://schemas.openxmlformats.org/wordprocessingml/2006/main" xmlns:w14="http://schemas.microsoft.com/office/word/2010/wordml" xmlns:w15="http://schemas.microsoft.com/office/word/2012/wordml" xmlns:w16se="http://schemas.microsoft.com/office/word/2015/wordml/symex" xmlns:wpg="http://schemas.microsoft.com/office/word/2010/wordprocessingGroup" xmlns:wpi="http://schemas.microsoft.com/office/word/2010/wordprocessingInk" xmlns:wne="http://schemas.microsoft.com/office/word/2006/wordml" xmlns:wps="http://schemas.microsoft.com/office/word/2010/wordprocessingShape" mc:Ignorable="w14 w15 w16se wp14">
+  <w:abstractNum w:abstractNumId="0" w15:restartNumberingAfterBreak="0">
     <w:nsid w:val="535A79D2"/>
     <w:multiLevelType w:val="hybridMultilevel"/>
     <w:tmpl w:val="26A2865C"/>
@@ -669,7 +740,7 @@
 </file>
 
 <file path=word/styles.xml><?xml version="1.0" encoding="utf-8"?>
-<w:styles xmlns:mc="http://schemas.openxmlformats.org/markup-compatibility/2006" xmlns:r="http://schemas.openxmlformats.org/officeDocument/2006/relationships" xmlns:w="http://schemas.openxmlformats.org/wordprocessingml/2006/main" xmlns:w14="http://schemas.microsoft.com/office/word/2010/wordml" mc:Ignorable="w14">
+<w:styles xmlns:mc="http://schemas.openxmlformats.org/markup-compatibility/2006" xmlns:r="http://schemas.openxmlformats.org/officeDocument/2006/relationships" xmlns:w="http://schemas.openxmlformats.org/wordprocessingml/2006/main" xmlns:w14="http://schemas.microsoft.com/office/word/2010/wordml" xmlns:w15="http://schemas.microsoft.com/office/word/2012/wordml" xmlns:w16se="http://schemas.microsoft.com/office/word/2015/wordml/symex" mc:Ignorable="w14 w15 w16se">
   <w:docDefaults>
     <w:rPrDefault>
       <w:rPr>
@@ -685,345 +756,375 @@
       </w:pPr>
     </w:pPrDefault>
   </w:docDefaults>
-  <w:latentStyles w:defLockedState="0" w:defUIPriority="99" w:defSemiHidden="1" w:defUnhideWhenUsed="1" w:defQFormat="0" w:count="276">
-    <w:lsdException w:name="Normal" w:semiHidden="0" w:uiPriority="0" w:unhideWhenUsed="0" w:qFormat="1"/>
-    <w:lsdException w:name="heading 1" w:semiHidden="0" w:uiPriority="9" w:unhideWhenUsed="0" w:qFormat="1"/>
-    <w:lsdException w:name="heading 2" w:uiPriority="9" w:qFormat="1"/>
-    <w:lsdException w:name="heading 3" w:uiPriority="9" w:qFormat="1"/>
-    <w:lsdException w:name="heading 4" w:uiPriority="9" w:qFormat="1"/>
-    <w:lsdException w:name="heading 5" w:uiPriority="9" w:qFormat="1"/>
-    <w:lsdException w:name="heading 6" w:uiPriority="9" w:qFormat="1"/>
-    <w:lsdException w:name="heading 7" w:uiPriority="9" w:qFormat="1"/>
-    <w:lsdException w:name="heading 8" w:uiPriority="9" w:qFormat="1"/>
-    <w:lsdException w:name="heading 9" w:uiPriority="9" w:qFormat="1"/>
-    <w:lsdException w:name="toc 1" w:uiPriority="39"/>
-    <w:lsdException w:name="toc 2" w:uiPriority="39"/>
-    <w:lsdException w:name="toc 3" w:uiPriority="39"/>
-    <w:lsdException w:name="toc 4" w:uiPriority="39"/>
-    <w:lsdException w:name="toc 5" w:uiPriority="39"/>
-    <w:lsdException w:name="toc 6" w:uiPriority="39"/>
-    <w:lsdException w:name="toc 7" w:uiPriority="39"/>
-    <w:lsdException w:name="toc 8" w:uiPriority="39"/>
-    <w:lsdException w:name="toc 9" w:uiPriority="39"/>
-    <w:lsdException w:name="caption" w:uiPriority="35" w:qFormat="1"/>
-    <w:lsdException w:name="Title" w:semiHidden="0" w:uiPriority="10" w:unhideWhenUsed="0" w:qFormat="1"/>
-    <w:lsdException w:name="Default Paragraph Font" w:uiPriority="1"/>
-    <w:lsdException w:name="Subtitle" w:semiHidden="0" w:uiPriority="11" w:unhideWhenUsed="0" w:qFormat="1"/>
-    <w:lsdException w:name="Strong" w:semiHidden="0" w:uiPriority="22" w:unhideWhenUsed="0" w:qFormat="1"/>
-    <w:lsdException w:name="Emphasis" w:semiHidden="0" w:uiPriority="20" w:unhideWhenUsed="0" w:qFormat="1"/>
-    <w:lsdException w:name="Table Grid" w:semiHidden="0" w:uiPriority="59" w:unhideWhenUsed="0"/>
-    <w:lsdException w:name="Placeholder Text" w:unhideWhenUsed="0"/>
-    <w:lsdException w:name="No Spacing" w:semiHidden="0" w:uiPriority="1" w:unhideWhenUsed="0" w:qFormat="1"/>
-    <w:lsdException w:name="Light Shading" w:semiHidden="0" w:uiPriority="60" w:unhideWhenUsed="0"/>
-    <w:lsdException w:name="Light List" w:semiHidden="0" w:uiPriority="61" w:unhideWhenUsed="0"/>
-    <w:lsdException w:name="Light Grid" w:semiHidden="0" w:uiPriority="62" w:unhideWhenUsed="0"/>
-    <w:lsdException w:name="Medium Shading 1" w:semiHidden="0" w:uiPriority="63" w:unhideWhenUsed="0"/>
-    <w:lsdException w:name="Medium Shading 2" w:semiHidden="0" w:uiPriority="64" w:unhideWhenUsed="0"/>
-    <w:lsdException w:name="Medium List 1" w:semiHidden="0" w:uiPriority="65" w:unhideWhenUsed="0"/>
-    <w:lsdException w:name="Medium List 2" w:semiHidden="0" w:uiPriority="66" w:unhideWhenUsed="0"/>
-    <w:lsdException w:name="Medium Grid 1" w:semiHidden="0" w:uiPriority="67" w:unhideWhenUsed="0"/>
-    <w:lsdException w:name="Medium Grid 2" w:semiHidden="0" w:uiPriority="68" w:unhideWhenUsed="0"/>
-    <w:lsdException w:name="Medium Grid 3" w:semiHidden="0" w:uiPriority="69" w:unhideWhenUsed="0"/>
-    <w:lsdException w:name="Dark List" w:semiHidden="0" w:uiPriority="70" w:unhideWhenUsed="0"/>
-    <w:lsdException w:name="Colorful Shading" w:semiHidden="0" w:uiPriority="71" w:unhideWhenUsed="0"/>
-    <w:lsdException w:name="Colorful List" w:semiHidden="0" w:uiPriority="72" w:unhideWhenUsed="0"/>
-    <w:lsdException w:name="Colorful Grid" w:semiHidden="0" w:uiPriority="73" w:unhideWhenUsed="0"/>
-    <w:lsdException w:name="Light Shading Accent 1" w:semiHidden="0" w:uiPriority="60" w:unhideWhenUsed="0"/>
-    <w:lsdException w:name="Light List Accent 1" w:semiHidden="0" w:uiPriority="61" w:unhideWhenUsed="0"/>
-    <w:lsdException w:name="Light Grid Accent 1" w:semiHidden="0" w:uiPriority="62" w:unhideWhenUsed="0"/>
-    <w:lsdException w:name="Medium Shading 1 Accent 1" w:semiHidden="0" w:uiPriority="63" w:unhideWhenUsed="0"/>
-    <w:lsdException w:name="Medium Shading 2 Accent 1" w:semiHidden="0" w:uiPriority="64" w:unhideWhenUsed="0"/>
-    <w:lsdException w:name="Medium List 1 Accent 1" w:semiHidden="0" w:uiPriority="65" w:unhideWhenUsed="0"/>
-    <w:lsdException w:name="Revision" w:unhideWhenUsed="0"/>
-    <w:lsdException w:name="List Paragraph" w:semiHidden="0" w:uiPriority="34" w:unhideWhenUsed="0" w:qFormat="1"/>
-    <w:lsdException w:name="Quote" w:semiHidden="0" w:uiPriority="29" w:unhideWhenUsed="0" w:qFormat="1"/>
-    <w:lsdException w:name="Intense Quote" w:semiHidden="0" w:uiPriority="30" w:unhideWhenUsed="0" w:qFormat="1"/>
-    <w:lsdException w:name="Medium List 2 Accent 1" w:semiHidden="0" w:uiPriority="66" w:unhideWhenUsed="0"/>
-    <w:lsdException w:name="Medium Grid 1 Accent 1" w:semiHidden="0" w:uiPriority="67" w:unhideWhenUsed="0"/>
-    <w:lsdException w:name="Medium Grid 2 Accent 1" w:semiHidden="0" w:uiPriority="68" w:unhideWhenUsed="0"/>
-    <w:lsdException w:name="Medium Grid 3 Accent 1" w:semiHidden="0" w:uiPriority="69" w:unhideWhenUsed="0"/>
-    <w:lsdException w:name="Dark List Accent 1" w:semiHidden="0" w:uiPriority="70" w:unhideWhenUsed="0"/>
-    <w:lsdException w:name="Colorful Shading Accent 1" w:semiHidden="0" w:uiPriority="71" w:unhideWhenUsed="0"/>
-    <w:lsdException w:name="Colorful List Accent 1" w:semiHidden="0" w:uiPriority="72" w:unhideWhenUsed="0"/>
-    <w:lsdException w:name="Colorful Grid Accent 1" w:semiHidden="0" w:uiPriority="73" w:unhideWhenUsed="0"/>
-    <w:lsdException w:name="Light Shading Accent 2" w:semiHidden="0" w:uiPriority="60" w:unhideWhenUsed="0"/>
-    <w:lsdException w:name="Light List Accent 2" w:semiHidden="0" w:uiPriority="61" w:unhideWhenUsed="0"/>
-    <w:lsdException w:name="Light Grid Accent 2" w:semiHidden="0" w:uiPriority="62" w:unhideWhenUsed="0"/>
-    <w:lsdException w:name="Medium Shading 1 Accent 2" w:semiHidden="0" w:uiPriority="63" w:unhideWhenUsed="0"/>
-    <w:lsdException w:name="Medium Shading 2 Accent 2" w:semiHidden="0" w:uiPriority="64" w:unhideWhenUsed="0"/>
-    <w:lsdException w:name="Medium List 1 Accent 2" w:semiHidden="0" w:uiPriority="65" w:unhideWhenUsed="0"/>
-    <w:lsdException w:name="Medium List 2 Accent 2" w:semiHidden="0" w:uiPriority="66" w:unhideWhenUsed="0"/>
-    <w:lsdException w:name="Medium Grid 1 Accent 2" w:semiHidden="0" w:uiPriority="67" w:unhideWhenUsed="0"/>
-    <w:lsdException w:name="Medium Grid 2 Accent 2" w:semiHidden="0" w:uiPriority="68" w:unhideWhenUsed="0"/>
-    <w:lsdException w:name="Medium Grid 3 Accent 2" w:semiHidden="0" w:uiPriority="69" w:unhideWhenUsed="0"/>
-    <w:lsdException w:name="Dark List Accent 2" w:semiHidden="0" w:uiPriority="70" w:unhideWhenUsed="0"/>
-    <w:lsdException w:name="Colorful Shading Accent 2" w:semiHidden="0" w:uiPriority="71" w:unhideWhenUsed="0"/>
-    <w:lsdException w:name="Colorful List Accent 2" w:semiHidden="0" w:uiPriority="72" w:unhideWhenUsed="0"/>
-    <w:lsdException w:name="Colorful Grid Accent 2" w:semiHidden="0" w:uiPriority="73" w:unhideWhenUsed="0"/>
-    <w:lsdException w:name="Light Shading Accent 3" w:semiHidden="0" w:uiPriority="60" w:unhideWhenUsed="0"/>
-    <w:lsdException w:name="Light List Accent 3" w:semiHidden="0" w:uiPriority="61" w:unhideWhenUsed="0"/>
-    <w:lsdException w:name="Light Grid Accent 3" w:semiHidden="0" w:uiPriority="62" w:unhideWhenUsed="0"/>
-    <w:lsdException w:name="Medium Shading 1 Accent 3" w:semiHidden="0" w:uiPriority="63" w:unhideWhenUsed="0"/>
-    <w:lsdException w:name="Medium Shading 2 Accent 3" w:semiHidden="0" w:uiPriority="64" w:unhideWhenUsed="0"/>
-    <w:lsdException w:name="Medium List 1 Accent 3" w:semiHidden="0" w:uiPriority="65" w:unhideWhenUsed="0"/>
-    <w:lsdException w:name="Medium List 2 Accent 3" w:semiHidden="0" w:uiPriority="66" w:unhideWhenUsed="0"/>
-    <w:lsdException w:name="Medium Grid 1 Accent 3" w:semiHidden="0" w:uiPriority="67" w:unhideWhenUsed="0"/>
-    <w:lsdException w:name="Medium Grid 2 Accent 3" w:semiHidden="0" w:uiPriority="68" w:unhideWhenUsed="0"/>
-    <w:lsdException w:name="Medium Grid 3 Accent 3" w:semiHidden="0" w:uiPriority="69" w:unhideWhenUsed="0"/>
-    <w:lsdException w:name="Dark List Accent 3" w:semiHidden="0" w:uiPriority="70" w:unhideWhenUsed="0"/>
-    <w:lsdException w:name="Colorful Shading Accent 3" w:semiHidden="0" w:uiPriority="71" w:unhideWhenUsed="0"/>
-    <w:lsdException w:name="Colorful List Accent 3" w:semiHidden="0" w:uiPriority="72" w:unhideWhenUsed="0"/>
-    <w:lsdException w:name="Colorful Grid Accent 3" w:semiHidden="0" w:uiPriority="73" w:unhideWhenUsed="0"/>
-    <w:lsdException w:name="Light Shading Accent 4" w:semiHidden="0" w:uiPriority="60" w:unhideWhenUsed="0"/>
-    <w:lsdException w:name="Light List Accent 4" w:semiHidden="0" w:uiPriority="61" w:unhideWhenUsed="0"/>
-    <w:lsdException w:name="Light Grid Accent 4" w:semiHidden="0" w:uiPriority="62" w:unhideWhenUsed="0"/>
-    <w:lsdException w:name="Medium Shading 1 Accent 4" w:semiHidden="0" w:uiPriority="63" w:unhideWhenUsed="0"/>
-    <w:lsdException w:name="Medium Shading 2 Accent 4" w:semiHidden="0" w:uiPriority="64" w:unhideWhenUsed="0"/>
-    <w:lsdException w:name="Medium List 1 Accent 4" w:semiHidden="0" w:uiPriority="65" w:unhideWhenUsed="0"/>
-    <w:lsdException w:name="Medium List 2 Accent 4" w:semiHidden="0" w:uiPriority="66" w:unhideWhenUsed="0"/>
-    <w:lsdException w:name="Medium Grid 1 Accent 4" w:semiHidden="0" w:uiPriority="67" w:unhideWhenUsed="0"/>
-    <w:lsdException w:name="Medium Grid 2 Accent 4" w:semiHidden="0" w:uiPriority="68" w:unhideWhenUsed="0"/>
-    <w:lsdException w:name="Medium Grid 3 Accent 4" w:semiHidden="0" w:uiPriority="69" w:unhideWhenUsed="0"/>
-    <w:lsdException w:name="Dark List Accent 4" w:semiHidden="0" w:uiPriority="70" w:unhideWhenUsed="0"/>
-    <w:lsdException w:name="Colorful Shading Accent 4" w:semiHidden="0" w:uiPriority="71" w:unhideWhenUsed="0"/>
-    <w:lsdException w:name="Colorful List Accent 4" w:semiHidden="0" w:uiPriority="72" w:unhideWhenUsed="0"/>
-    <w:lsdException w:name="Colorful Grid Accent 4" w:semiHidden="0" w:uiPriority="73" w:unhideWhenUsed="0"/>
-    <w:lsdException w:name="Light Shading Accent 5" w:semiHidden="0" w:uiPriority="60" w:unhideWhenUsed="0"/>
-    <w:lsdException w:name="Light List Accent 5" w:semiHidden="0" w:uiPriority="61" w:unhideWhenUsed="0"/>
-    <w:lsdException w:name="Light Grid Accent 5" w:semiHidden="0" w:uiPriority="62" w:unhideWhenUsed="0"/>
-    <w:lsdException w:name="Medium Shading 1 Accent 5" w:semiHidden="0" w:uiPriority="63" w:unhideWhenUsed="0"/>
-    <w:lsdException w:name="Medium Shading 2 Accent 5" w:semiHidden="0" w:uiPriority="64" w:unhideWhenUsed="0"/>
-    <w:lsdException w:name="Medium List 1 Accent 5" w:semiHidden="0" w:uiPriority="65" w:unhideWhenUsed="0"/>
-    <w:lsdException w:name="Medium List 2 Accent 5" w:semiHidden="0" w:uiPriority="66" w:unhideWhenUsed="0"/>
-    <w:lsdException w:name="Medium Grid 1 Accent 5" w:semiHidden="0" w:uiPriority="67" w:unhideWhenUsed="0"/>
-    <w:lsdException w:name="Medium Grid 2 Accent 5" w:semiHidden="0" w:uiPriority="68" w:unhideWhenUsed="0"/>
-    <w:lsdException w:name="Medium Grid 3 Accent 5" w:semiHidden="0" w:uiPriority="69" w:unhideWhenUsed="0"/>
-    <w:lsdException w:name="Dark List Accent 5" w:semiHidden="0" w:uiPriority="70" w:unhideWhenUsed="0"/>
-    <w:lsdException w:name="Colorful Shading Accent 5" w:semiHidden="0" w:uiPriority="71" w:unhideWhenUsed="0"/>
-    <w:lsdException w:name="Colorful List Accent 5" w:semiHidden="0" w:uiPriority="72" w:unhideWhenUsed="0"/>
-    <w:lsdException w:name="Colorful Grid Accent 5" w:semiHidden="0" w:uiPriority="73" w:unhideWhenUsed="0"/>
-    <w:lsdException w:name="Light Shading Accent 6" w:semiHidden="0" w:uiPriority="60" w:unhideWhenUsed="0"/>
-    <w:lsdException w:name="Light List Accent 6" w:semiHidden="0" w:uiPriority="61" w:unhideWhenUsed="0"/>
-    <w:lsdException w:name="Light Grid Accent 6" w:semiHidden="0" w:uiPriority="62" w:unhideWhenUsed="0"/>
-    <w:lsdException w:name="Medium Shading 1 Accent 6" w:semiHidden="0" w:uiPriority="63" w:unhideWhenUsed="0"/>
-    <w:lsdException w:name="Medium Shading 2 Accent 6" w:semiHidden="0" w:uiPriority="64" w:unhideWhenUsed="0"/>
-    <w:lsdException w:name="Medium List 1 Accent 6" w:semiHidden="0" w:uiPriority="65" w:unhideWhenUsed="0"/>
-    <w:lsdException w:name="Medium List 2 Accent 6" w:semiHidden="0" w:uiPriority="66" w:unhideWhenUsed="0"/>
-    <w:lsdException w:name="Medium Grid 1 Accent 6" w:semiHidden="0" w:uiPriority="67" w:unhideWhenUsed="0"/>
-    <w:lsdException w:name="Medium Grid 2 Accent 6" w:semiHidden="0" w:uiPriority="68" w:unhideWhenUsed="0"/>
-    <w:lsdException w:name="Medium Grid 3 Accent 6" w:semiHidden="0" w:uiPriority="69" w:unhideWhenUsed="0"/>
-    <w:lsdException w:name="Dark List Accent 6" w:semiHidden="0" w:uiPriority="70" w:unhideWhenUsed="0"/>
-    <w:lsdException w:name="Colorful Shading Accent 6" w:semiHidden="0" w:uiPriority="71" w:unhideWhenUsed="0"/>
-    <w:lsdException w:name="Colorful List Accent 6" w:semiHidden="0" w:uiPriority="72" w:unhideWhenUsed="0"/>
-    <w:lsdException w:name="Colorful Grid Accent 6" w:semiHidden="0" w:uiPriority="73" w:unhideWhenUsed="0"/>
-    <w:lsdException w:name="Subtle Emphasis" w:semiHidden="0" w:uiPriority="19" w:unhideWhenUsed="0" w:qFormat="1"/>
-    <w:lsdException w:name="Intense Emphasis" w:semiHidden="0" w:uiPriority="21" w:unhideWhenUsed="0" w:qFormat="1"/>
-    <w:lsdException w:name="Subtle Reference" w:semiHidden="0" w:uiPriority="31" w:unhideWhenUsed="0" w:qFormat="1"/>
-    <w:lsdException w:name="Intense Reference" w:semiHidden="0" w:uiPriority="32" w:unhideWhenUsed="0" w:qFormat="1"/>
-    <w:lsdException w:name="Book Title" w:semiHidden="0" w:uiPriority="33" w:unhideWhenUsed="0" w:qFormat="1"/>
-    <w:lsdException w:name="Bibliography" w:uiPriority="37"/>
-    <w:lsdException w:name="TOC Heading" w:uiPriority="39" w:qFormat="1"/>
-  </w:latentStyles>
-  <w:style w:type="paragraph" w:default="1" w:styleId="Normal">
-    <w:name w:val="Normal"/>
-    <w:qFormat/>
-  </w:style>
-  <w:style w:type="character" w:default="1" w:styleId="DefaultParagraphFont">
-    <w:name w:val="Default Paragraph Font"/>
-    <w:uiPriority w:val="1"/>
-    <w:semiHidden/>
-    <w:unhideWhenUsed/>
-  </w:style>
-  <w:style w:type="table" w:default="1" w:styleId="TableNormal">
-    <w:name w:val="Normal Table"/>
-    <w:uiPriority w:val="99"/>
-    <w:semiHidden/>
-    <w:unhideWhenUsed/>
-    <w:tblPr>
-      <w:tblInd w:w="0" w:type="dxa"/>
-      <w:tblCellMar>
-        <w:top w:w="0" w:type="dxa"/>
-        <w:left w:w="108" w:type="dxa"/>
-        <w:bottom w:w="0" w:type="dxa"/>
-        <w:right w:w="108" w:type="dxa"/>
-      </w:tblCellMar>
-    </w:tblPr>
-  </w:style>
-  <w:style w:type="numbering" w:default="1" w:styleId="NoList">
-    <w:name w:val="No List"/>
-    <w:uiPriority w:val="99"/>
-    <w:semiHidden/>
-    <w:unhideWhenUsed/>
-  </w:style>
-  <w:style w:type="paragraph" w:styleId="ListParagraph">
-    <w:name w:val="List Paragraph"/>
-    <w:basedOn w:val="Normal"/>
-    <w:uiPriority w:val="34"/>
-    <w:qFormat/>
-    <w:rsid w:val="00593019"/>
-    <w:pPr>
-      <w:ind w:left="720"/>
-      <w:contextualSpacing/>
-    </w:pPr>
-  </w:style>
-</w:styles>
-</file>
-
-<file path=word/stylesWithEffects.xml><?xml version="1.0" encoding="utf-8"?>
-<w:styles xmlns:wpc="http://schemas.microsoft.com/office/word/2010/wordprocessingCanvas" xmlns:mo="http://schemas.microsoft.com/office/mac/office/2008/main" xmlns:mc="http://schemas.openxmlformats.org/markup-compatibility/2006" xmlns:mv="urn:schemas-microsoft-com:mac:vml" xmlns:o="urn:schemas-microsoft-com:office:office" xmlns:r="http://schemas.openxmlformats.org/officeDocument/2006/relationships" xmlns:m="http://schemas.openxmlformats.org/officeDocument/2006/math" xmlns:v="urn:schemas-microsoft-com:vml" xmlns:wp14="http://schemas.microsoft.com/office/word/2010/wordprocessingDrawing" xmlns:wp="http://schemas.openxmlformats.org/drawingml/2006/wordprocessingDrawing" xmlns:w10="urn:schemas-microsoft-com:office:word" xmlns:w="http://schemas.openxmlformats.org/wordprocessingml/2006/main" xmlns:w14="http://schemas.microsoft.com/office/word/2010/wordml" xmlns:wpg="http://schemas.microsoft.com/office/word/2010/wordprocessingGroup" xmlns:wpi="http://schemas.microsoft.com/office/word/2010/wordprocessingInk" xmlns:wne="http://schemas.microsoft.com/office/word/2006/wordml" xmlns:wps="http://schemas.microsoft.com/office/word/2010/wordprocessingShape" mc:Ignorable="w14 wp14">
-  <w:docDefaults>
-    <w:rPrDefault>
-      <w:rPr>
-        <w:rFonts w:asciiTheme="minorHAnsi" w:eastAsiaTheme="minorHAnsi" w:hAnsiTheme="minorHAnsi" w:cstheme="minorBidi"/>
-        <w:sz w:val="22"/>
-        <w:szCs w:val="22"/>
-        <w:lang w:val="en-US" w:eastAsia="en-US" w:bidi="ar-SA"/>
-      </w:rPr>
-    </w:rPrDefault>
-    <w:pPrDefault>
-      <w:pPr>
-        <w:spacing w:after="200" w:line="276" w:lineRule="auto"/>
-      </w:pPr>
-    </w:pPrDefault>
-  </w:docDefaults>
-  <w:latentStyles w:defLockedState="0" w:defUIPriority="99" w:defSemiHidden="1" w:defUnhideWhenUsed="1" w:defQFormat="0" w:count="276">
-    <w:lsdException w:name="Normal" w:semiHidden="0" w:uiPriority="0" w:unhideWhenUsed="0" w:qFormat="1"/>
-    <w:lsdException w:name="heading 1" w:semiHidden="0" w:uiPriority="9" w:unhideWhenUsed="0" w:qFormat="1"/>
-    <w:lsdException w:name="heading 2" w:uiPriority="9" w:qFormat="1"/>
-    <w:lsdException w:name="heading 3" w:uiPriority="9" w:qFormat="1"/>
-    <w:lsdException w:name="heading 4" w:uiPriority="9" w:qFormat="1"/>
-    <w:lsdException w:name="heading 5" w:uiPriority="9" w:qFormat="1"/>
-    <w:lsdException w:name="heading 6" w:uiPriority="9" w:qFormat="1"/>
-    <w:lsdException w:name="heading 7" w:uiPriority="9" w:qFormat="1"/>
-    <w:lsdException w:name="heading 8" w:uiPriority="9" w:qFormat="1"/>
-    <w:lsdException w:name="heading 9" w:uiPriority="9" w:qFormat="1"/>
-    <w:lsdException w:name="toc 1" w:uiPriority="39"/>
-    <w:lsdException w:name="toc 2" w:uiPriority="39"/>
-    <w:lsdException w:name="toc 3" w:uiPriority="39"/>
-    <w:lsdException w:name="toc 4" w:uiPriority="39"/>
-    <w:lsdException w:name="toc 5" w:uiPriority="39"/>
-    <w:lsdException w:name="toc 6" w:uiPriority="39"/>
-    <w:lsdException w:name="toc 7" w:uiPriority="39"/>
-    <w:lsdException w:name="toc 8" w:uiPriority="39"/>
-    <w:lsdException w:name="toc 9" w:uiPriority="39"/>
-    <w:lsdException w:name="caption" w:uiPriority="35" w:qFormat="1"/>
-    <w:lsdException w:name="Title" w:semiHidden="0" w:uiPriority="10" w:unhideWhenUsed="0" w:qFormat="1"/>
-    <w:lsdException w:name="Default Paragraph Font" w:uiPriority="1"/>
-    <w:lsdException w:name="Subtitle" w:semiHidden="0" w:uiPriority="11" w:unhideWhenUsed="0" w:qFormat="1"/>
-    <w:lsdException w:name="Strong" w:semiHidden="0" w:uiPriority="22" w:unhideWhenUsed="0" w:qFormat="1"/>
-    <w:lsdException w:name="Emphasis" w:semiHidden="0" w:uiPriority="20" w:unhideWhenUsed="0" w:qFormat="1"/>
-    <w:lsdException w:name="Table Grid" w:semiHidden="0" w:uiPriority="59" w:unhideWhenUsed="0"/>
-    <w:lsdException w:name="Placeholder Text" w:unhideWhenUsed="0"/>
-    <w:lsdException w:name="No Spacing" w:semiHidden="0" w:uiPriority="1" w:unhideWhenUsed="0" w:qFormat="1"/>
-    <w:lsdException w:name="Light Shading" w:semiHidden="0" w:uiPriority="60" w:unhideWhenUsed="0"/>
-    <w:lsdException w:name="Light List" w:semiHidden="0" w:uiPriority="61" w:unhideWhenUsed="0"/>
-    <w:lsdException w:name="Light Grid" w:semiHidden="0" w:uiPriority="62" w:unhideWhenUsed="0"/>
-    <w:lsdException w:name="Medium Shading 1" w:semiHidden="0" w:uiPriority="63" w:unhideWhenUsed="0"/>
-    <w:lsdException w:name="Medium Shading 2" w:semiHidden="0" w:uiPriority="64" w:unhideWhenUsed="0"/>
-    <w:lsdException w:name="Medium List 1" w:semiHidden="0" w:uiPriority="65" w:unhideWhenUsed="0"/>
-    <w:lsdException w:name="Medium List 2" w:semiHidden="0" w:uiPriority="66" w:unhideWhenUsed="0"/>
-    <w:lsdException w:name="Medium Grid 1" w:semiHidden="0" w:uiPriority="67" w:unhideWhenUsed="0"/>
-    <w:lsdException w:name="Medium Grid 2" w:semiHidden="0" w:uiPriority="68" w:unhideWhenUsed="0"/>
-    <w:lsdException w:name="Medium Grid 3" w:semiHidden="0" w:uiPriority="69" w:unhideWhenUsed="0"/>
-    <w:lsdException w:name="Dark List" w:semiHidden="0" w:uiPriority="70" w:unhideWhenUsed="0"/>
-    <w:lsdException w:name="Colorful Shading" w:semiHidden="0" w:uiPriority="71" w:unhideWhenUsed="0"/>
-    <w:lsdException w:name="Colorful List" w:semiHidden="0" w:uiPriority="72" w:unhideWhenUsed="0"/>
-    <w:lsdException w:name="Colorful Grid" w:semiHidden="0" w:uiPriority="73" w:unhideWhenUsed="0"/>
-    <w:lsdException w:name="Light Shading Accent 1" w:semiHidden="0" w:uiPriority="60" w:unhideWhenUsed="0"/>
-    <w:lsdException w:name="Light List Accent 1" w:semiHidden="0" w:uiPriority="61" w:unhideWhenUsed="0"/>
-    <w:lsdException w:name="Light Grid Accent 1" w:semiHidden="0" w:uiPriority="62" w:unhideWhenUsed="0"/>
-    <w:lsdException w:name="Medium Shading 1 Accent 1" w:semiHidden="0" w:uiPriority="63" w:unhideWhenUsed="0"/>
-    <w:lsdException w:name="Medium Shading 2 Accent 1" w:semiHidden="0" w:uiPriority="64" w:unhideWhenUsed="0"/>
-    <w:lsdException w:name="Medium List 1 Accent 1" w:semiHidden="0" w:uiPriority="65" w:unhideWhenUsed="0"/>
-    <w:lsdException w:name="Revision" w:unhideWhenUsed="0"/>
-    <w:lsdException w:name="List Paragraph" w:semiHidden="0" w:uiPriority="34" w:unhideWhenUsed="0" w:qFormat="1"/>
-    <w:lsdException w:name="Quote" w:semiHidden="0" w:uiPriority="29" w:unhideWhenUsed="0" w:qFormat="1"/>
-    <w:lsdException w:name="Intense Quote" w:semiHidden="0" w:uiPriority="30" w:unhideWhenUsed="0" w:qFormat="1"/>
-    <w:lsdException w:name="Medium List 2 Accent 1" w:semiHidden="0" w:uiPriority="66" w:unhideWhenUsed="0"/>
-    <w:lsdException w:name="Medium Grid 1 Accent 1" w:semiHidden="0" w:uiPriority="67" w:unhideWhenUsed="0"/>
-    <w:lsdException w:name="Medium Grid 2 Accent 1" w:semiHidden="0" w:uiPriority="68" w:unhideWhenUsed="0"/>
-    <w:lsdException w:name="Medium Grid 3 Accent 1" w:semiHidden="0" w:uiPriority="69" w:unhideWhenUsed="0"/>
-    <w:lsdException w:name="Dark List Accent 1" w:semiHidden="0" w:uiPriority="70" w:unhideWhenUsed="0"/>
-    <w:lsdException w:name="Colorful Shading Accent 1" w:semiHidden="0" w:uiPriority="71" w:unhideWhenUsed="0"/>
-    <w:lsdException w:name="Colorful List Accent 1" w:semiHidden="0" w:uiPriority="72" w:unhideWhenUsed="0"/>
-    <w:lsdException w:name="Colorful Grid Accent 1" w:semiHidden="0" w:uiPriority="73" w:unhideWhenUsed="0"/>
-    <w:lsdException w:name="Light Shading Accent 2" w:semiHidden="0" w:uiPriority="60" w:unhideWhenUsed="0"/>
-    <w:lsdException w:name="Light List Accent 2" w:semiHidden="0" w:uiPriority="61" w:unhideWhenUsed="0"/>
-    <w:lsdException w:name="Light Grid Accent 2" w:semiHidden="0" w:uiPriority="62" w:unhideWhenUsed="0"/>
-    <w:lsdException w:name="Medium Shading 1 Accent 2" w:semiHidden="0" w:uiPriority="63" w:unhideWhenUsed="0"/>
-    <w:lsdException w:name="Medium Shading 2 Accent 2" w:semiHidden="0" w:uiPriority="64" w:unhideWhenUsed="0"/>
-    <w:lsdException w:name="Medium List 1 Accent 2" w:semiHidden="0" w:uiPriority="65" w:unhideWhenUsed="0"/>
-    <w:lsdException w:name="Medium List 2 Accent 2" w:semiHidden="0" w:uiPriority="66" w:unhideWhenUsed="0"/>
-    <w:lsdException w:name="Medium Grid 1 Accent 2" w:semiHidden="0" w:uiPriority="67" w:unhideWhenUsed="0"/>
-    <w:lsdException w:name="Medium Grid 2 Accent 2" w:semiHidden="0" w:uiPriority="68" w:unhideWhenUsed="0"/>
-    <w:lsdException w:name="Medium Grid 3 Accent 2" w:semiHidden="0" w:uiPriority="69" w:unhideWhenUsed="0"/>
-    <w:lsdException w:name="Dark List Accent 2" w:semiHidden="0" w:uiPriority="70" w:unhideWhenUsed="0"/>
-    <w:lsdException w:name="Colorful Shading Accent 2" w:semiHidden="0" w:uiPriority="71" w:unhideWhenUsed="0"/>
-    <w:lsdException w:name="Colorful List Accent 2" w:semiHidden="0" w:uiPriority="72" w:unhideWhenUsed="0"/>
-    <w:lsdException w:name="Colorful Grid Accent 2" w:semiHidden="0" w:uiPriority="73" w:unhideWhenUsed="0"/>
-    <w:lsdException w:name="Light Shading Accent 3" w:semiHidden="0" w:uiPriority="60" w:unhideWhenUsed="0"/>
-    <w:lsdException w:name="Light List Accent 3" w:semiHidden="0" w:uiPriority="61" w:unhideWhenUsed="0"/>
-    <w:lsdException w:name="Light Grid Accent 3" w:semiHidden="0" w:uiPriority="62" w:unhideWhenUsed="0"/>
-    <w:lsdException w:name="Medium Shading 1 Accent 3" w:semiHidden="0" w:uiPriority="63" w:unhideWhenUsed="0"/>
-    <w:lsdException w:name="Medium Shading 2 Accent 3" w:semiHidden="0" w:uiPriority="64" w:unhideWhenUsed="0"/>
-    <w:lsdException w:name="Medium List 1 Accent 3" w:semiHidden="0" w:uiPriority="65" w:unhideWhenUsed="0"/>
-    <w:lsdException w:name="Medium List 2 Accent 3" w:semiHidden="0" w:uiPriority="66" w:unhideWhenUsed="0"/>
-    <w:lsdException w:name="Medium Grid 1 Accent 3" w:semiHidden="0" w:uiPriority="67" w:unhideWhenUsed="0"/>
-    <w:lsdException w:name="Medium Grid 2 Accent 3" w:semiHidden="0" w:uiPriority="68" w:unhideWhenUsed="0"/>
-    <w:lsdException w:name="Medium Grid 3 Accent 3" w:semiHidden="0" w:uiPriority="69" w:unhideWhenUsed="0"/>
-    <w:lsdException w:name="Dark List Accent 3" w:semiHidden="0" w:uiPriority="70" w:unhideWhenUsed="0"/>
-    <w:lsdException w:name="Colorful Shading Accent 3" w:semiHidden="0" w:uiPriority="71" w:unhideWhenUsed="0"/>
-    <w:lsdException w:name="Colorful List Accent 3" w:semiHidden="0" w:uiPriority="72" w:unhideWhenUsed="0"/>
-    <w:lsdException w:name="Colorful Grid Accent 3" w:semiHidden="0" w:uiPriority="73" w:unhideWhenUsed="0"/>
-    <w:lsdException w:name="Light Shading Accent 4" w:semiHidden="0" w:uiPriority="60" w:unhideWhenUsed="0"/>
-    <w:lsdException w:name="Light List Accent 4" w:semiHidden="0" w:uiPriority="61" w:unhideWhenUsed="0"/>
-    <w:lsdException w:name="Light Grid Accent 4" w:semiHidden="0" w:uiPriority="62" w:unhideWhenUsed="0"/>
-    <w:lsdException w:name="Medium Shading 1 Accent 4" w:semiHidden="0" w:uiPriority="63" w:unhideWhenUsed="0"/>
-    <w:lsdException w:name="Medium Shading 2 Accent 4" w:semiHidden="0" w:uiPriority="64" w:unhideWhenUsed="0"/>
-    <w:lsdException w:name="Medium List 1 Accent 4" w:semiHidden="0" w:uiPriority="65" w:unhideWhenUsed="0"/>
-    <w:lsdException w:name="Medium List 2 Accent 4" w:semiHidden="0" w:uiPriority="66" w:unhideWhenUsed="0"/>
-    <w:lsdException w:name="Medium Grid 1 Accent 4" w:semiHidden="0" w:uiPriority="67" w:unhideWhenUsed="0"/>
-    <w:lsdException w:name="Medium Grid 2 Accent 4" w:semiHidden="0" w:uiPriority="68" w:unhideWhenUsed="0"/>
-    <w:lsdException w:name="Medium Grid 3 Accent 4" w:semiHidden="0" w:uiPriority="69" w:unhideWhenUsed="0"/>
-    <w:lsdException w:name="Dark List Accent 4" w:semiHidden="0" w:uiPriority="70" w:unhideWhenUsed="0"/>
-    <w:lsdException w:name="Colorful Shading Accent 4" w:semiHidden="0" w:uiPriority="71" w:unhideWhenUsed="0"/>
-    <w:lsdException w:name="Colorful List Accent 4" w:semiHidden="0" w:uiPriority="72" w:unhideWhenUsed="0"/>
-    <w:lsdException w:name="Colorful Grid Accent 4" w:semiHidden="0" w:uiPriority="73" w:unhideWhenUsed="0"/>
-    <w:lsdException w:name="Light Shading Accent 5" w:semiHidden="0" w:uiPriority="60" w:unhideWhenUsed="0"/>
-    <w:lsdException w:name="Light List Accent 5" w:semiHidden="0" w:uiPriority="61" w:unhideWhenUsed="0"/>
-    <w:lsdException w:name="Light Grid Accent 5" w:semiHidden="0" w:uiPriority="62" w:unhideWhenUsed="0"/>
-    <w:lsdException w:name="Medium Shading 1 Accent 5" w:semiHidden="0" w:uiPriority="63" w:unhideWhenUsed="0"/>
-    <w:lsdException w:name="Medium Shading 2 Accent 5" w:semiHidden="0" w:uiPriority="64" w:unhideWhenUsed="0"/>
-    <w:lsdException w:name="Medium List 1 Accent 5" w:semiHidden="0" w:uiPriority="65" w:unhideWhenUsed="0"/>
-    <w:lsdException w:name="Medium List 2 Accent 5" w:semiHidden="0" w:uiPriority="66" w:unhideWhenUsed="0"/>
-    <w:lsdException w:name="Medium Grid 1 Accent 5" w:semiHidden="0" w:uiPriority="67" w:unhideWhenUsed="0"/>
-    <w:lsdException w:name="Medium Grid 2 Accent 5" w:semiHidden="0" w:uiPriority="68" w:unhideWhenUsed="0"/>
-    <w:lsdException w:name="Medium Grid 3 Accent 5" w:semiHidden="0" w:uiPriority="69" w:unhideWhenUsed="0"/>
-    <w:lsdException w:name="Dark List Accent 5" w:semiHidden="0" w:uiPriority="70" w:unhideWhenUsed="0"/>
-    <w:lsdException w:name="Colorful Shading Accent 5" w:semiHidden="0" w:uiPriority="71" w:unhideWhenUsed="0"/>
-    <w:lsdException w:name="Colorful List Accent 5" w:semiHidden="0" w:uiPriority="72" w:unhideWhenUsed="0"/>
-    <w:lsdException w:name="Colorful Grid Accent 5" w:semiHidden="0" w:uiPriority="73" w:unhideWhenUsed="0"/>
-    <w:lsdException w:name="Light Shading Accent 6" w:semiHidden="0" w:uiPriority="60" w:unhideWhenUsed="0"/>
-    <w:lsdException w:name="Light List Accent 6" w:semiHidden="0" w:uiPriority="61" w:unhideWhenUsed="0"/>
-    <w:lsdException w:name="Light Grid Accent 6" w:semiHidden="0" w:uiPriority="62" w:unhideWhenUsed="0"/>
-    <w:lsdException w:name="Medium Shading 1 Accent 6" w:semiHidden="0" w:uiPriority="63" w:unhideWhenUsed="0"/>
-    <w:lsdException w:name="Medium Shading 2 Accent 6" w:semiHidden="0" w:uiPriority="64" w:unhideWhenUsed="0"/>
-    <w:lsdException w:name="Medium List 1 Accent 6" w:semiHidden="0" w:uiPriority="65" w:unhideWhenUsed="0"/>
-    <w:lsdException w:name="Medium List 2 Accent 6" w:semiHidden="0" w:uiPriority="66" w:unhideWhenUsed="0"/>
-    <w:lsdException w:name="Medium Grid 1 Accent 6" w:semiHidden="0" w:uiPriority="67" w:unhideWhenUsed="0"/>
-    <w:lsdException w:name="Medium Grid 2 Accent 6" w:semiHidden="0" w:uiPriority="68" w:unhideWhenUsed="0"/>
-    <w:lsdException w:name="Medium Grid 3 Accent 6" w:semiHidden="0" w:uiPriority="69" w:unhideWhenUsed="0"/>
-    <w:lsdException w:name="Dark List Accent 6" w:semiHidden="0" w:uiPriority="70" w:unhideWhenUsed="0"/>
-    <w:lsdException w:name="Colorful Shading Accent 6" w:semiHidden="0" w:uiPriority="71" w:unhideWhenUsed="0"/>
-    <w:lsdException w:name="Colorful List Accent 6" w:semiHidden="0" w:uiPriority="72" w:unhideWhenUsed="0"/>
-    <w:lsdException w:name="Colorful Grid Accent 6" w:semiHidden="0" w:uiPriority="73" w:unhideWhenUsed="0"/>
-    <w:lsdException w:name="Subtle Emphasis" w:semiHidden="0" w:uiPriority="19" w:unhideWhenUsed="0" w:qFormat="1"/>
-    <w:lsdException w:name="Intense Emphasis" w:semiHidden="0" w:uiPriority="21" w:unhideWhenUsed="0" w:qFormat="1"/>
-    <w:lsdException w:name="Subtle Reference" w:semiHidden="0" w:uiPriority="31" w:unhideWhenUsed="0" w:qFormat="1"/>
-    <w:lsdException w:name="Intense Reference" w:semiHidden="0" w:uiPriority="32" w:unhideWhenUsed="0" w:qFormat="1"/>
-    <w:lsdException w:name="Book Title" w:semiHidden="0" w:uiPriority="33" w:unhideWhenUsed="0" w:qFormat="1"/>
-    <w:lsdException w:name="Bibliography" w:uiPriority="37"/>
-    <w:lsdException w:name="TOC Heading" w:uiPriority="39" w:qFormat="1"/>
+  <w:latentStyles w:defLockedState="0" w:defUIPriority="99" w:defSemiHidden="0" w:defUnhideWhenUsed="0" w:defQFormat="0" w:count="374">
+    <w:lsdException w:name="Normal" w:uiPriority="0" w:qFormat="1"/>
+    <w:lsdException w:name="heading 1" w:uiPriority="9" w:qFormat="1"/>
+    <w:lsdException w:name="heading 2" w:semiHidden="1" w:uiPriority="9" w:unhideWhenUsed="1" w:qFormat="1"/>
+    <w:lsdException w:name="heading 3" w:semiHidden="1" w:uiPriority="9" w:unhideWhenUsed="1" w:qFormat="1"/>
+    <w:lsdException w:name="heading 4" w:semiHidden="1" w:uiPriority="9" w:unhideWhenUsed="1" w:qFormat="1"/>
+    <w:lsdException w:name="heading 5" w:semiHidden="1" w:uiPriority="9" w:unhideWhenUsed="1" w:qFormat="1"/>
+    <w:lsdException w:name="heading 6" w:semiHidden="1" w:uiPriority="9" w:unhideWhenUsed="1" w:qFormat="1"/>
+    <w:lsdException w:name="heading 7" w:semiHidden="1" w:uiPriority="9" w:unhideWhenUsed="1" w:qFormat="1"/>
+    <w:lsdException w:name="heading 8" w:semiHidden="1" w:uiPriority="9" w:unhideWhenUsed="1" w:qFormat="1"/>
+    <w:lsdException w:name="heading 9" w:semiHidden="1" w:uiPriority="9" w:unhideWhenUsed="1" w:qFormat="1"/>
+    <w:lsdException w:name="index 1" w:semiHidden="1" w:unhideWhenUsed="1"/>
+    <w:lsdException w:name="index 2" w:semiHidden="1" w:unhideWhenUsed="1"/>
+    <w:lsdException w:name="index 3" w:semiHidden="1" w:unhideWhenUsed="1"/>
+    <w:lsdException w:name="index 4" w:semiHidden="1" w:unhideWhenUsed="1"/>
+    <w:lsdException w:name="index 5" w:semiHidden="1" w:unhideWhenUsed="1"/>
+    <w:lsdException w:name="index 6" w:semiHidden="1" w:unhideWhenUsed="1"/>
+    <w:lsdException w:name="index 7" w:semiHidden="1" w:unhideWhenUsed="1"/>
+    <w:lsdException w:name="index 8" w:semiHidden="1" w:unhideWhenUsed="1"/>
+    <w:lsdException w:name="index 9" w:semiHidden="1" w:unhideWhenUsed="1"/>
+    <w:lsdException w:name="toc 1" w:semiHidden="1" w:uiPriority="39" w:unhideWhenUsed="1"/>
+    <w:lsdException w:name="toc 2" w:semiHidden="1" w:uiPriority="39" w:unhideWhenUsed="1"/>
+    <w:lsdException w:name="toc 3" w:semiHidden="1" w:uiPriority="39" w:unhideWhenUsed="1"/>
+    <w:lsdException w:name="toc 4" w:semiHidden="1" w:uiPriority="39" w:unhideWhenUsed="1"/>
+    <w:lsdException w:name="toc 5" w:semiHidden="1" w:uiPriority="39" w:unhideWhenUsed="1"/>
+    <w:lsdException w:name="toc 6" w:semiHidden="1" w:uiPriority="39" w:unhideWhenUsed="1"/>
+    <w:lsdException w:name="toc 7" w:semiHidden="1" w:uiPriority="39" w:unhideWhenUsed="1"/>
+    <w:lsdException w:name="toc 8" w:semiHidden="1" w:uiPriority="39" w:unhideWhenUsed="1"/>
+    <w:lsdException w:name="toc 9" w:semiHidden="1" w:uiPriority="39" w:unhideWhenUsed="1"/>
+    <w:lsdException w:name="Normal Indent" w:semiHidden="1" w:unhideWhenUsed="1"/>
+    <w:lsdException w:name="footnote text" w:semiHidden="1" w:unhideWhenUsed="1"/>
+    <w:lsdException w:name="annotation text" w:semiHidden="1" w:unhideWhenUsed="1"/>
+    <w:lsdException w:name="header" w:semiHidden="1" w:unhideWhenUsed="1"/>
+    <w:lsdException w:name="footer" w:semiHidden="1" w:unhideWhenUsed="1"/>
+    <w:lsdException w:name="index heading" w:semiHidden="1" w:unhideWhenUsed="1"/>
+    <w:lsdException w:name="caption" w:semiHidden="1" w:uiPriority="35" w:unhideWhenUsed="1" w:qFormat="1"/>
+    <w:lsdException w:name="table of figures" w:semiHidden="1" w:unhideWhenUsed="1"/>
+    <w:lsdException w:name="envelope address" w:semiHidden="1" w:unhideWhenUsed="1"/>
+    <w:lsdException w:name="envelope return" w:semiHidden="1" w:unhideWhenUsed="1"/>
+    <w:lsdException w:name="footnote reference" w:semiHidden="1" w:unhideWhenUsed="1"/>
+    <w:lsdException w:name="annotation reference" w:semiHidden="1" w:unhideWhenUsed="1"/>
+    <w:lsdException w:name="line number" w:semiHidden="1" w:unhideWhenUsed="1"/>
+    <w:lsdException w:name="page number" w:semiHidden="1" w:unhideWhenUsed="1"/>
+    <w:lsdException w:name="endnote reference" w:semiHidden="1" w:unhideWhenUsed="1"/>
+    <w:lsdException w:name="endnote text" w:semiHidden="1" w:unhideWhenUsed="1"/>
+    <w:lsdException w:name="table of authorities" w:semiHidden="1" w:unhideWhenUsed="1"/>
+    <w:lsdException w:name="macro" w:semiHidden="1" w:unhideWhenUsed="1"/>
+    <w:lsdException w:name="toa heading" w:semiHidden="1" w:unhideWhenUsed="1"/>
+    <w:lsdException w:name="List" w:semiHidden="1" w:unhideWhenUsed="1"/>
+    <w:lsdException w:name="List Bullet" w:semiHidden="1" w:unhideWhenUsed="1"/>
+    <w:lsdException w:name="List Number" w:semiHidden="1" w:unhideWhenUsed="1"/>
+    <w:lsdException w:name="List 2" w:semiHidden="1" w:unhideWhenUsed="1"/>
+    <w:lsdException w:name="List 3" w:semiHidden="1" w:unhideWhenUsed="1"/>
+    <w:lsdException w:name="List 4" w:semiHidden="1" w:unhideWhenUsed="1"/>
+    <w:lsdException w:name="List 5" w:semiHidden="1" w:unhideWhenUsed="1"/>
+    <w:lsdException w:name="List Bullet 2" w:semiHidden="1" w:unhideWhenUsed="1"/>
+    <w:lsdException w:name="List Bullet 3" w:semiHidden="1" w:unhideWhenUsed="1"/>
+    <w:lsdException w:name="List Bullet 4" w:semiHidden="1" w:unhideWhenUsed="1"/>
+    <w:lsdException w:name="List Bullet 5" w:semiHidden="1" w:unhideWhenUsed="1"/>
+    <w:lsdException w:name="List Number 2" w:semiHidden="1" w:unhideWhenUsed="1"/>
+    <w:lsdException w:name="List Number 3" w:semiHidden="1" w:unhideWhenUsed="1"/>
+    <w:lsdException w:name="List Number 4" w:semiHidden="1" w:unhideWhenUsed="1"/>
+    <w:lsdException w:name="List Number 5" w:semiHidden="1" w:unhideWhenUsed="1"/>
+    <w:lsdException w:name="Title" w:uiPriority="10" w:qFormat="1"/>
+    <w:lsdException w:name="Closing" w:semiHidden="1" w:unhideWhenUsed="1"/>
+    <w:lsdException w:name="Signature" w:semiHidden="1" w:unhideWhenUsed="1"/>
+    <w:lsdException w:name="Default Paragraph Font" w:semiHidden="1" w:uiPriority="1" w:unhideWhenUsed="1"/>
+    <w:lsdException w:name="Body Text" w:semiHidden="1" w:unhideWhenUsed="1"/>
+    <w:lsdException w:name="Body Text Indent" w:semiHidden="1" w:unhideWhenUsed="1"/>
+    <w:lsdException w:name="List Continue" w:semiHidden="1" w:unhideWhenUsed="1"/>
+    <w:lsdException w:name="List Continue 2" w:semiHidden="1" w:unhideWhenUsed="1"/>
+    <w:lsdException w:name="List Continue 3" w:semiHidden="1" w:unhideWhenUsed="1"/>
+    <w:lsdException w:name="List Continue 4" w:semiHidden="1" w:unhideWhenUsed="1"/>
+    <w:lsdException w:name="List Continue 5" w:semiHidden="1" w:unhideWhenUsed="1"/>
+    <w:lsdException w:name="Message Header" w:semiHidden="1" w:unhideWhenUsed="1"/>
+    <w:lsdException w:name="Subtitle" w:uiPriority="11" w:qFormat="1"/>
+    <w:lsdException w:name="Salutation" w:semiHidden="1" w:unhideWhenUsed="1"/>
+    <w:lsdException w:name="Date" w:semiHidden="1" w:unhideWhenUsed="1"/>
+    <w:lsdException w:name="Body Text First Indent" w:semiHidden="1" w:unhideWhenUsed="1"/>
+    <w:lsdException w:name="Body Text First Indent 2" w:semiHidden="1" w:unhideWhenUsed="1"/>
+    <w:lsdException w:name="Note Heading" w:semiHidden="1" w:unhideWhenUsed="1"/>
+    <w:lsdException w:name="Body Text 2" w:semiHidden="1" w:unhideWhenUsed="1"/>
+    <w:lsdException w:name="Body Text 3" w:semiHidden="1" w:unhideWhenUsed="1"/>
+    <w:lsdException w:name="Body Text Indent 2" w:semiHidden="1" w:unhideWhenUsed="1"/>
+    <w:lsdException w:name="Body Text Indent 3" w:semiHidden="1" w:unhideWhenUsed="1"/>
+    <w:lsdException w:name="Block Text" w:semiHidden="1" w:unhideWhenUsed="1"/>
+    <w:lsdException w:name="Hyperlink" w:semiHidden="1" w:unhideWhenUsed="1"/>
+    <w:lsdException w:name="FollowedHyperlink" w:semiHidden="1" w:unhideWhenUsed="1"/>
+    <w:lsdException w:name="Strong" w:uiPriority="22" w:qFormat="1"/>
+    <w:lsdException w:name="Emphasis" w:uiPriority="20" w:qFormat="1"/>
+    <w:lsdException w:name="Document Map" w:semiHidden="1" w:unhideWhenUsed="1"/>
+    <w:lsdException w:name="Plain Text" w:semiHidden="1" w:unhideWhenUsed="1"/>
+    <w:lsdException w:name="E-mail Signature" w:semiHidden="1" w:unhideWhenUsed="1"/>
+    <w:lsdException w:name="HTML Top of Form" w:semiHidden="1" w:unhideWhenUsed="1"/>
+    <w:lsdException w:name="HTML Bottom of Form" w:semiHidden="1" w:unhideWhenUsed="1"/>
+    <w:lsdException w:name="Normal (Web)" w:semiHidden="1" w:unhideWhenUsed="1"/>
+    <w:lsdException w:name="HTML Acronym" w:semiHidden="1" w:unhideWhenUsed="1"/>
+    <w:lsdException w:name="HTML Address" w:semiHidden="1" w:unhideWhenUsed="1"/>
+    <w:lsdException w:name="HTML Cite" w:semiHidden="1" w:unhideWhenUsed="1"/>
+    <w:lsdException w:name="HTML Code" w:semiHidden="1" w:unhideWhenUsed="1"/>
+    <w:lsdException w:name="HTML Definition" w:semiHidden="1" w:unhideWhenUsed="1"/>
+    <w:lsdException w:name="HTML Keyboard" w:semiHidden="1" w:unhideWhenUsed="1"/>
+    <w:lsdException w:name="HTML Preformatted" w:semiHidden="1" w:unhideWhenUsed="1"/>
+    <w:lsdException w:name="HTML Sample" w:semiHidden="1" w:unhideWhenUsed="1"/>
+    <w:lsdException w:name="HTML Typewriter" w:semiHidden="1" w:unhideWhenUsed="1"/>
+    <w:lsdException w:name="HTML Variable" w:semiHidden="1" w:unhideWhenUsed="1"/>
+    <w:lsdException w:name="Normal Table" w:semiHidden="1" w:unhideWhenUsed="1"/>
+    <w:lsdException w:name="annotation subject" w:semiHidden="1" w:unhideWhenUsed="1"/>
+    <w:lsdException w:name="No List" w:semiHidden="1" w:unhideWhenUsed="1"/>
+    <w:lsdException w:name="Outline List 1" w:semiHidden="1" w:unhideWhenUsed="1"/>
+    <w:lsdException w:name="Outline List 2" w:semiHidden="1" w:unhideWhenUsed="1"/>
+    <w:lsdException w:name="Outline List 3" w:semiHidden="1" w:unhideWhenUsed="1"/>
+    <w:lsdException w:name="Table Simple 1" w:semiHidden="1" w:unhideWhenUsed="1"/>
+    <w:lsdException w:name="Table Simple 2" w:semiHidden="1" w:unhideWhenUsed="1"/>
+    <w:lsdException w:name="Table Simple 3" w:semiHidden="1" w:unhideWhenUsed="1"/>
+    <w:lsdException w:name="Table Classic 1" w:semiHidden="1" w:unhideWhenUsed="1"/>
+    <w:lsdException w:name="Table Classic 2" w:semiHidden="1" w:unhideWhenUsed="1"/>
+    <w:lsdException w:name="Table Classic 3" w:semiHidden="1" w:unhideWhenUsed="1"/>
+    <w:lsdException w:name="Table Classic 4" w:semiHidden="1" w:unhideWhenUsed="1"/>
+    <w:lsdException w:name="Table Colorful 1" w:semiHidden="1" w:unhideWhenUsed="1"/>
+    <w:lsdException w:name="Table Colorful 2" w:semiHidden="1" w:unhideWhenUsed="1"/>
+    <w:lsdException w:name="Table Colorful 3" w:semiHidden="1" w:unhideWhenUsed="1"/>
+    <w:lsdException w:name="Table Columns 1" w:semiHidden="1" w:unhideWhenUsed="1"/>
+    <w:lsdException w:name="Table Columns 2" w:semiHidden="1" w:unhideWhenUsed="1"/>
+    <w:lsdException w:name="Table Columns 3" w:semiHidden="1" w:unhideWhenUsed="1"/>
+    <w:lsdException w:name="Table Columns 4" w:semiHidden="1" w:unhideWhenUsed="1"/>
+    <w:lsdException w:name="Table Columns 5" w:semiHidden="1" w:unhideWhenUsed="1"/>
+    <w:lsdException w:name="Table Grid 1" w:semiHidden="1" w:unhideWhenUsed="1"/>
+    <w:lsdException w:name="Table Grid 2" w:semiHidden="1" w:unhideWhenUsed="1"/>
+    <w:lsdException w:name="Table Grid 3" w:semiHidden="1" w:unhideWhenUsed="1"/>
+    <w:lsdException w:name="Table Grid 4" w:semiHidden="1" w:unhideWhenUsed="1"/>
+    <w:lsdException w:name="Table Grid 5" w:semiHidden="1" w:unhideWhenUsed="1"/>
+    <w:lsdException w:name="Table Grid 6" w:semiHidden="1" w:unhideWhenUsed="1"/>
+    <w:lsdException w:name="Table Grid 7" w:semiHidden="1" w:unhideWhenUsed="1"/>
+    <w:lsdException w:name="Table Grid 8" w:semiHidden="1" w:unhideWhenUsed="1"/>
+    <w:lsdException w:name="Table List 1" w:semiHidden="1" w:unhideWhenUsed="1"/>
+    <w:lsdException w:name="Table List 2" w:semiHidden="1" w:unhideWhenUsed="1"/>
+    <w:lsdException w:name="Table List 3" w:semiHidden="1" w:unhideWhenUsed="1"/>
+    <w:lsdException w:name="Table List 4" w:semiHidden="1" w:unhideWhenUsed="1"/>
+    <w:lsdException w:name="Table List 5" w:semiHidden="1" w:unhideWhenUsed="1"/>
+    <w:lsdException w:name="Table List 6" w:semiHidden="1" w:unhideWhenUsed="1"/>
+    <w:lsdException w:name="Table List 7" w:semiHidden="1" w:unhideWhenUsed="1"/>
+    <w:lsdException w:name="Table List 8" w:semiHidden="1" w:unhideWhenUsed="1"/>
+    <w:lsdException w:name="Table 3D effects 1" w:semiHidden="1" w:unhideWhenUsed="1"/>
+    <w:lsdException w:name="Table 3D effects 2" w:semiHidden="1" w:unhideWhenUsed="1"/>
+    <w:lsdException w:name="Table 3D effects 3" w:semiHidden="1" w:unhideWhenUsed="1"/>
+    <w:lsdException w:name="Table Contemporary" w:semiHidden="1" w:unhideWhenUsed="1"/>
+    <w:lsdException w:name="Table Elegant" w:semiHidden="1" w:unhideWhenUsed="1"/>
+    <w:lsdException w:name="Table Professional" w:semiHidden="1" w:unhideWhenUsed="1"/>
+    <w:lsdException w:name="Table Subtle 1" w:semiHidden="1" w:unhideWhenUsed="1"/>
+    <w:lsdException w:name="Table Subtle 2" w:semiHidden="1" w:unhideWhenUsed="1"/>
+    <w:lsdException w:name="Table Web 1" w:semiHidden="1" w:unhideWhenUsed="1"/>
+    <w:lsdException w:name="Table Web 2" w:semiHidden="1" w:unhideWhenUsed="1"/>
+    <w:lsdException w:name="Table Web 3" w:semiHidden="1" w:unhideWhenUsed="1"/>
+    <w:lsdException w:name="Balloon Text" w:semiHidden="1" w:unhideWhenUsed="1"/>
+    <w:lsdException w:name="Table Grid" w:uiPriority="59"/>
+    <w:lsdException w:name="Table Theme" w:semiHidden="1" w:unhideWhenUsed="1"/>
+    <w:lsdException w:name="Placeholder Text" w:semiHidden="1"/>
+    <w:lsdException w:name="No Spacing" w:uiPriority="1" w:qFormat="1"/>
+    <w:lsdException w:name="Light Shading" w:uiPriority="60"/>
+    <w:lsdException w:name="Light List" w:uiPriority="61"/>
+    <w:lsdException w:name="Light Grid" w:uiPriority="62"/>
+    <w:lsdException w:name="Medium Shading 1" w:uiPriority="63"/>
+    <w:lsdException w:name="Medium Shading 2" w:uiPriority="64"/>
+    <w:lsdException w:name="Medium List 1" w:uiPriority="65"/>
+    <w:lsdException w:name="Medium List 2" w:uiPriority="66"/>
+    <w:lsdException w:name="Medium Grid 1" w:uiPriority="67"/>
+    <w:lsdException w:name="Medium Grid 2" w:uiPriority="68"/>
+    <w:lsdException w:name="Medium Grid 3" w:uiPriority="69"/>
+    <w:lsdException w:name="Dark List" w:uiPriority="70"/>
+    <w:lsdException w:name="Colorful Shading" w:uiPriority="71"/>
+    <w:lsdException w:name="Colorful List" w:uiPriority="72"/>
+    <w:lsdException w:name="Colorful Grid" w:uiPriority="73"/>
+    <w:lsdException w:name="Light Shading Accent 1" w:uiPriority="60"/>
+    <w:lsdException w:name="Light List Accent 1" w:uiPriority="61"/>
+    <w:lsdException w:name="Light Grid Accent 1" w:uiPriority="62"/>
+    <w:lsdException w:name="Medium Shading 1 Accent 1" w:uiPriority="63"/>
+    <w:lsdException w:name="Medium Shading 2 Accent 1" w:uiPriority="64"/>
+    <w:lsdException w:name="Medium List 1 Accent 1" w:uiPriority="65"/>
+    <w:lsdException w:name="Revision" w:semiHidden="1"/>
+    <w:lsdException w:name="List Paragraph" w:uiPriority="34" w:qFormat="1"/>
+    <w:lsdException w:name="Quote" w:uiPriority="29" w:qFormat="1"/>
+    <w:lsdException w:name="Intense Quote" w:uiPriority="30" w:qFormat="1"/>
+    <w:lsdException w:name="Medium List 2 Accent 1" w:uiPriority="66"/>
+    <w:lsdException w:name="Medium Grid 1 Accent 1" w:uiPriority="67"/>
+    <w:lsdException w:name="Medium Grid 2 Accent 1" w:uiPriority="68"/>
+    <w:lsdException w:name="Medium Grid 3 Accent 1" w:uiPriority="69"/>
+    <w:lsdException w:name="Dark List Accent 1" w:uiPriority="70"/>
+    <w:lsdException w:name="Colorful Shading Accent 1" w:uiPriority="71"/>
+    <w:lsdException w:name="Colorful List Accent 1" w:uiPriority="72"/>
+    <w:lsdException w:name="Colorful Grid Accent 1" w:uiPriority="73"/>
+    <w:lsdException w:name="Light Shading Accent 2" w:uiPriority="60"/>
+    <w:lsdException w:name="Light List Accent 2" w:uiPriority="61"/>
+    <w:lsdException w:name="Light Grid Accent 2" w:uiPriority="62"/>
+    <w:lsdException w:name="Medium Shading 1 Accent 2" w:uiPriority="63"/>
+    <w:lsdException w:name="Medium Shading 2 Accent 2" w:uiPriority="64"/>
+    <w:lsdException w:name="Medium List 1 Accent 2" w:uiPriority="65"/>
+    <w:lsdException w:name="Medium List 2 Accent 2" w:uiPriority="66"/>
+    <w:lsdException w:name="Medium Grid 1 Accent 2" w:uiPriority="67"/>
+    <w:lsdException w:name="Medium Grid 2 Accent 2" w:uiPriority="68"/>
+    <w:lsdException w:name="Medium Grid 3 Accent 2" w:uiPriority="69"/>
+    <w:lsdException w:name="Dark List Accent 2" w:uiPriority="70"/>
+    <w:lsdException w:name="Colorful Shading Accent 2" w:uiPriority="71"/>
+    <w:lsdException w:name="Colorful List Accent 2" w:uiPriority="72"/>
+    <w:lsdException w:name="Colorful Grid Accent 2" w:uiPriority="73"/>
+    <w:lsdException w:name="Light Shading Accent 3" w:uiPriority="60"/>
+    <w:lsdException w:name="Light List Accent 3" w:uiPriority="61"/>
+    <w:lsdException w:name="Light Grid Accent 3" w:uiPriority="62"/>
+    <w:lsdException w:name="Medium Shading 1 Accent 3" w:uiPriority="63"/>
+    <w:lsdException w:name="Medium Shading 2 Accent 3" w:uiPriority="64"/>
+    <w:lsdException w:name="Medium List 1 Accent 3" w:uiPriority="65"/>
+    <w:lsdException w:name="Medium List 2 Accent 3" w:uiPriority="66"/>
+    <w:lsdException w:name="Medium Grid 1 Accent 3" w:uiPriority="67"/>
+    <w:lsdException w:name="Medium Grid 2 Accent 3" w:uiPriority="68"/>
+    <w:lsdException w:name="Medium Grid 3 Accent 3" w:uiPriority="69"/>
+    <w:lsdException w:name="Dark List Accent 3" w:uiPriority="70"/>
+    <w:lsdException w:name="Colorful Shading Accent 3" w:uiPriority="71"/>
+    <w:lsdException w:name="Colorful List Accent 3" w:uiPriority="72"/>
+    <w:lsdException w:name="Colorful Grid Accent 3" w:uiPriority="73"/>
+    <w:lsdException w:name="Light Shading Accent 4" w:uiPriority="60"/>
+    <w:lsdException w:name="Light List Accent 4" w:uiPriority="61"/>
+    <w:lsdException w:name="Light Grid Accent 4" w:uiPriority="62"/>
+    <w:lsdException w:name="Medium Shading 1 Accent 4" w:uiPriority="63"/>
+    <w:lsdException w:name="Medium Shading 2 Accent 4" w:uiPriority="64"/>
+    <w:lsdException w:name="Medium List 1 Accent 4" w:uiPriority="65"/>
+    <w:lsdException w:name="Medium List 2 Accent 4" w:uiPriority="66"/>
+    <w:lsdException w:name="Medium Grid 1 Accent 4" w:uiPriority="67"/>
+    <w:lsdException w:name="Medium Grid 2 Accent 4" w:uiPriority="68"/>
+    <w:lsdException w:name="Medium Grid 3 Accent 4" w:uiPriority="69"/>
+    <w:lsdException w:name="Dark List Accent 4" w:uiPriority="70"/>
+    <w:lsdException w:name="Colorful Shading Accent 4" w:uiPriority="71"/>
+    <w:lsdException w:name="Colorful List Accent 4" w:uiPriority="72"/>
+    <w:lsdException w:name="Colorful Grid Accent 4" w:uiPriority="73"/>
+    <w:lsdException w:name="Light Shading Accent 5" w:uiPriority="60"/>
+    <w:lsdException w:name="Light List Accent 5" w:uiPriority="61"/>
+    <w:lsdException w:name="Light Grid Accent 5" w:uiPriority="62"/>
+    <w:lsdException w:name="Medium Shading 1 Accent 5" w:uiPriority="63"/>
+    <w:lsdException w:name="Medium Shading 2 Accent 5" w:uiPriority="64"/>
+    <w:lsdException w:name="Medium List 1 Accent 5" w:uiPriority="65"/>
+    <w:lsdException w:name="Medium List 2 Accent 5" w:uiPriority="66"/>
+    <w:lsdException w:name="Medium Grid 1 Accent 5" w:uiPriority="67"/>
+    <w:lsdException w:name="Medium Grid 2 Accent 5" w:uiPriority="68"/>
+    <w:lsdException w:name="Medium Grid 3 Accent 5" w:uiPriority="69"/>
+    <w:lsdException w:name="Dark List Accent 5" w:uiPriority="70"/>
+    <w:lsdException w:name="Colorful Shading Accent 5" w:uiPriority="71"/>
+    <w:lsdException w:name="Colorful List Accent 5" w:uiPriority="72"/>
+    <w:lsdException w:name="Colorful Grid Accent 5" w:uiPriority="73"/>
+    <w:lsdException w:name="Light Shading Accent 6" w:uiPriority="60"/>
+    <w:lsdException w:name="Light List Accent 6" w:uiPriority="61"/>
+    <w:lsdException w:name="Light Grid Accent 6" w:uiPriority="62"/>
+    <w:lsdException w:name="Medium Shading 1 Accent 6" w:uiPriority="63"/>
+    <w:lsdException w:name="Medium Shading 2 Accent 6" w:uiPriority="64"/>
+    <w:lsdException w:name="Medium List 1 Accent 6" w:uiPriority="65"/>
+    <w:lsdException w:name="Medium List 2 Accent 6" w:uiPriority="66"/>
+    <w:lsdException w:name="Medium Grid 1 Accent 6" w:uiPriority="67"/>
+    <w:lsdException w:name="Medium Grid 2 Accent 6" w:uiPriority="68"/>
+    <w:lsdException w:name="Medium Grid 3 Accent 6" w:uiPriority="69"/>
+    <w:lsdException w:name="Dark List Accent 6" w:uiPriority="70"/>
+    <w:lsdException w:name="Colorful Shading Accent 6" w:uiPriority="71"/>
+    <w:lsdException w:name="Colorful List Accent 6" w:uiPriority="72"/>
+    <w:lsdException w:name="Colorful Grid Accent 6" w:uiPriority="73"/>
+    <w:lsdException w:name="Subtle Emphasis" w:uiPriority="19" w:qFormat="1"/>
+    <w:lsdException w:name="Intense Emphasis" w:uiPriority="21" w:qFormat="1"/>
+    <w:lsdException w:name="Subtle Reference" w:uiPriority="31" w:qFormat="1"/>
+    <w:lsdException w:name="Intense Reference" w:uiPriority="32" w:qFormat="1"/>
+    <w:lsdException w:name="Book Title" w:uiPriority="33" w:qFormat="1"/>
+    <w:lsdException w:name="Bibliography" w:semiHidden="1" w:uiPriority="37" w:unhideWhenUsed="1"/>
+    <w:lsdException w:name="TOC Heading" w:semiHidden="1" w:uiPriority="39" w:unhideWhenUsed="1" w:qFormat="1"/>
+    <w:lsdException w:name="Grid Table 1 Light" w:semiHidden="1" w:unhideWhenUsed="1"/>
+    <w:lsdException w:name="Grid Table 2" w:semiHidden="1" w:unhideWhenUsed="1"/>
+    <w:lsdException w:name="Grid Table 3" w:semiHidden="1" w:unhideWhenUsed="1"/>
+    <w:lsdException w:name="Grid Table 4" w:uiPriority="49"/>
+    <w:lsdException w:name="Grid Table 5 Dark" w:uiPriority="50"/>
+    <w:lsdException w:name="Grid Table 6 Colorful" w:uiPriority="51"/>
+    <w:lsdException w:name="Grid Table 7 Colorful" w:uiPriority="52"/>
+    <w:lsdException w:name="Grid Table 1 Light Accent 1" w:uiPriority="46"/>
+    <w:lsdException w:name="Grid Table 2 Accent 1" w:uiPriority="47"/>
+    <w:lsdException w:name="Grid Table 3 Accent 1" w:uiPriority="48"/>
+    <w:lsdException w:name="Grid Table 4 Accent 1" w:uiPriority="49"/>
+    <w:lsdException w:name="Grid Table 5 Dark Accent 1" w:uiPriority="50"/>
+    <w:lsdException w:name="Grid Table 6 Colorful Accent 1" w:uiPriority="51"/>
+    <w:lsdException w:name="Grid Table 7 Colorful Accent 1" w:uiPriority="52"/>
+    <w:lsdException w:name="Grid Table 1 Light Accent 2" w:uiPriority="46"/>
+    <w:lsdException w:name="Grid Table 2 Accent 2" w:uiPriority="47"/>
+    <w:lsdException w:name="Grid Table 3 Accent 2" w:uiPriority="48"/>
+    <w:lsdException w:name="Grid Table 4 Accent 2" w:uiPriority="49"/>
+    <w:lsdException w:name="Grid Table 5 Dark Accent 2" w:uiPriority="50"/>
+    <w:lsdException w:name="Grid Table 6 Colorful Accent 2" w:uiPriority="51"/>
+    <w:lsdException w:name="Grid Table 7 Colorful Accent 2" w:uiPriority="52"/>
+    <w:lsdException w:name="Grid Table 1 Light Accent 3" w:uiPriority="46"/>
+    <w:lsdException w:name="Grid Table 2 Accent 3" w:uiPriority="47"/>
+    <w:lsdException w:name="Grid Table 3 Accent 3" w:uiPriority="48"/>
+    <w:lsdException w:name="Grid Table 4 Accent 3" w:uiPriority="49"/>
+    <w:lsdException w:name="Grid Table 5 Dark Accent 3" w:uiPriority="50"/>
+    <w:lsdException w:name="Grid Table 6 Colorful Accent 3" w:uiPriority="51"/>
+    <w:lsdException w:name="Grid Table 7 Colorful Accent 3" w:uiPriority="52"/>
+    <w:lsdException w:name="Grid Table 1 Light Accent 4" w:uiPriority="46"/>
+    <w:lsdException w:name="Grid Table 2 Accent 4" w:uiPriority="47"/>
+    <w:lsdException w:name="Grid Table 3 Accent 4" w:uiPriority="48"/>
+    <w:lsdException w:name="Grid Table 4 Accent 4" w:uiPriority="49"/>
+    <w:lsdException w:name="Grid Table 5 Dark Accent 4" w:uiPriority="50"/>
+    <w:lsdException w:name="Grid Table 6 Colorful Accent 4" w:uiPriority="51"/>
+    <w:lsdException w:name="Grid Table 7 Colorful Accent 4" w:uiPriority="52"/>
+    <w:lsdException w:name="Grid Table 1 Light Accent 5" w:uiPriority="46"/>
+    <w:lsdException w:name="Grid Table 2 Accent 5" w:uiPriority="47"/>
+    <w:lsdException w:name="Grid Table 3 Accent 5" w:uiPriority="48"/>
+    <w:lsdException w:name="Grid Table 4 Accent 5" w:uiPriority="49"/>
+    <w:lsdException w:name="Grid Table 5 Dark Accent 5" w:uiPriority="50"/>
+    <w:lsdException w:name="Grid Table 6 Colorful Accent 5" w:uiPriority="51"/>
+    <w:lsdException w:name="Grid Table 7 Colorful Accent 5" w:uiPriority="52"/>
+    <w:lsdException w:name="Grid Table 1 Light Accent 6" w:uiPriority="46"/>
+    <w:lsdException w:name="Grid Table 2 Accent 6" w:uiPriority="47"/>
+    <w:lsdException w:name="Grid Table 3 Accent 6" w:uiPriority="48"/>
+    <w:lsdException w:name="Grid Table 4 Accent 6" w:uiPriority="49"/>
+    <w:lsdException w:name="Grid Table 5 Dark Accent 6" w:uiPriority="50"/>
+    <w:lsdException w:name="Grid Table 6 Colorful Accent 6" w:uiPriority="51"/>
+    <w:lsdException w:name="Grid Table 7 Colorful Accent 6" w:uiPriority="52"/>
+    <w:lsdException w:name="List Table 1 Light" w:uiPriority="46"/>
+    <w:lsdException w:name="List Table 2" w:uiPriority="47"/>
+    <w:lsdException w:name="List Table 3" w:uiPriority="48"/>
+    <w:lsdException w:name="List Table 4" w:uiPriority="49"/>
+    <w:lsdException w:name="List Table 5 Dark" w:uiPriority="50"/>
+    <w:lsdException w:name="List Table 6 Colorful" w:uiPriority="51"/>
+    <w:lsdException w:name="List Table 7 Colorful" w:uiPriority="52"/>
+    <w:lsdException w:name="List Table 1 Light Accent 1" w:uiPriority="46"/>
+    <w:lsdException w:name="List Table 2 Accent 1" w:uiPriority="47"/>
+    <w:lsdException w:name="List Table 3 Accent 1" w:uiPriority="48"/>
+    <w:lsdException w:name="List Table 4 Accent 1" w:uiPriority="49"/>
+    <w:lsdException w:name="List Table 5 Dark Accent 1" w:uiPriority="50"/>
+    <w:lsdException w:name="List Table 6 Colorful Accent 1" w:uiPriority="51"/>
+    <w:lsdException w:name="List Table 7 Colorful Accent 1" w:uiPriority="52"/>
+    <w:lsdException w:name="List Table 1 Light Accent 2" w:uiPriority="46"/>
+    <w:lsdException w:name="List Table 2 Accent 2" w:uiPriority="47"/>
+    <w:lsdException w:name="List Table 3 Accent 2" w:uiPriority="48"/>
+    <w:lsdException w:name="List Table 4 Accent 2" w:uiPriority="49"/>
+    <w:lsdException w:name="List Table 5 Dark Accent 2" w:uiPriority="50"/>
+    <w:lsdException w:name="List Table 6 Colorful Accent 2" w:uiPriority="51"/>
+    <w:lsdException w:name="List Table 7 Colorful Accent 2" w:uiPriority="52"/>
+    <w:lsdException w:name="List Table 1 Light Accent 3" w:uiPriority="46"/>
+    <w:lsdException w:name="List Table 2 Accent 3" w:uiPriority="47"/>
+    <w:lsdException w:name="List Table 3 Accent 3" w:uiPriority="48"/>
+    <w:lsdException w:name="List Table 4 Accent 3" w:uiPriority="49"/>
+    <w:lsdException w:name="List Table 5 Dark Accent 3" w:uiPriority="50"/>
+    <w:lsdException w:name="List Table 6 Colorful Accent 3" w:uiPriority="51"/>
+    <w:lsdException w:name="List Table 7 Colorful Accent 3" w:uiPriority="52"/>
+    <w:lsdException w:name="List Table 1 Light Accent 4" w:uiPriority="46"/>
+    <w:lsdException w:name="List Table 2 Accent 4" w:uiPriority="47"/>
+    <w:lsdException w:name="List Table 3 Accent 4" w:uiPriority="48"/>
+    <w:lsdException w:name="List Table 4 Accent 4" w:uiPriority="49"/>
+    <w:lsdException w:name="List Table 5 Dark Accent 4" w:uiPriority="50"/>
+    <w:lsdException w:name="List Table 6 Colorful Accent 4" w:uiPriority="51"/>
+    <w:lsdException w:name="List Table 7 Colorful Accent 4" w:uiPriority="52"/>
+    <w:lsdException w:name="List Table 1 Light Accent 5" w:uiPriority="46"/>
+    <w:lsdException w:name="List Table 2 Accent 5" w:uiPriority="47"/>
+    <w:lsdException w:name="List Table 3 Accent 5" w:uiPriority="48"/>
+    <w:lsdException w:name="List Table 4 Accent 5" w:uiPriority="49"/>
+    <w:lsdException w:name="List Table 5 Dark Accent 5" w:uiPriority="50"/>
+    <w:lsdException w:name="List Table 6 Colorful Accent 5" w:uiPriority="51"/>
+    <w:lsdException w:name="List Table 7 Colorful Accent 5" w:uiPriority="52"/>
+    <w:lsdException w:name="List Table 1 Light Accent 6" w:uiPriority="46"/>
+    <w:lsdException w:name="List Table 2 Accent 6" w:uiPriority="47"/>
+    <w:lsdException w:name="List Table 3 Accent 6" w:uiPriority="48"/>
+    <w:lsdException w:name="List Table 4 Accent 6" w:uiPriority="49"/>
+    <w:lsdException w:name="List Table 5 Dark Accent 6" w:uiPriority="50"/>
+    <w:lsdException w:name="List Table 6 Colorful Accent 6" w:uiPriority="51"/>
+    <w:lsdException w:name="List Table 7 Colorful Accent 6" w:uiPriority="52"/>
+    <w:lsdException w:name="Mention" w:semiHidden="1" w:unhideWhenUsed="1"/>
+    <w:lsdException w:name="Smart Hyperlink" w:semiHidden="1" w:unhideWhenUsed="1"/>
+    <w:lsdException w:name="Hashtag" w:semiHidden="1" w:unhideWhenUsed="1"/>
   </w:latentStyles>
   <w:style w:type="paragraph" w:default="1" w:styleId="Normal">
     <w:name w:val="Normal"/>
@@ -1353,4 +1454,16 @@
   <a:objectDefaults/>
   <a:extraClrSchemeLst/>
 </a:theme>
+</file>
+
+<file path=customXml/item1.xml><?xml version="1.0" encoding="utf-8"?>
+<b:Sources xmlns:b="http://schemas.openxmlformats.org/officeDocument/2006/bibliography" xmlns="http://schemas.openxmlformats.org/officeDocument/2006/bibliography" SelectedStyle="\APASixthEditionOfficeOnline.xsl" StyleName="APA" Version="6"/>
+</file>
+
+<file path=customXml/itemProps1.xml><?xml version="1.0" encoding="utf-8"?>
+<ds:datastoreItem xmlns:ds="http://schemas.openxmlformats.org/officeDocument/2006/customXml" ds:itemID="{ADED51AD-F4AD-4B0C-92C7-43BB000391F3}">
+  <ds:schemaRefs>
+    <ds:schemaRef ds:uri="http://schemas.openxmlformats.org/officeDocument/2006/bibliography"/>
+  </ds:schemaRefs>
+</ds:datastoreItem>
 </file>
</xml_diff>